<commit_message>
added figures to draft
</commit_message>
<xml_diff>
--- a/TanguroPitGas-Manuscript-worddoc.docx
+++ b/TanguroPitGas-Manuscript-worddoc.docx
@@ -30,7 +30,11 @@
     <w:p/>
     <w:p>
       <w:r>
-        <w:t>Christine S. O</w:t>
+        <w:t xml:space="preserve">Christine S. </w:t>
+      </w:r>
+      <w:proofErr w:type="spellStart"/>
+      <w:r>
+        <w:t>O</w:t>
       </w:r>
       <w:r>
         <w:t>’</w:t>
@@ -42,19 +46,43 @@
         <w:rPr>
           <w:vertAlign w:val="superscript"/>
         </w:rPr>
-        <w:t>a,b,∗</w:t>
-      </w:r>
-      <w:r>
-        <w:t>, Michael Coe</w:t>
-      </w:r>
+        <w:t>a</w:t>
+      </w:r>
+      <w:proofErr w:type="gramStart"/>
       <w:r>
         <w:rPr>
           <w:vertAlign w:val="superscript"/>
         </w:rPr>
+        <w:t>,b</w:t>
+      </w:r>
+      <w:proofErr w:type="spellEnd"/>
+      <w:r>
+        <w:rPr>
+          <w:vertAlign w:val="superscript"/>
+        </w:rPr>
+        <w:t>,∗</w:t>
+      </w:r>
+      <w:proofErr w:type="gramEnd"/>
+      <w:r>
+        <w:t xml:space="preserve">, Michael </w:t>
+      </w:r>
+      <w:proofErr w:type="spellStart"/>
+      <w:r>
+        <w:t>Coe</w:t>
+      </w:r>
+      <w:r>
+        <w:rPr>
+          <w:vertAlign w:val="superscript"/>
+        </w:rPr>
         <w:t>c</w:t>
       </w:r>
-      <w:r>
-        <w:t>, Eric Davidson</w:t>
+      <w:proofErr w:type="spellEnd"/>
+      <w:r>
+        <w:t xml:space="preserve">, Eric </w:t>
+      </w:r>
+      <w:proofErr w:type="spellStart"/>
+      <w:r>
+        <w:t>Davidson</w:t>
       </w:r>
       <w:r>
         <w:rPr>
@@ -62,11 +90,21 @@
         </w:rPr>
         <w:t>d</w:t>
       </w:r>
+      <w:proofErr w:type="spellEnd"/>
       <w:r>
         <w:t xml:space="preserve">, </w:t>
       </w:r>
-      <w:r>
-        <w:t>KathiJo Jankowski</w:t>
+      <w:proofErr w:type="spellStart"/>
+      <w:r>
+        <w:t>KathiJo</w:t>
+      </w:r>
+      <w:proofErr w:type="spellEnd"/>
+      <w:r>
+        <w:t xml:space="preserve"> </w:t>
+      </w:r>
+      <w:proofErr w:type="spellStart"/>
+      <w:r>
+        <w:t>Jankowski</w:t>
       </w:r>
       <w:r>
         <w:rPr>
@@ -74,11 +112,16 @@
         </w:rPr>
         <w:t>e</w:t>
       </w:r>
+      <w:proofErr w:type="spellEnd"/>
       <w:r>
         <w:t xml:space="preserve">, </w:t>
       </w:r>
       <w:r>
-        <w:t>Chris Neill</w:t>
+        <w:t xml:space="preserve">Chris </w:t>
+      </w:r>
+      <w:proofErr w:type="spellStart"/>
+      <w:r>
+        <w:t>Neill</w:t>
       </w:r>
       <w:r>
         <w:rPr>
@@ -86,8 +129,13 @@
         </w:rPr>
         <w:t>e</w:t>
       </w:r>
-      <w:r>
-        <w:t>, Rodney Venterea</w:t>
+      <w:proofErr w:type="spellEnd"/>
+      <w:r>
+        <w:t xml:space="preserve">, Rodney </w:t>
+      </w:r>
+      <w:proofErr w:type="spellStart"/>
+      <w:r>
+        <w:t>Venterea</w:t>
       </w:r>
       <w:r>
         <w:rPr>
@@ -95,12 +143,15 @@
         </w:rPr>
         <w:t>f,g</w:t>
       </w:r>
+      <w:proofErr w:type="spellEnd"/>
       <w:r>
         <w:t xml:space="preserve"> </w:t>
       </w:r>
     </w:p>
     <w:p/>
     <w:p>
+      <w:proofErr w:type="spellStart"/>
+      <w:proofErr w:type="gramStart"/>
       <w:r>
         <w:rPr>
           <w:vertAlign w:val="superscript"/>
@@ -108,11 +159,17 @@
         <w:t>a</w:t>
       </w:r>
       <w:r>
-        <w:t>UMN, EEB</w:t>
+        <w:t>UMN</w:t>
+      </w:r>
+      <w:proofErr w:type="spellEnd"/>
+      <w:proofErr w:type="gramEnd"/>
+      <w:r>
+        <w:t>, EEB</w:t>
       </w:r>
       <w:r>
         <w:t xml:space="preserve">; </w:t>
       </w:r>
+      <w:proofErr w:type="spellStart"/>
       <w:r>
         <w:rPr>
           <w:vertAlign w:val="superscript"/>
@@ -120,14 +177,24 @@
         <w:t>b</w:t>
       </w:r>
       <w:r>
-        <w:t>UMN, IonE</w:t>
-      </w:r>
+        <w:t>UMN</w:t>
+      </w:r>
+      <w:proofErr w:type="spellEnd"/>
+      <w:r>
+        <w:t xml:space="preserve">, </w:t>
+      </w:r>
+      <w:proofErr w:type="spellStart"/>
+      <w:r>
+        <w:t>IonE</w:t>
+      </w:r>
+      <w:proofErr w:type="spellEnd"/>
       <w:r>
         <w:t>;</w:t>
       </w:r>
       <w:r>
         <w:t xml:space="preserve"> </w:t>
       </w:r>
+      <w:proofErr w:type="spellStart"/>
       <w:r>
         <w:rPr>
           <w:vertAlign w:val="superscript"/>
@@ -137,6 +204,7 @@
       <w:r>
         <w:t>WHRC</w:t>
       </w:r>
+      <w:proofErr w:type="spellEnd"/>
       <w:r>
         <w:t>;</w:t>
       </w:r>
@@ -144,6 +212,7 @@
         <w:t>  </w:t>
       </w:r>
+      <w:proofErr w:type="spellStart"/>
       <w:r>
         <w:rPr>
           <w:vertAlign w:val="superscript"/>
@@ -153,6 +222,7 @@
       <w:r>
         <w:t>UMD</w:t>
       </w:r>
+      <w:proofErr w:type="spellEnd"/>
       <w:r>
         <w:t>;</w:t>
       </w:r>
@@ -160,6 +230,7 @@
         <w:t>  </w:t>
       </w:r>
+      <w:proofErr w:type="spellStart"/>
       <w:r>
         <w:rPr>
           <w:vertAlign w:val="superscript"/>
@@ -169,6 +240,7 @@
       <w:r>
         <w:t>MBL</w:t>
       </w:r>
+      <w:proofErr w:type="spellEnd"/>
       <w:r>
         <w:t>;</w:t>
       </w:r>
@@ -176,6 +248,7 @@
         <w:t>  </w:t>
       </w:r>
+      <w:proofErr w:type="spellStart"/>
       <w:r>
         <w:rPr>
           <w:vertAlign w:val="superscript"/>
@@ -183,7 +256,11 @@
         <w:t>f</w:t>
       </w:r>
       <w:r>
-        <w:t>USDA-ARS</w:t>
+        <w:t>USDA</w:t>
+      </w:r>
+      <w:proofErr w:type="spellEnd"/>
+      <w:r>
+        <w:t>-ARS</w:t>
       </w:r>
       <w:r>
         <w:t>;</w:t>
@@ -191,6 +268,7 @@
       <w:r>
         <w:t xml:space="preserve"> </w:t>
       </w:r>
+      <w:proofErr w:type="spellStart"/>
       <w:r>
         <w:rPr>
           <w:vertAlign w:val="superscript"/>
@@ -198,7 +276,11 @@
         <w:t>g</w:t>
       </w:r>
       <w:r>
-        <w:t xml:space="preserve">UMN, SWC </w:t>
+        <w:t>UMN</w:t>
+      </w:r>
+      <w:proofErr w:type="spellEnd"/>
+      <w:r>
+        <w:t xml:space="preserve">, SWC </w:t>
       </w:r>
     </w:p>
     <w:p>
@@ -225,7 +307,63 @@
         <w:rPr>
           <w:highlight w:val="yellow"/>
         </w:rPr>
-        <w:t>Over the last 30 years, Amazonia has been home to extraordinary growth in agricultural production, in part from agricultural expansion, but also due to more intense management on Amazonia’s existing croplands. Because neotropical soils, which are relatively acidic, depleted in base cations, and clay rich, differ greatly from temperate soils that are home to most of the globe’s high-productivity croplands, it remains unclear how intense agricultural management will impact soil nutrient cycling and greenhouse gas (GHG) emissions on tropical croplands. We use field measurements to estimate how cropland intensification in Mato Grosso, Brazil affects the emission of nitrous oxide (N2O), carbon dioxide (CO2) and methane (CH4), along with soil N dynamics. In this system, soybean cropland intensification occurs when maize is planted directly after soybean harvest (double cropping) and fertilized twice with inorganic N. We find that N2O is a surprisingly small loss pathway of nitrogen: dry season N2O emissions in single-cropped (soybean only) fields, double-cropped (soybean/maize) fields and reference tropical forest are uniformly near zero, or 0-0.5 ngNcmˆ2hr. Surprisingly, wet season emissions rates remain low as well, between 1-4 ngNcmˆ2hr, for both cropland types and reference forest, with isolated post-fertilization spikes in N2O emissions (mean increase of 400%) resolving rapidly. CO2 emissions rise during the wet season (from 5 ugNcmˆ2hr to 15 [forest] or 20 [cropland] ugNcmˆ2hr). CH4 uptake rates are slightly negative across seasons and land uses but so low as to rarely be statistically significant. Finally, we find that two important determinants of high GHG fluxes from these intensified crop- lands are row-interrow fertilizer management and the interaction between soil moisture and high soil N availability, suggesting that agricultural management can contribute to balancing agricultural production and landscape emissions in this critical ecosystem undergoing novel agricultural intensification.</w:t>
+        <w:t xml:space="preserve">Over the last 30 years, Amazonia has been home to extraordinary growth in agricultural production, in part from agricultural expansion, but also due to more intense management on Amazonia’s existing croplands. Because </w:t>
+      </w:r>
+      <w:proofErr w:type="spellStart"/>
+      <w:r>
+        <w:rPr>
+          <w:highlight w:val="yellow"/>
+        </w:rPr>
+        <w:t>neotropical</w:t>
+      </w:r>
+      <w:proofErr w:type="spellEnd"/>
+      <w:r>
+        <w:rPr>
+          <w:highlight w:val="yellow"/>
+        </w:rPr>
+        <w:t xml:space="preserve"> soils, which are relatively acidic, depleted in base cations, and clay rich, differ greatly from temperate soils that are home to most of the globe’s high-productivity croplands, it remains unclear how intense agricultural management will impact soil nutrient cycling and greenhouse gas (GHG) emissions on tropical croplands. We use field measurements to estimate how cropland intensification in </w:t>
+      </w:r>
+      <w:proofErr w:type="spellStart"/>
+      <w:r>
+        <w:rPr>
+          <w:highlight w:val="yellow"/>
+        </w:rPr>
+        <w:t>Mato</w:t>
+      </w:r>
+      <w:proofErr w:type="spellEnd"/>
+      <w:r>
+        <w:rPr>
+          <w:highlight w:val="yellow"/>
+        </w:rPr>
+        <w:t xml:space="preserve"> </w:t>
+      </w:r>
+      <w:proofErr w:type="spellStart"/>
+      <w:r>
+        <w:rPr>
+          <w:highlight w:val="yellow"/>
+        </w:rPr>
+        <w:t>Grosso</w:t>
+      </w:r>
+      <w:proofErr w:type="spellEnd"/>
+      <w:r>
+        <w:rPr>
+          <w:highlight w:val="yellow"/>
+        </w:rPr>
+        <w:t>, Brazil affects the emission of nitrous oxide (N2O), carbon dioxide (CO2) and methane (CH4), along with soil N dynamics. In this system, soybean cropland intensification occurs when maize is planted directly after soybean harvest (double cropping) and fertilized twice with inorganic N. We find that N2O is a surprisingly small loss pathway of nitrogen: dry season N2O emissions in single-cropped (soybean only) fields, double-cropped (soybean/maize) fields and reference tropical forest are uniformly near zero, or 0-0.5 ngNcmˆ2hr. Surprisingly, wet season emissions rates remain low as well, between 1-4 ngNcmˆ2hr, for both cropland types and reference forest, with isolated post-fertilization spikes in N2O emissions (mean increase of 400%) resolving rapidly. CO2 emissions rise during the wet season (from 5 ugNcmˆ2hr to 15 [forest] or 20 [cropland] ugNcmˆ2hr). CH4 uptake rates are slightly negative across seasons and land uses but so low as to rarely be statistically significant. Finally, we find that two important determinants of high GHG fluxes from these intensified crop- lands are row-</w:t>
+      </w:r>
+      <w:proofErr w:type="spellStart"/>
+      <w:r>
+        <w:rPr>
+          <w:highlight w:val="yellow"/>
+        </w:rPr>
+        <w:t>interrow</w:t>
+      </w:r>
+      <w:proofErr w:type="spellEnd"/>
+      <w:r>
+        <w:rPr>
+          <w:highlight w:val="yellow"/>
+        </w:rPr>
+        <w:t xml:space="preserve"> fertilizer management and the interaction between soil moisture and high soil N availability, suggesting that agricultural management can contribute to balancing agricultural production and landscape emissions in this critical ecosystem undergoing novel agricultural intensification.</w:t>
       </w:r>
       <w:r>
         <w:t xml:space="preserve"> </w:t>
@@ -314,7 +452,15 @@
         </w:numPr>
       </w:pPr>
       <w:r>
-        <w:t>Point to soil metaanaylses that usually max out at 20 cm</w:t>
+        <w:t xml:space="preserve">Point to soil </w:t>
+      </w:r>
+      <w:proofErr w:type="spellStart"/>
+      <w:r>
+        <w:t>metaanaylses</w:t>
+      </w:r>
+      <w:proofErr w:type="spellEnd"/>
+      <w:r>
+        <w:t xml:space="preserve"> that usually max out at 20 cm</w:t>
       </w:r>
     </w:p>
     <w:p>
@@ -350,7 +496,15 @@
         </w:numPr>
       </w:pPr>
       <w:r>
-        <w:t>They also matter for global biogeochem cycling because these soils are large reservoirs of C and N</w:t>
+        <w:t xml:space="preserve">They also matter for global </w:t>
+      </w:r>
+      <w:proofErr w:type="spellStart"/>
+      <w:r>
+        <w:t>biogeochem</w:t>
+      </w:r>
+      <w:proofErr w:type="spellEnd"/>
+      <w:r>
+        <w:t xml:space="preserve"> cycling because these soils are large reservoirs of C and N</w:t>
       </w:r>
     </w:p>
     <w:p>
@@ -362,7 +516,15 @@
         </w:numPr>
       </w:pPr>
       <w:r>
-        <w:t>Let’s look at the literature: do a bar graph or table of studies that have looked below 1 meter and summarize what they say about soil biogeochem and if they had a global change implication, what we know about that, too</w:t>
+        <w:t xml:space="preserve">Let’s look at the literature: do a bar graph or table of studies that have looked below 1 meter and summarize what they say about soil </w:t>
+      </w:r>
+      <w:proofErr w:type="spellStart"/>
+      <w:r>
+        <w:t>biogeochem</w:t>
+      </w:r>
+      <w:proofErr w:type="spellEnd"/>
+      <w:r>
+        <w:t xml:space="preserve"> and if they had a global change implication, what we know about that, too</w:t>
       </w:r>
     </w:p>
     <w:p>
@@ -383,7 +545,15 @@
         <w:t xml:space="preserve">figure out some of them because of the plant community implications and because of the </w:t>
       </w:r>
       <w:r>
-        <w:t>landscape level biogeochem implications</w:t>
+        <w:t xml:space="preserve">landscape level </w:t>
+      </w:r>
+      <w:proofErr w:type="spellStart"/>
+      <w:r>
+        <w:t>biogeochem</w:t>
+      </w:r>
+      <w:proofErr w:type="spellEnd"/>
+      <w:r>
+        <w:t xml:space="preserve"> implications</w:t>
       </w:r>
     </w:p>
     <w:p>
@@ -432,7 +602,100 @@
     <w:p/>
     <w:p>
       <w:r>
-        <w:t>Sampling was conducted at Tanguro Ranch, an 32,000 hectare industrial farm located in Mato Grosso, Brazil (Fig. 1).  Tanguro Ranch is surrounded by closed-canopy tropical forest (25m height) typical of southeastern Amazonia, a region of transitional forest between cerrado (tropical savanna) to the east and more diverse, high-statured forests to the northwest.  This area of Amazonia is also marked by lower precipitation and higher seasonality than central Amazonia.  Mean annual precipitation (MAP) at Tanguro Ranch averaged 1900 mm/year between 1987 and 2007 and ranged from 1500 to 2500 mm yr-1 \emph{(Get the updated numbers from Sandro)} (Tanguro Ranch, unpublished results).  The wet season extends from September to April with a dry season between May and August  The dry season in this system features very low rainfall levels; the two dry seasons from 2011-13 contributed X</w:t>
+        <w:t xml:space="preserve">Sampling was conducted at </w:t>
+      </w:r>
+      <w:proofErr w:type="spellStart"/>
+      <w:r>
+        <w:t>Tanguro</w:t>
+      </w:r>
+      <w:proofErr w:type="spellEnd"/>
+      <w:r>
+        <w:t xml:space="preserve"> Ranch, </w:t>
+      </w:r>
+      <w:proofErr w:type="gramStart"/>
+      <w:r>
+        <w:t>an</w:t>
+      </w:r>
+      <w:proofErr w:type="gramEnd"/>
+      <w:r>
+        <w:t xml:space="preserve"> 32,000 hectare industrial farm located in </w:t>
+      </w:r>
+      <w:proofErr w:type="spellStart"/>
+      <w:r>
+        <w:t>Mato</w:t>
+      </w:r>
+      <w:proofErr w:type="spellEnd"/>
+      <w:r>
+        <w:t xml:space="preserve"> </w:t>
+      </w:r>
+      <w:proofErr w:type="spellStart"/>
+      <w:r>
+        <w:t>Grosso</w:t>
+      </w:r>
+      <w:proofErr w:type="spellEnd"/>
+      <w:r>
+        <w:t xml:space="preserve">, Brazil (Fig. 1).  </w:t>
+      </w:r>
+      <w:proofErr w:type="spellStart"/>
+      <w:r>
+        <w:t>Tanguro</w:t>
+      </w:r>
+      <w:proofErr w:type="spellEnd"/>
+      <w:r>
+        <w:t xml:space="preserve"> Ranch is surrounded by closed-canopy tropical forest (25m height) typical of southeastern Amazonia, a region of transitional forest between </w:t>
+      </w:r>
+      <w:proofErr w:type="spellStart"/>
+      <w:r>
+        <w:t>cerrado</w:t>
+      </w:r>
+      <w:proofErr w:type="spellEnd"/>
+      <w:r>
+        <w:t xml:space="preserve"> (tropical savanna) to the east and more diverse, high-statured forests to the northwest.  This area of Amazonia is also marked by lower precipitation and higher seasonality than central Amazonia.  Mean annual precipitation (MAP) at </w:t>
+      </w:r>
+      <w:proofErr w:type="spellStart"/>
+      <w:r>
+        <w:t>Tanguro</w:t>
+      </w:r>
+      <w:proofErr w:type="spellEnd"/>
+      <w:r>
+        <w:t xml:space="preserve"> Ranch averaged 1900 mm/year between 1987 and 2007 and ranged from 1500 to 2500 mm yr-1 \</w:t>
+      </w:r>
+      <w:proofErr w:type="spellStart"/>
+      <w:proofErr w:type="gramStart"/>
+      <w:r>
+        <w:t>emph</w:t>
+      </w:r>
+      <w:proofErr w:type="spellEnd"/>
+      <w:r>
+        <w:t>{</w:t>
+      </w:r>
+      <w:proofErr w:type="gramEnd"/>
+      <w:r>
+        <w:t xml:space="preserve">(Get the updated numbers from </w:t>
+      </w:r>
+      <w:proofErr w:type="spellStart"/>
+      <w:r>
+        <w:t>Sandro</w:t>
+      </w:r>
+      <w:proofErr w:type="spellEnd"/>
+      <w:r>
+        <w:t>)} (</w:t>
+      </w:r>
+      <w:proofErr w:type="spellStart"/>
+      <w:r>
+        <w:t>Tanguro</w:t>
+      </w:r>
+      <w:proofErr w:type="spellEnd"/>
+      <w:r>
+        <w:t xml:space="preserve"> Ranch, unpublished results).  The wet season extends from September to April with a dry season between May and </w:t>
+      </w:r>
+      <w:proofErr w:type="gramStart"/>
+      <w:r>
+        <w:t>August  The</w:t>
+      </w:r>
+      <w:proofErr w:type="gramEnd"/>
+      <w:r>
+        <w:t xml:space="preserve"> dry season in this system features very low rainfall levels; the two dry seasons from 2011-13 contributed X</w:t>
       </w:r>
       <w:r>
         <w:t>%</w:t>
@@ -444,7 +707,63 @@
         <w:t>%</w:t>
       </w:r>
       <w:r>
-        <w:t xml:space="preserve"> of annual rainfall, respectively.  Mean annual temperature (MAT) is 27 C, but temperatures vary between forested areas and cropland areas both diurnially and on average over the year (Fig 2).  Tanguro Ranch is located on the Brazilian Shield and the underlying parent material is Precambrian gneisses (Projeto Radambrasil, 1981).  Upland soils are ustic Oxisols (55</w:t>
+        <w:t xml:space="preserve"> of annual rainfall, respectively.  Mean annual temperature (MAT) is 27 C, but temperatures vary between forested areas and cropland areas both </w:t>
+      </w:r>
+      <w:proofErr w:type="spellStart"/>
+      <w:r>
+        <w:t>diurnially</w:t>
+      </w:r>
+      <w:proofErr w:type="spellEnd"/>
+      <w:r>
+        <w:t xml:space="preserve"> and on average over the year (Fig 2).  </w:t>
+      </w:r>
+      <w:proofErr w:type="spellStart"/>
+      <w:r>
+        <w:t>Tanguro</w:t>
+      </w:r>
+      <w:proofErr w:type="spellEnd"/>
+      <w:r>
+        <w:t xml:space="preserve"> Ranch is located on the Brazilian Shield and the underlying parent material is Precambrian </w:t>
+      </w:r>
+      <w:proofErr w:type="gramStart"/>
+      <w:r>
+        <w:t>gneisses</w:t>
+      </w:r>
+      <w:proofErr w:type="gramEnd"/>
+      <w:r>
+        <w:t xml:space="preserve"> (</w:t>
+      </w:r>
+      <w:proofErr w:type="spellStart"/>
+      <w:r>
+        <w:t>Projeto</w:t>
+      </w:r>
+      <w:proofErr w:type="spellEnd"/>
+      <w:r>
+        <w:t xml:space="preserve"> </w:t>
+      </w:r>
+      <w:proofErr w:type="spellStart"/>
+      <w:r>
+        <w:t>Radambrasil</w:t>
+      </w:r>
+      <w:proofErr w:type="spellEnd"/>
+      <w:r>
+        <w:t xml:space="preserve">, 1981).  Upland soils are </w:t>
+      </w:r>
+      <w:proofErr w:type="spellStart"/>
+      <w:r>
+        <w:t>ustic</w:t>
+      </w:r>
+      <w:proofErr w:type="spellEnd"/>
+      <w:r>
+        <w:t xml:space="preserve"> </w:t>
+      </w:r>
+      <w:proofErr w:type="spellStart"/>
+      <w:r>
+        <w:t>Oxisols</w:t>
+      </w:r>
+      <w:proofErr w:type="spellEnd"/>
+      <w:r>
+        <w:t xml:space="preserve"> (55</w:t>
       </w:r>
       <w:r>
         <w:t>%</w:t>
@@ -462,19 +781,186 @@
         <w:t>%</w:t>
       </w:r>
       <w:r>
-        <w:t xml:space="preserve"> clay mean texture, Oliviera et al., 1992, Soil Survey Staff, 1999) with high infiltration rates and little lateral water movement in upper soil horizons (depth to water table estimated to be between 20-40m, Hayhoe 2011).  The site features little topographic variation and is generally flat plateaus interspersed with stream channels (number here from Chelsea using her topo thingy).</w:t>
-      </w:r>
-    </w:p>
-    <w:p/>
-    <w:p>
-      <w:r>
-        <w:t>Originally deforested to support a pasture ranch, Fazenda Tanguro now primarily plants soybeans, a nitrogen-fixing legume. Highly intensively managed, Tanguro’s croplands receive multiple applications per year of fertilizer (phosphorous [P] and potassium [K]), pesticide, herbicide and soil additives (lime) to moderate soil pH (Grupo A. Maggi, pers. comm.). In recent years Tanguro has begun double-cropping (planting a second crop, maize) after the primary soy season, necessitating not only higher gross application rates of P and K, but also the addition of N fertilizer. This shift creates an intensification comparison between the single- and double-cropped fields, both of which can be compared with neighboring native tropical forest.  \emph{(Include more pertinent info about management here; point to table 1.)}   All fields included in sampling were originally cleared for pasture in 1982 and 1983, conversion to soy in the monitored watersheds took place between 200x and 200y, with some monitored fields becoming double-cropped between 201x and 201y (\ref{tab:sitedescriptions}).  There have been numerous previous projects in this system, all with the cooperation of farm leadership (Balch et al., 2008; Hayhoe et al., 2011; Brando et al., 2012).</w:t>
-      </w:r>
-    </w:p>
-    <w:p/>
-    <w:p>
-      <w:r>
-        <w:t>The transition from intensive, mechanized single-cropping soybean farming to intensive, mechanized double-cropping of soybean/maize on Fazenda Tanguro (see Study System) and the associated increase in chemical inputs (NPK, etc.) is representative of the cropland intensification taking place across Mato Grosso (Galford et al., 2011). The transition has been rapid: at Tanguro, double cropping took place on 10</w:t>
+        <w:t xml:space="preserve"> clay mean texture, </w:t>
+      </w:r>
+      <w:proofErr w:type="spellStart"/>
+      <w:r>
+        <w:t>Oliviera</w:t>
+      </w:r>
+      <w:proofErr w:type="spellEnd"/>
+      <w:r>
+        <w:t xml:space="preserve"> et al., 1992, Soil Survey Staff, 1999) with high infiltration rates and little lateral water movement in upper soil horizons (depth to water table estimated to be between 20-40m, </w:t>
+      </w:r>
+      <w:proofErr w:type="spellStart"/>
+      <w:r>
+        <w:t>Hayhoe</w:t>
+      </w:r>
+      <w:proofErr w:type="spellEnd"/>
+      <w:r>
+        <w:t xml:space="preserve"> 2011).  The site features little topographic variation and is generally flat plateaus interspersed with stream channels (number here from Chelsea using her </w:t>
+      </w:r>
+      <w:proofErr w:type="spellStart"/>
+      <w:r>
+        <w:t>topo</w:t>
+      </w:r>
+      <w:proofErr w:type="spellEnd"/>
+      <w:r>
+        <w:t xml:space="preserve"> thingy).</w:t>
+      </w:r>
+    </w:p>
+    <w:p/>
+    <w:p>
+      <w:r>
+        <w:t xml:space="preserve">Originally deforested to support a pasture ranch, </w:t>
+      </w:r>
+      <w:proofErr w:type="spellStart"/>
+      <w:r>
+        <w:t>Fazenda</w:t>
+      </w:r>
+      <w:proofErr w:type="spellEnd"/>
+      <w:r>
+        <w:t xml:space="preserve"> </w:t>
+      </w:r>
+      <w:proofErr w:type="spellStart"/>
+      <w:r>
+        <w:t>Tanguro</w:t>
+      </w:r>
+      <w:proofErr w:type="spellEnd"/>
+      <w:r>
+        <w:t xml:space="preserve"> now primarily plants soybeans, a nitrogen-fixing legume. Highly intensively managed, </w:t>
+      </w:r>
+      <w:proofErr w:type="spellStart"/>
+      <w:r>
+        <w:t>Tanguro’s</w:t>
+      </w:r>
+      <w:proofErr w:type="spellEnd"/>
+      <w:r>
+        <w:t xml:space="preserve"> croplands receive multiple applications per year of fertilizer (phosphorous [P] and potassium [K]), pesticide, </w:t>
+      </w:r>
+      <w:proofErr w:type="gramStart"/>
+      <w:r>
+        <w:t>herbicide and soil additives</w:t>
+      </w:r>
+      <w:proofErr w:type="gramEnd"/>
+      <w:r>
+        <w:t xml:space="preserve"> (lime) to moderate soil pH (</w:t>
+      </w:r>
+      <w:proofErr w:type="spellStart"/>
+      <w:r>
+        <w:t>Grupo</w:t>
+      </w:r>
+      <w:proofErr w:type="spellEnd"/>
+      <w:r>
+        <w:t xml:space="preserve"> A. Maggi, pers. comm.). In recent years </w:t>
+      </w:r>
+      <w:proofErr w:type="spellStart"/>
+      <w:r>
+        <w:t>Tanguro</w:t>
+      </w:r>
+      <w:proofErr w:type="spellEnd"/>
+      <w:r>
+        <w:t xml:space="preserve"> has begun </w:t>
+      </w:r>
+      <w:proofErr w:type="gramStart"/>
+      <w:r>
+        <w:t>double-cropping</w:t>
+      </w:r>
+      <w:proofErr w:type="gramEnd"/>
+      <w:r>
+        <w:t xml:space="preserve"> (planting a second crop, maize) after the primary soy season, necessitating not only higher gross application rates of P and K, but also the addition of N fertilizer. This shift creates an intensification comparison between the single- and double-cropped fields, both of which can be compared with neighboring native tropical forest.  \</w:t>
+      </w:r>
+      <w:proofErr w:type="spellStart"/>
+      <w:proofErr w:type="gramStart"/>
+      <w:r>
+        <w:t>emph</w:t>
+      </w:r>
+      <w:proofErr w:type="spellEnd"/>
+      <w:proofErr w:type="gramEnd"/>
+      <w:r>
+        <w:t>{(Include more pertinent info about management here; point to table 1.)}   All fields included in sampling were originally cleared for pasture in 1982 and 1983, conversion to soy in the monitored watersheds took place between 200x and 200y, with some monitored fields becoming double-cropped between 201x and 201y (\</w:t>
+      </w:r>
+      <w:proofErr w:type="gramStart"/>
+      <w:r>
+        <w:t>ref{</w:t>
+      </w:r>
+      <w:proofErr w:type="spellStart"/>
+      <w:proofErr w:type="gramEnd"/>
+      <w:r>
+        <w:t>tab:sitedescriptions</w:t>
+      </w:r>
+      <w:proofErr w:type="spellEnd"/>
+      <w:r>
+        <w:t xml:space="preserve">}).  There have been numerous previous projects in this system, all with the cooperation of farm leadership (Balch et al., 2008; </w:t>
+      </w:r>
+      <w:proofErr w:type="spellStart"/>
+      <w:r>
+        <w:t>Hayhoe</w:t>
+      </w:r>
+      <w:proofErr w:type="spellEnd"/>
+      <w:r>
+        <w:t xml:space="preserve"> et al., 2011; Brando et al., 2012).</w:t>
+      </w:r>
+    </w:p>
+    <w:p/>
+    <w:p>
+      <w:r>
+        <w:t xml:space="preserve">The transition from intensive, mechanized single-cropping soybean farming to intensive, mechanized </w:t>
+      </w:r>
+      <w:proofErr w:type="gramStart"/>
+      <w:r>
+        <w:t>double-cropping</w:t>
+      </w:r>
+      <w:proofErr w:type="gramEnd"/>
+      <w:r>
+        <w:t xml:space="preserve"> of soybean/maize on </w:t>
+      </w:r>
+      <w:proofErr w:type="spellStart"/>
+      <w:r>
+        <w:t>Fazenda</w:t>
+      </w:r>
+      <w:proofErr w:type="spellEnd"/>
+      <w:r>
+        <w:t xml:space="preserve"> </w:t>
+      </w:r>
+      <w:proofErr w:type="spellStart"/>
+      <w:r>
+        <w:t>Tanguro</w:t>
+      </w:r>
+      <w:proofErr w:type="spellEnd"/>
+      <w:r>
+        <w:t xml:space="preserve"> (see Study System) and the associated increase in chemical inputs (NPK, etc.) is representative of the cropland intensification taking place across </w:t>
+      </w:r>
+      <w:proofErr w:type="spellStart"/>
+      <w:r>
+        <w:t>Mato</w:t>
+      </w:r>
+      <w:proofErr w:type="spellEnd"/>
+      <w:r>
+        <w:t xml:space="preserve"> </w:t>
+      </w:r>
+      <w:proofErr w:type="spellStart"/>
+      <w:r>
+        <w:t>Grosso</w:t>
+      </w:r>
+      <w:proofErr w:type="spellEnd"/>
+      <w:r>
+        <w:t xml:space="preserve"> (</w:t>
+      </w:r>
+      <w:proofErr w:type="spellStart"/>
+      <w:r>
+        <w:t>Galford</w:t>
+      </w:r>
+      <w:proofErr w:type="spellEnd"/>
+      <w:r>
+        <w:t xml:space="preserve"> et al., 2011). The transition has been rapid: at </w:t>
+      </w:r>
+      <w:proofErr w:type="spellStart"/>
+      <w:r>
+        <w:t>Tanguro</w:t>
+      </w:r>
+      <w:proofErr w:type="spellEnd"/>
+      <w:r>
+        <w:t>, double cropping took place on 10</w:t>
       </w:r>
       <w:r>
         <w:t>%</w:t>
@@ -492,7 +978,512 @@
         <w:t>%</w:t>
       </w:r>
       <w:r>
-        <w:t xml:space="preserve"> of fields (18,000 of 32,000 hectares) during the 2013 season, though it has since decreased on the farm while they pursue more permanent storage workflows for the harvested maize (Grupo A. Maggi, pers. comm.). </w:t>
+        <w:t xml:space="preserve"> of fields (18,000 of 32,000 hectares) during the 2013 season, though it has since decreased on the farm while they pursue more permanent storage workflows for the harvested maize (</w:t>
+      </w:r>
+      <w:proofErr w:type="spellStart"/>
+      <w:r>
+        <w:t>Grupo</w:t>
+      </w:r>
+      <w:proofErr w:type="spellEnd"/>
+      <w:r>
+        <w:t xml:space="preserve"> A. Maggi, pers. comm.). </w:t>
+      </w:r>
+    </w:p>
+    <w:p/>
+    <w:p>
+      <w:pPr>
+        <w:rPr>
+          <w:b/>
+          <w:i/>
+        </w:rPr>
+      </w:pPr>
+      <w:r>
+        <w:rPr>
+          <w:b/>
+          <w:i/>
+        </w:rPr>
+        <w:t>Trace gas measurements</w:t>
+      </w:r>
+    </w:p>
+    <w:p/>
+    <w:p>
+      <w:r>
+        <w:t>We used a closed chamber method (</w:t>
+      </w:r>
+      <w:proofErr w:type="spellStart"/>
+      <w:r>
+        <w:t>sensu</w:t>
+      </w:r>
+      <w:proofErr w:type="spellEnd"/>
+      <w:r>
+        <w:t xml:space="preserve"> </w:t>
+      </w:r>
+      <w:proofErr w:type="spellStart"/>
+      <w:r>
+        <w:t>Venterea</w:t>
+      </w:r>
+      <w:proofErr w:type="spellEnd"/>
+      <w:r>
+        <w:t xml:space="preserve"> 2005) to measure soil-to-atmosphere fluxes of CO2, N2O and CH4.  Rectangular stainless steel chamber bases (20 gauge, 53cm long, 32cm wide, 10cm deep) were inserted into the soil with 2-5cm of space between the soil surface and the lip of the chamber.  Bases were inserted prior to measurement each day, as farm activity prevented installation of bases for the entirety of the season; we found good agreement in a test comparing fluxes measured using bases that had been installed for 24 hours and fluxes from those that were installed directly prior to measurement (\</w:t>
+      </w:r>
+      <w:proofErr w:type="gramStart"/>
+      <w:r>
+        <w:t>ref{</w:t>
+      </w:r>
+      <w:proofErr w:type="gramEnd"/>
+      <w:r>
+        <w:t xml:space="preserve">chamberbase24hr}).  Precise base location varied randomly from day to day to ensure that soil and root disturbance artifacts from repeated base removal and reinsertion would not affect trace gas measurements: we took a "random walk" (random number draws for a walk between 20-80 meters in two cardinal directions) from a central GPS point at each sampling location.  Five bases were then arranged in a diamond pattern with a central base.  At cropland sites, bases were randomly </w:t>
+      </w:r>
+      <w:proofErr w:type="spellStart"/>
+      <w:r>
+        <w:t>choosen</w:t>
+      </w:r>
+      <w:proofErr w:type="spellEnd"/>
+      <w:r>
+        <w:t xml:space="preserve"> to be inter-row or row chambers. Bases were placed parallel with rows, either centered on the row or centered in between rows.  When plants larger than the closed chambers allowed were present in the randomly chosen base location, they were manipulated </w:t>
+      </w:r>
+      <w:proofErr w:type="gramStart"/>
+      <w:r>
+        <w:t>aboveground</w:t>
+      </w:r>
+      <w:proofErr w:type="gramEnd"/>
+      <w:r>
+        <w:t xml:space="preserve"> until the chamber tops were able to close.  Near the end of the </w:t>
+      </w:r>
+      <w:proofErr w:type="gramStart"/>
+      <w:r>
+        <w:t>corn growing</w:t>
+      </w:r>
+      <w:proofErr w:type="gramEnd"/>
+      <w:r>
+        <w:t xml:space="preserve"> season, the corn stalks were cut in order to close the chamber tops over plants, leaving roots intact.</w:t>
+      </w:r>
+    </w:p>
+    <w:p/>
+    <w:p>
+      <w:r>
+        <w:t xml:space="preserve">Chamber tops were also constructed from stainless steel rectangular tubs (20 gauge, 53cm long, 32cm wide, 12cm deep).  The chamber edges (2 cm wide) were lined with ethylene propylene </w:t>
+      </w:r>
+      <w:proofErr w:type="spellStart"/>
+      <w:r>
+        <w:t>diene</w:t>
+      </w:r>
+      <w:proofErr w:type="spellEnd"/>
+      <w:r>
+        <w:t xml:space="preserve"> </w:t>
+      </w:r>
+      <w:proofErr w:type="spellStart"/>
+      <w:r>
+        <w:t>terpolymer</w:t>
+      </w:r>
+      <w:proofErr w:type="spellEnd"/>
+      <w:r>
+        <w:t xml:space="preserve"> (EPDM) weatherproofing material to provide an airtight seal.  Chamber tops were sealed to chamber bottoms using 10 metal clamps arranged around these edges.  To prevent large temperature increases inside the chamber, chamber tops were covered with reflective insulating material (find brand).  A vent tube (stainless steel) was inserted near the bottom edge of the chamber top to allow pressure to equilibrate within the chamber after each sample.  Fluxes were generally measured between 800 and 1200 h local time when soil temperatures were expected to be within one standard deviation of their daily mean values (Figure \</w:t>
+      </w:r>
+      <w:proofErr w:type="gramStart"/>
+      <w:r>
+        <w:t>ref{</w:t>
+      </w:r>
+      <w:proofErr w:type="spellStart"/>
+      <w:proofErr w:type="gramEnd"/>
+      <w:r>
+        <w:t>fig:dailytempfig</w:t>
+      </w:r>
+      <w:proofErr w:type="spellEnd"/>
+      <w:r>
+        <w:t xml:space="preserve">}).  </w:t>
+      </w:r>
+    </w:p>
+    <w:p/>
+    <w:p>
+      <w:r>
+        <w:t>Deployment time was 30 minutes (gas measurements collected at minute 0, 10, 20 and 30) between May and August 2012 and 45 minutes (gas measurements collected at minute 0, 15, 30 and 45) for the remainder of the study period.  Samples were collected using a 12mL polypropylene syringe (</w:t>
+      </w:r>
+      <w:proofErr w:type="spellStart"/>
+      <w:r>
+        <w:t>Monoject</w:t>
+      </w:r>
+      <w:proofErr w:type="spellEnd"/>
+      <w:r>
+        <w:t>) that withdrew 12mL of gas from a gauge located at the top of the closed chamber system.  Samples were then injected into 9mL glass vials (brand) that had been pre-sealed with butyl rubber septa (brand).  We used un-evacuated vials containing “ambient” (lab) air (</w:t>
+      </w:r>
+      <w:proofErr w:type="spellStart"/>
+      <w:r>
+        <w:t>sensu</w:t>
+      </w:r>
+      <w:proofErr w:type="spellEnd"/>
+      <w:r>
+        <w:t xml:space="preserve"> </w:t>
+      </w:r>
+      <w:proofErr w:type="spellStart"/>
+      <w:r>
+        <w:t>Venterea</w:t>
+      </w:r>
+      <w:proofErr w:type="spellEnd"/>
+      <w:r>
+        <w:t xml:space="preserve"> 2005).  Sets of vials containing ambient air included four replicate vials with ambient air that were later analyzed for concentrations of CO2, N2O and CH4, which were then used to calculate trace concentration without dilution.  We conducted a set of measurements with evacuated vials and found good agreement after statistical correction for ambient air dilution between the two methods (\</w:t>
+      </w:r>
+      <w:proofErr w:type="gramStart"/>
+      <w:r>
+        <w:t>ref{</w:t>
+      </w:r>
+      <w:proofErr w:type="spellStart"/>
+      <w:proofErr w:type="gramEnd"/>
+      <w:r>
+        <w:t>unevacmethod</w:t>
+      </w:r>
+      <w:proofErr w:type="spellEnd"/>
+      <w:r>
+        <w:t xml:space="preserve">}).  Un-evacuated vials were preferred over evacuated vials in this study because preliminary lab tests (unpublished results, </w:t>
+      </w:r>
+      <w:proofErr w:type="spellStart"/>
+      <w:r>
+        <w:t>Venterea</w:t>
+      </w:r>
+      <w:proofErr w:type="spellEnd"/>
+      <w:r>
+        <w:t>, Dolan and O'Connell) indicated that evacuated vials sitting at ambient pressure for several weeks, as they would have been under field conditions in the absence of a reliable means to evacuate vials on site, have a high risk of inward air leakage.</w:t>
+      </w:r>
+    </w:p>
+    <w:p/>
+    <w:p>
+      <w:r>
+        <w:t>Flux measurements were taken intermittently between Date1 and Date2.  Planting and harvesting dates for soybeans and corn varied across sites (\</w:t>
+      </w:r>
+      <w:proofErr w:type="gramStart"/>
+      <w:r>
+        <w:t>ref{</w:t>
+      </w:r>
+      <w:proofErr w:type="spellStart"/>
+      <w:proofErr w:type="gramEnd"/>
+      <w:r>
+        <w:t>tab:sitedescriptions</w:t>
+      </w:r>
+      <w:proofErr w:type="spellEnd"/>
+      <w:r>
+        <w:t>}), but soybean was generally planted around X and harvested around Y.  At double-cropped sites, corn was planted with 24 hours of soybean harvest and fertilized "along the row" (direct injections of fertilizer along the row seed line) simultaneously.  Corn was fertilized again with broadcast fertilizer application approximately 20-30 days after planting and harvested around Z.  Pesticide and herbicide applications were variable and ongoing over the year; lime was applied via X method once a year (?) (</w:t>
+      </w:r>
+      <w:proofErr w:type="gramStart"/>
+      <w:r>
+        <w:t>pers</w:t>
+      </w:r>
+      <w:proofErr w:type="gramEnd"/>
+      <w:r>
+        <w:t xml:space="preserve">. communication, </w:t>
+      </w:r>
+      <w:proofErr w:type="spellStart"/>
+      <w:r>
+        <w:t>Tanguro</w:t>
+      </w:r>
+      <w:proofErr w:type="spellEnd"/>
+      <w:r>
+        <w:t xml:space="preserve"> Ranch; \ref{</w:t>
+      </w:r>
+      <w:proofErr w:type="spellStart"/>
+      <w:r>
+        <w:t>tab:sitedescriptions</w:t>
+      </w:r>
+      <w:proofErr w:type="spellEnd"/>
+      <w:r>
+        <w:t>}).</w:t>
+      </w:r>
+    </w:p>
+    <w:p/>
+    <w:p>
+      <w:r>
+        <w:t xml:space="preserve">Gas samples were analyzed by gas chromatography (GC) using a headspace </w:t>
+      </w:r>
+      <w:proofErr w:type="spellStart"/>
+      <w:r>
+        <w:t>autosampler</w:t>
+      </w:r>
+      <w:proofErr w:type="spellEnd"/>
+      <w:r>
+        <w:t xml:space="preserve"> at the University of Minnesota (Teledyne </w:t>
+      </w:r>
+      <w:proofErr w:type="spellStart"/>
+      <w:r>
+        <w:t>Tekmar</w:t>
+      </w:r>
+      <w:proofErr w:type="spellEnd"/>
+      <w:r>
+        <w:t>, Mason, OH).  Travel standards were carried from Brazil to Minnesota and used when applicable to correct for travel disruption to samples (</w:t>
+      </w:r>
+      <w:proofErr w:type="spellStart"/>
+      <w:r>
+        <w:t>travelstandards</w:t>
+      </w:r>
+      <w:proofErr w:type="spellEnd"/>
+      <w:proofErr w:type="gramStart"/>
+      <w:r>
+        <w:t>)  The</w:t>
+      </w:r>
+      <w:proofErr w:type="gramEnd"/>
+      <w:r>
+        <w:t xml:space="preserve"> </w:t>
+      </w:r>
+      <w:proofErr w:type="spellStart"/>
+      <w:r>
+        <w:t>autosampler</w:t>
+      </w:r>
+      <w:proofErr w:type="spellEnd"/>
+      <w:r>
+        <w:t xml:space="preserve"> was modified to fill multiple sample loops from each vial.  Sample loops fed into a flame ionization detector for CH4, an electron capture detector for N2O and a thermal conductivity detector for CO2 (brands).  Standard curves and system calibration were done using analytical grade standards (Scott Specialty Gases, </w:t>
+      </w:r>
+      <w:proofErr w:type="spellStart"/>
+      <w:r>
+        <w:t>Plumsteadville</w:t>
+      </w:r>
+      <w:proofErr w:type="spellEnd"/>
+      <w:r>
+        <w:t xml:space="preserve">, PA).  Gas fluxes were calculated </w:t>
+      </w:r>
+      <w:proofErr w:type="spellStart"/>
+      <w:r>
+        <w:t>sensu</w:t>
+      </w:r>
+      <w:proofErr w:type="spellEnd"/>
+      <w:r>
+        <w:t xml:space="preserve"> Hutchinson and Mosier (1981) - the rate of change of concentration of each trace gas in the four subsequent vials taken over time at each chamber were used in combination with the chamber volume and soil surface area within the chamber to convert chamber gas concentrations from parts per million (ppm, determined by GC analysis) to mass per volume units (</w:t>
+      </w:r>
+      <w:proofErr w:type="spellStart"/>
+      <w:r>
+        <w:t>ng</w:t>
+      </w:r>
+      <w:proofErr w:type="spellEnd"/>
+      <w:r>
+        <w:t xml:space="preserve"> N m-3 or </w:t>
+      </w:r>
+      <w:proofErr w:type="spellStart"/>
+      <w:r>
+        <w:t>ng</w:t>
+      </w:r>
+      <w:proofErr w:type="spellEnd"/>
+      <w:r>
+        <w:t xml:space="preserve"> C m-3).  To determine the flux rate, we fit a linear model to these four time points (decide whether we're going to use the instantaneous quad flux method).  (Include any formulas here?)</w:t>
+      </w:r>
+    </w:p>
+    <w:p/>
+    <w:p/>
+    <w:p>
+      <w:pPr>
+        <w:rPr>
+          <w:b/>
+          <w:i/>
+        </w:rPr>
+      </w:pPr>
+      <w:r>
+        <w:rPr>
+          <w:b/>
+          <w:i/>
+        </w:rPr>
+        <w:t xml:space="preserve">Soil </w:t>
+      </w:r>
+      <w:r>
+        <w:rPr>
+          <w:b/>
+          <w:i/>
+        </w:rPr>
+        <w:t>temperature measurements</w:t>
+      </w:r>
+    </w:p>
+    <w:p/>
+    <w:p>
+      <w:proofErr w:type="gramStart"/>
+      <w:r>
+        <w:t>analyzed</w:t>
+      </w:r>
+      <w:proofErr w:type="gramEnd"/>
+      <w:r>
+        <w:t xml:space="preserve"> for DOC using XYZ (brand).</w:t>
+      </w:r>
+    </w:p>
+    <w:p/>
+    <w:p/>
+    <w:p>
+      <w:pPr>
+        <w:rPr>
+          <w:b/>
+          <w:i/>
+        </w:rPr>
+      </w:pPr>
+      <w:r>
+        <w:rPr>
+          <w:b/>
+          <w:i/>
+        </w:rPr>
+        <w:t xml:space="preserve">Soil </w:t>
+      </w:r>
+      <w:r>
+        <w:rPr>
+          <w:b/>
+          <w:i/>
+        </w:rPr>
+        <w:t>volumetric water content measurements</w:t>
+      </w:r>
+    </w:p>
+    <w:p/>
+    <w:p>
+      <w:proofErr w:type="gramStart"/>
+      <w:r>
+        <w:t>bootstrapping</w:t>
+      </w:r>
+      <w:proofErr w:type="gramEnd"/>
+      <w:r>
+        <w:t xml:space="preserve"> technique with the standard deviations surrounding the regression coefficients.</w:t>
+      </w:r>
+    </w:p>
+    <w:p/>
+    <w:p>
+      <w:pPr>
+        <w:rPr>
+          <w:b/>
+        </w:rPr>
+      </w:pPr>
+      <w:r>
+        <w:rPr>
+          <w:b/>
+        </w:rPr>
+        <w:t>Results</w:t>
+      </w:r>
+    </w:p>
+    <w:p/>
+    <w:p>
+      <w:pPr>
+        <w:rPr>
+          <w:b/>
+          <w:i/>
+        </w:rPr>
+      </w:pPr>
+      <w:r>
+        <w:rPr>
+          <w:b/>
+          <w:i/>
+        </w:rPr>
+        <w:t xml:space="preserve">Trace gas </w:t>
+      </w:r>
+      <w:r>
+        <w:rPr>
+          <w:b/>
+          <w:i/>
+        </w:rPr>
+        <w:t>concentrations</w:t>
+      </w:r>
+    </w:p>
+    <w:p/>
+    <w:p>
+      <w:r>
+        <w:t xml:space="preserve">We find that dry season N2O emissions in single-cropped (soybean only) fields, </w:t>
+      </w:r>
+    </w:p>
+    <w:p/>
+    <w:p>
+      <w:pPr>
+        <w:rPr>
+          <w:b/>
+          <w:i/>
+        </w:rPr>
+      </w:pPr>
+      <w:r>
+        <w:rPr>
+          <w:b/>
+          <w:i/>
+        </w:rPr>
+        <w:t>Temperature and moisture results</w:t>
+      </w:r>
+    </w:p>
+    <w:p/>
+    <w:p>
+      <w:r>
+        <w:t>Soil properties are really different between land use treatments, too.</w:t>
+      </w:r>
+      <w:r>
+        <w:t xml:space="preserve">  Bulk density </w:t>
+      </w:r>
+    </w:p>
+    <w:p/>
+    <w:p/>
+    <w:p>
+      <w:pPr>
+        <w:rPr>
+          <w:b/>
+          <w:i/>
+        </w:rPr>
+      </w:pPr>
+      <w:r>
+        <w:rPr>
+          <w:b/>
+          <w:i/>
+        </w:rPr>
+        <w:t>Statistical analyses</w:t>
+      </w:r>
+    </w:p>
+    <w:p/>
+    <w:p>
+      <w:r>
+        <w:t>Text here.</w:t>
+      </w:r>
+    </w:p>
+    <w:p/>
+    <w:p/>
+    <w:p>
+      <w:pPr>
+        <w:rPr>
+          <w:b/>
+        </w:rPr>
+      </w:pPr>
+      <w:r>
+        <w:rPr>
+          <w:b/>
+        </w:rPr>
+        <w:t>Discussion</w:t>
+      </w:r>
+    </w:p>
+    <w:p/>
+    <w:p>
+      <w:r>
+        <w:t>Text here.</w:t>
+      </w:r>
+    </w:p>
+    <w:p/>
+    <w:p>
+      <w:r>
+        <w:t>Any subsections</w:t>
+      </w:r>
+    </w:p>
+    <w:p/>
+    <w:p>
+      <w:r>
+        <w:t>Note that subsections are ok here later in the discussion if needed.</w:t>
+      </w:r>
+    </w:p>
+    <w:p/>
+    <w:p/>
+    <w:p/>
+    <w:p>
+      <w:pPr>
+        <w:rPr>
+          <w:b/>
+        </w:rPr>
+      </w:pPr>
+      <w:r>
+        <w:rPr>
+          <w:b/>
+        </w:rPr>
+        <w:br w:type="page"/>
+      </w:r>
+    </w:p>
+    <w:p>
+      <w:pPr>
+        <w:rPr>
+          <w:b/>
+        </w:rPr>
+      </w:pPr>
+      <w:r>
+        <w:rPr>
+          <w:b/>
+        </w:rPr>
+        <w:t>Figures:</w:t>
       </w:r>
     </w:p>
     <w:p/>
@@ -506,9 +1497,9 @@
           <w:noProof/>
         </w:rPr>
         <w:drawing>
-          <wp:inline distT="0" distB="0" distL="0" distR="0" wp14:anchorId="2DC82AFF" wp14:editId="21B60418">
-            <wp:extent cx="2745874" cy="3550771"/>
-            <wp:effectExtent l="0" t="0" r="0" b="5715"/>
+          <wp:inline distT="0" distB="0" distL="0" distR="0" wp14:anchorId="03241778" wp14:editId="5DFE91BF">
+            <wp:extent cx="4851400" cy="6273490"/>
+            <wp:effectExtent l="0" t="0" r="0" b="635"/>
             <wp:docPr id="7" name="Picture 2"/>
             <wp:cNvGraphicFramePr>
               <a:graphicFrameLocks xmlns:a="http://schemas.openxmlformats.org/drawingml/2006/main" noChangeAspect="1"/>
@@ -538,7 +1529,7 @@
                   <pic:spPr bwMode="auto">
                     <a:xfrm>
                       <a:off x="0" y="0"/>
-                      <a:ext cx="2745874" cy="3550771"/>
+                      <a:ext cx="4852202" cy="6274527"/>
                     </a:xfrm>
                     <a:prstGeom prst="rect">
                       <a:avLst/>
@@ -557,369 +1548,537 @@
     </w:p>
     <w:p>
       <w:pPr>
-        <w:pStyle w:val="Caption"/>
-        <w:rPr>
-          <w:color w:val="auto"/>
-        </w:rPr>
-      </w:pPr>
-      <w:r>
-        <w:rPr>
-          <w:color w:val="auto"/>
+        <w:rPr>
+          <w:b/>
+        </w:rPr>
+      </w:pPr>
+    </w:p>
+    <w:p>
+      <w:r>
+        <w:rPr>
+          <w:b/>
+        </w:rPr>
+        <w:t>Figure 1.</w:t>
+      </w:r>
+      <w:r>
+        <w:t xml:space="preserve"> </w:t>
+      </w:r>
+      <w:r>
+        <w:t xml:space="preserve">Map of study site </w:t>
+      </w:r>
+      <w:proofErr w:type="spellStart"/>
+      <w:r>
+        <w:t>Tanguro</w:t>
+      </w:r>
+      <w:proofErr w:type="spellEnd"/>
+      <w:r>
+        <w:t xml:space="preserve"> Ranch (courtesy Paul </w:t>
+      </w:r>
+      <w:proofErr w:type="spellStart"/>
+      <w:r>
+        <w:t>Leferve</w:t>
+      </w:r>
+      <w:proofErr w:type="spellEnd"/>
+      <w:r>
+        <w:t xml:space="preserve">).  Dark areas are forested parcels; light areas are agricultural fields. Soil pits (squares) sampled in this investigation include the southern three forest pits (green squares within forest block “A” in inset) and an agricultural forest pit (yellow square) in the southern half of the farm.  </w:t>
+      </w:r>
+      <w:r>
+        <w:t xml:space="preserve">Color overlay indicates what year soy/maize double cropping began, where applicable.  </w:t>
+      </w:r>
+    </w:p>
+    <w:p>
+      <w:r>
+        <w:br w:type="page"/>
+      </w:r>
+    </w:p>
+    <w:p/>
+    <w:p>
+      <w:r>
+        <w:rPr>
+          <w:noProof/>
+        </w:rPr>
+        <w:drawing>
+          <wp:inline distT="0" distB="0" distL="0" distR="0" wp14:anchorId="2F915FAA" wp14:editId="19DB6D8E">
+            <wp:extent cx="6045200" cy="3022600"/>
+            <wp:effectExtent l="0" t="0" r="0" b="0"/>
+            <wp:docPr id="1" name="Picture 1"/>
+            <wp:cNvGraphicFramePr>
+              <a:graphicFrameLocks xmlns:a="http://schemas.openxmlformats.org/drawingml/2006/main" noChangeAspect="1"/>
+            </wp:cNvGraphicFramePr>
+            <a:graphic xmlns:a="http://schemas.openxmlformats.org/drawingml/2006/main">
+              <a:graphicData uri="http://schemas.openxmlformats.org/drawingml/2006/picture">
+                <pic:pic xmlns:pic="http://schemas.openxmlformats.org/drawingml/2006/picture">
+                  <pic:nvPicPr>
+                    <pic:cNvPr id="0" name="Picture 1"/>
+                    <pic:cNvPicPr>
+                      <a:picLocks noChangeAspect="1" noChangeArrowheads="1"/>
+                    </pic:cNvPicPr>
+                  </pic:nvPicPr>
+                  <pic:blipFill>
+                    <a:blip r:embed="rId7">
+                      <a:extLst>
+                        <a:ext uri="{28A0092B-C50C-407E-A947-70E740481C1C}">
+                          <a14:useLocalDpi xmlns:a14="http://schemas.microsoft.com/office/drawing/2010/main" val="0"/>
+                        </a:ext>
+                      </a:extLst>
+                    </a:blip>
+                    <a:srcRect/>
+                    <a:stretch>
+                      <a:fillRect/>
+                    </a:stretch>
+                  </pic:blipFill>
+                  <pic:spPr bwMode="auto">
+                    <a:xfrm>
+                      <a:off x="0" y="0"/>
+                      <a:ext cx="6045200" cy="3022600"/>
+                    </a:xfrm>
+                    <a:prstGeom prst="rect">
+                      <a:avLst/>
+                    </a:prstGeom>
+                    <a:noFill/>
+                    <a:ln>
+                      <a:noFill/>
+                    </a:ln>
+                  </pic:spPr>
+                </pic:pic>
+              </a:graphicData>
+            </a:graphic>
+          </wp:inline>
+        </w:drawing>
+      </w:r>
+    </w:p>
+    <w:p/>
+    <w:p/>
+    <w:p>
+      <w:r>
+        <w:rPr>
+          <w:b/>
+        </w:rPr>
+        <w:t>Figure 2</w:t>
+      </w:r>
+      <w:r>
+        <w:rPr>
+          <w:b/>
+        </w:rPr>
+        <w:t>.</w:t>
+      </w:r>
+      <w:r>
+        <w:t xml:space="preserve"> </w:t>
+      </w:r>
+      <w:r>
+        <w:t xml:space="preserve">Standing presence (ppm) of trace gases in soil pore space in soil pits at </w:t>
+      </w:r>
+      <w:proofErr w:type="spellStart"/>
+      <w:r>
+        <w:t>Tanguro</w:t>
+      </w:r>
+      <w:proofErr w:type="spellEnd"/>
+      <w:r>
+        <w:t xml:space="preserve"> Ranch.  Sampling was conducted in December 2013 and February 2014.  C2, K4 and M8 are located within intact forest, while MU is located within cultivated soybean.  Error bars represent the standard error.</w:t>
+      </w:r>
+    </w:p>
+    <w:p/>
+    <w:p/>
+    <w:p>
+      <w:r>
+        <w:br w:type="page"/>
+      </w:r>
+    </w:p>
+    <w:p>
+      <w:r>
+        <w:rPr>
+          <w:noProof/>
+        </w:rPr>
+        <w:drawing>
+          <wp:inline distT="0" distB="0" distL="0" distR="0" wp14:anchorId="50D21DFE" wp14:editId="7F92F0EA">
+            <wp:extent cx="5486400" cy="5486400"/>
+            <wp:effectExtent l="0" t="0" r="0" b="0"/>
+            <wp:docPr id="2" name="Picture 2"/>
+            <wp:cNvGraphicFramePr>
+              <a:graphicFrameLocks xmlns:a="http://schemas.openxmlformats.org/drawingml/2006/main" noChangeAspect="1"/>
+            </wp:cNvGraphicFramePr>
+            <a:graphic xmlns:a="http://schemas.openxmlformats.org/drawingml/2006/main">
+              <a:graphicData uri="http://schemas.openxmlformats.org/drawingml/2006/picture">
+                <pic:pic xmlns:pic="http://schemas.openxmlformats.org/drawingml/2006/picture">
+                  <pic:nvPicPr>
+                    <pic:cNvPr id="0" name="Picture 2"/>
+                    <pic:cNvPicPr>
+                      <a:picLocks noChangeAspect="1" noChangeArrowheads="1"/>
+                    </pic:cNvPicPr>
+                  </pic:nvPicPr>
+                  <pic:blipFill>
+                    <a:blip r:embed="rId8">
+                      <a:extLst>
+                        <a:ext uri="{28A0092B-C50C-407E-A947-70E740481C1C}">
+                          <a14:useLocalDpi xmlns:a14="http://schemas.microsoft.com/office/drawing/2010/main" val="0"/>
+                        </a:ext>
+                      </a:extLst>
+                    </a:blip>
+                    <a:srcRect/>
+                    <a:stretch>
+                      <a:fillRect/>
+                    </a:stretch>
+                  </pic:blipFill>
+                  <pic:spPr bwMode="auto">
+                    <a:xfrm>
+                      <a:off x="0" y="0"/>
+                      <a:ext cx="5486400" cy="5486400"/>
+                    </a:xfrm>
+                    <a:prstGeom prst="rect">
+                      <a:avLst/>
+                    </a:prstGeom>
+                    <a:noFill/>
+                    <a:ln>
+                      <a:noFill/>
+                    </a:ln>
+                  </pic:spPr>
+                </pic:pic>
+              </a:graphicData>
+            </a:graphic>
+          </wp:inline>
+        </w:drawing>
+      </w:r>
+    </w:p>
+    <w:p/>
+    <w:p>
+      <w:r>
+        <w:rPr>
+          <w:b/>
+        </w:rPr>
+        <w:t>Figure 3</w:t>
+      </w:r>
+      <w:r>
+        <w:rPr>
+          <w:b/>
+        </w:rPr>
+        <w:t>.</w:t>
+      </w:r>
+      <w:r>
+        <w:t xml:space="preserve"> </w:t>
+      </w:r>
+      <w:r>
+        <w:t>Soil temperature (C)</w:t>
+      </w:r>
+      <w:r>
+        <w:t xml:space="preserve"> in soil pits at </w:t>
+      </w:r>
+      <w:proofErr w:type="spellStart"/>
+      <w:r>
+        <w:t>Tanguro</w:t>
+      </w:r>
+      <w:proofErr w:type="spellEnd"/>
+      <w:r>
+        <w:t xml:space="preserve"> Ranch.  </w:t>
+      </w:r>
+      <w:r>
+        <w:t>Data is the mean and standard error of a week of thermocouple readings (taken every 6 hours) for the sampling months and a representative week earlier in the wet season (November) and later in the wet season (February) than when gas samples were collected.</w:t>
+      </w:r>
+    </w:p>
+    <w:p/>
+    <w:p/>
+    <w:p>
+      <w:r>
+        <w:br w:type="page"/>
+      </w:r>
+    </w:p>
+    <w:p>
+      <w:r>
+        <w:rPr>
+          <w:noProof/>
+        </w:rPr>
+        <w:drawing>
+          <wp:inline distT="0" distB="0" distL="0" distR="0" wp14:anchorId="60A4885C" wp14:editId="3633A30F">
+            <wp:extent cx="5486400" cy="5486400"/>
+            <wp:effectExtent l="0" t="0" r="0" b="0"/>
+            <wp:docPr id="4" name="Picture 3"/>
+            <wp:cNvGraphicFramePr>
+              <a:graphicFrameLocks xmlns:a="http://schemas.openxmlformats.org/drawingml/2006/main" noChangeAspect="1"/>
+            </wp:cNvGraphicFramePr>
+            <a:graphic xmlns:a="http://schemas.openxmlformats.org/drawingml/2006/main">
+              <a:graphicData uri="http://schemas.openxmlformats.org/drawingml/2006/picture">
+                <pic:pic xmlns:pic="http://schemas.openxmlformats.org/drawingml/2006/picture">
+                  <pic:nvPicPr>
+                    <pic:cNvPr id="0" name="Picture 3"/>
+                    <pic:cNvPicPr>
+                      <a:picLocks noChangeAspect="1" noChangeArrowheads="1"/>
+                    </pic:cNvPicPr>
+                  </pic:nvPicPr>
+                  <pic:blipFill>
+                    <a:blip r:embed="rId9">
+                      <a:extLst>
+                        <a:ext uri="{28A0092B-C50C-407E-A947-70E740481C1C}">
+                          <a14:useLocalDpi xmlns:a14="http://schemas.microsoft.com/office/drawing/2010/main" val="0"/>
+                        </a:ext>
+                      </a:extLst>
+                    </a:blip>
+                    <a:srcRect/>
+                    <a:stretch>
+                      <a:fillRect/>
+                    </a:stretch>
+                  </pic:blipFill>
+                  <pic:spPr bwMode="auto">
+                    <a:xfrm>
+                      <a:off x="0" y="0"/>
+                      <a:ext cx="5486400" cy="5486400"/>
+                    </a:xfrm>
+                    <a:prstGeom prst="rect">
+                      <a:avLst/>
+                    </a:prstGeom>
+                    <a:noFill/>
+                    <a:ln>
+                      <a:noFill/>
+                    </a:ln>
+                  </pic:spPr>
+                </pic:pic>
+              </a:graphicData>
+            </a:graphic>
+          </wp:inline>
+        </w:drawing>
+      </w:r>
+    </w:p>
+    <w:p>
+      <w:r>
+        <w:rPr>
+          <w:b/>
         </w:rPr>
         <w:t xml:space="preserve">Figure </w:t>
       </w:r>
       <w:r>
         <w:rPr>
-          <w:color w:val="auto"/>
-        </w:rPr>
-        <w:fldChar w:fldCharType="begin"/>
-      </w:r>
-      <w:r>
-        <w:rPr>
-          <w:color w:val="auto"/>
-        </w:rPr>
-        <w:instrText xml:space="preserve"> SEQ Figure \* ARABIC </w:instrText>
-      </w:r>
-      <w:r>
-        <w:rPr>
-          <w:color w:val="auto"/>
-        </w:rPr>
-        <w:fldChar w:fldCharType="separate"/>
-      </w:r>
-      <w:r>
-        <w:rPr>
-          <w:noProof/>
-          <w:color w:val="auto"/>
-        </w:rPr>
-        <w:t>2</w:t>
-      </w:r>
-      <w:r>
-        <w:rPr>
-          <w:color w:val="auto"/>
-        </w:rPr>
-        <w:fldChar w:fldCharType="end"/>
-      </w:r>
-      <w:r>
-        <w:rPr>
-          <w:color w:val="auto"/>
-        </w:rPr>
-        <w:t xml:space="preserve">. </w:t>
-      </w:r>
-      <w:r>
-        <w:rPr>
-          <w:i/>
-          <w:color w:val="auto"/>
-        </w:rPr>
-        <w:t>Map of Tanguro (courtesy Paul, update and place in context of BRA, make the sites more obvious and the cropping history more clear)</w:t>
-      </w:r>
-      <w:r>
-        <w:rPr>
-          <w:color w:val="auto"/>
-        </w:rPr>
+          <w:b/>
+        </w:rPr>
+        <w:t>4</w:t>
+      </w:r>
+      <w:r>
+        <w:rPr>
+          <w:b/>
+        </w:rPr>
+        <w:t>.</w:t>
+      </w:r>
+      <w:r>
         <w:t xml:space="preserve"> </w:t>
       </w:r>
-    </w:p>
-    <w:p/>
-    <w:p>
-      <w:pPr>
-        <w:rPr>
-          <w:b/>
-          <w:i/>
-        </w:rPr>
-      </w:pPr>
-      <w:r>
-        <w:rPr>
-          <w:b/>
-          <w:i/>
-        </w:rPr>
-        <w:t>Trace gas measurements</w:t>
-      </w:r>
-    </w:p>
-    <w:p/>
-    <w:p>
-      <w:r>
-        <w:t>We used a closed chamber method (sensu Venterea 2005) to measure soil-to-atmosphere fluxes of CO2, N2O and CH4.  Rectangular stainless steel chamber bases (20 gauge, 53cm long, 32cm wide, 10cm deep) were inserted into the soil with 2-5cm of space between the soil surface and the lip of the chamber.  Bases were inserted prior to measurement each day, as farm activity prevented installation of bases for the entirety of the season; we found good agreement in a test comparing fluxes measured using bases that had been installed for 24 hours and fluxes from those that were installed directly prior to measurement (\ref{chamberbase24hr}).  Precise base location varied randomly from day to day to ensure that soil and root disturbance artifacts from repeated base removal and reinsertion would not affect trace gas measurements: we took a "random walk" (random number draws for a walk between 20-80 meters in two cardinal directions) from a central GPS point at each sampling location.  Five bases were then arranged in a diamond pattern with a central base.  At cropland sites, bases were randomly choosen to be inter-row or row chambers. Bases were placed parallel with rows, either centered on the row or centered in between rows.  When plants larger than the closed chambers allowed were present in the randomly chosen base location, they were manipulated aboveground until the chamber tops were able to close.  Near the end of the corn growing season, the corn stalks were cut in order to close the chamber tops over plants, leaving roots intact.</w:t>
-      </w:r>
-    </w:p>
-    <w:p/>
-    <w:p>
-      <w:r>
-        <w:t xml:space="preserve">Chamber tops were also constructed from stainless steel rectangular tubs (20 gauge, 53cm long, 32cm wide, 12cm deep).  The chamber edges (2 cm wide) were lined with ethylene propylene diene terpolymer (EPDM) weatherproofing material to provide an airtight seal.  Chamber tops were sealed to chamber bottoms using 10 metal clamps arranged around these edges.  To prevent large temperature increases inside the chamber, chamber tops were covered with reflective insulating material (find brand).  A vent tube (stainless steel) was inserted near the bottom edge of the chamber top to allow pressure to equilibrate within the chamber after each sample.  Fluxes were generally measured between 800 and 1200 h local time when soil temperatures were expected to be within one standard deviation of their daily mean values (Figure \ref{fig:dailytempfig}).  </w:t>
-      </w:r>
-    </w:p>
-    <w:p/>
-    <w:p>
-      <w:r>
-        <w:t>Deployment time was 30 minutes (gas measurements collected at minute 0, 10, 20 and 30) between May and August 2012 and 45 minutes (gas measurements collected at minute 0, 15, 30 and 45) for the remainder of the study period.  Samples were collected using a 12mL polypropylene syringe (Monoject) that withdrew 12mL of gas from a gauge located at the top of the closed chamber system.  Samples were then injected into 9mL glass vials (brand) that had been pre-sealed with butyl rubber septa (brand).  We used un-evacuated vials containing “ambient” (lab) air (sensu Venterea 2005).  Sets of vials containing ambient air included four replicate vials with ambient air that were later analyzed for concentrations of CO2, N2O and CH4, which were then used to calculate trace concentration without dilution.  We conducted a set of measurements with evacuated vials and found good agreement after statistical correction for ambient air dilution between the two methods (\ref{unevacmethod}).  Un-evacuated vials were preferred over evacuated vials in this study because preliminary lab tests (unpublished results, Venterea, Dolan and O'Connell) indicated that evacuated vials sitting at ambient pressure for several weeks, as they would have been under field conditions in the absence of a reliable means to evacuate vials on site, have a high risk of inward air leakage.</w:t>
-      </w:r>
-    </w:p>
-    <w:p/>
-    <w:p>
-      <w:r>
-        <w:t>Flux measurements were taken intermittently between Date1 and Date2.  Planting and harvesting dates for soybeans and corn varied across sites (\ref{tab:sitedescriptions}), but soybean was generally planted around X and harvested around Y.  At double-cropped sites, corn was planted with 24 hours of soybean harvest and fertilized "along the row" (direct injections of fertilizer along the row seed line) simultaneously.  Corn was fertilized again with broadcast fertilizer application approximately 20-30 days after planting and harvested around Z.  Pesticide and herbicide applications were variable and ongoing over the year; lime was applied via X method once a year (?) (pers. communication, Tanguro Ranch; \ref{tab:sitedescriptions}).</w:t>
-      </w:r>
-    </w:p>
-    <w:p/>
-    <w:p>
-      <w:r>
-        <w:t>Gas samples were analyzed by gas chromatography (GC) using a headspace autosampler at the University of Minnesota (Teledyne Tekmar, Mason, OH).  Travel standards were carried from Brazil to Minnesota and used when applicable to correct for travel disruption to samples (travelstandards)  The autosampler was modified to fill multiple sample loops from each vial.  Sample loops fed into a flame ionization detector for CH4, an electron capture detector for N2O and a thermal conductivity detector for CO2 (brands).  Standard curves and system calibration were done using analytical grade standards (Scott Specialty Gases, Plumsteadville, PA).  Gas fluxes were calculated sensu Hutchinson and Mosier (1981) - the rate of change of concentration of each trace gas in the four subsequent vials taken over time at each chamber were used in combination with the chamber volume and soil surface area within the chamber to convert chamber gas concentrations from parts per million (ppm, determined by GC analysis) to mass per volume units (ng N m-3 or ng C m-3).  To determine the flux rate, we fit a linear model to these four time points (decide whether we're going to use the instantaneous quad flux method).  (Include any formulas here?)</w:t>
-      </w:r>
-    </w:p>
-    <w:p/>
-    <w:p/>
-    <w:p>
-      <w:pPr>
-        <w:rPr>
-          <w:b/>
-          <w:i/>
-        </w:rPr>
-      </w:pPr>
-      <w:r>
-        <w:rPr>
-          <w:b/>
-          <w:i/>
-        </w:rPr>
+      <w:r>
         <w:t xml:space="preserve">Soil </w:t>
       </w:r>
       <w:r>
-        <w:rPr>
-          <w:b/>
-          <w:i/>
-        </w:rPr>
-        <w:t>temperature measurements</w:t>
-      </w:r>
-    </w:p>
-    <w:p/>
-    <w:p>
-      <w:r>
-        <w:t>analyzed for DOC using XYZ (brand).</w:t>
-      </w:r>
-    </w:p>
-    <w:p/>
-    <w:p/>
-    <w:p>
-      <w:pPr>
-        <w:rPr>
-          <w:b/>
-          <w:i/>
-        </w:rPr>
-      </w:pPr>
-      <w:r>
-        <w:rPr>
-          <w:b/>
-          <w:i/>
-        </w:rPr>
-        <w:t xml:space="preserve">Soil </w:t>
-      </w:r>
-      <w:r>
-        <w:rPr>
-          <w:b/>
-          <w:i/>
-        </w:rPr>
-        <w:t>volumetric water content measurements</w:t>
-      </w:r>
-    </w:p>
-    <w:p/>
-    <w:p>
-      <w:r>
-        <w:t>bootstrapping technique with the standard deviations surrounding the regression coefficients.</w:t>
-      </w:r>
-    </w:p>
-    <w:p/>
-    <w:p>
-      <w:pPr>
-        <w:rPr>
-          <w:b/>
-        </w:rPr>
-      </w:pPr>
-      <w:r>
-        <w:rPr>
-          <w:b/>
-        </w:rPr>
-        <w:t>Results</w:t>
-      </w:r>
-    </w:p>
-    <w:p/>
-    <w:p>
-      <w:pPr>
-        <w:rPr>
-          <w:b/>
-          <w:i/>
-        </w:rPr>
-      </w:pPr>
-      <w:r>
-        <w:rPr>
-          <w:b/>
-          <w:i/>
-        </w:rPr>
-        <w:t xml:space="preserve">Trace gas </w:t>
-      </w:r>
-      <w:r>
-        <w:rPr>
-          <w:b/>
-          <w:i/>
-        </w:rPr>
-        <w:t>concentrations</w:t>
-      </w:r>
-    </w:p>
-    <w:p/>
-    <w:p>
-      <w:r>
-        <w:t xml:space="preserve">We find that dry season N2O emissions in single-cropped (soybean only) fields, </w:t>
-      </w:r>
-    </w:p>
-    <w:p/>
-    <w:p>
-      <w:pPr>
-        <w:rPr>
-          <w:b/>
-          <w:i/>
-        </w:rPr>
-      </w:pPr>
-      <w:r>
-        <w:rPr>
-          <w:b/>
-          <w:i/>
-        </w:rPr>
-        <w:t>Temperature and moisture results</w:t>
-      </w:r>
-    </w:p>
-    <w:p/>
-    <w:p>
-      <w:r>
-        <w:t>Soil properties are really different between land use treatments, too.</w:t>
-      </w:r>
-      <w:r>
-        <w:t xml:space="preserve">  Bulk density </w:t>
-      </w:r>
-    </w:p>
-    <w:p/>
-    <w:p/>
-    <w:p>
-      <w:pPr>
-        <w:rPr>
-          <w:b/>
-          <w:i/>
-        </w:rPr>
-      </w:pPr>
-      <w:r>
-        <w:rPr>
-          <w:b/>
-          <w:i/>
-        </w:rPr>
-        <w:t>Statistical analyses</w:t>
-      </w:r>
-    </w:p>
-    <w:p/>
-    <w:p>
-      <w:r>
-        <w:t>Text here.</w:t>
-      </w:r>
-    </w:p>
-    <w:p/>
-    <w:p/>
-    <w:p>
-      <w:pPr>
-        <w:rPr>
-          <w:b/>
-        </w:rPr>
-      </w:pPr>
-      <w:r>
-        <w:rPr>
-          <w:b/>
-        </w:rPr>
-        <w:t>Discussion</w:t>
-      </w:r>
-    </w:p>
-    <w:p/>
-    <w:p>
-      <w:r>
-        <w:t>Text here.</w:t>
-      </w:r>
-    </w:p>
-    <w:p/>
-    <w:p>
-      <w:r>
-        <w:t>Any subsections</w:t>
-      </w:r>
-    </w:p>
-    <w:p/>
-    <w:p>
-      <w:r>
-        <w:t>Note that subsections are ok here later in the discussion if needed.</w:t>
-      </w:r>
-    </w:p>
-    <w:p/>
-    <w:p/>
-    <w:p/>
-    <w:p/>
-    <w:p/>
-    <w:p>
-      <w:pPr>
-        <w:rPr>
-          <w:b/>
-        </w:rPr>
-      </w:pPr>
-      <w:r>
-        <w:rPr>
-          <w:b/>
-        </w:rPr>
-        <w:t>Acknowledgements</w:t>
-      </w:r>
-    </w:p>
-    <w:p/>
-    <w:p>
-      <w:r>
-        <w:t xml:space="preserve">FIELD TEAM!!!!!  IPAM TEAM!!!!! </w:t>
-      </w:r>
-      <w:r>
-        <w:t xml:space="preserve"> </w:t>
-      </w:r>
-      <w:r>
-        <w:t xml:space="preserve">We thank </w:t>
-      </w:r>
-      <w:r>
-        <w:t>M. Dolan, P. Brando and P. Leferve</w:t>
-      </w:r>
-      <w:r>
-        <w:t xml:space="preserve"> </w:t>
-      </w:r>
-      <w:r>
-        <w:t xml:space="preserve">for </w:t>
-      </w:r>
-      <w:r>
-        <w:t xml:space="preserve">technical support and assistance with figure creation.  We are grateful to </w:t>
-      </w:r>
-      <w:r>
-        <w:t>M. Macedo</w:t>
-      </w:r>
-      <w:r>
-        <w:t xml:space="preserve">, </w:t>
-      </w:r>
-      <w:r>
-        <w:t>S. Hobbie, J. Finlay</w:t>
-      </w:r>
-      <w:r>
-        <w:t>, and (</w:t>
-      </w:r>
-      <w:r>
-        <w:rPr>
-          <w:b/>
-        </w:rPr>
-        <w:t>who else?</w:t>
-      </w:r>
-      <w:r>
-        <w:t xml:space="preserve">) for helpful conversations.  </w:t>
-      </w:r>
+        <w:t>volumetric water content (fraction</w:t>
+      </w:r>
+      <w:r>
+        <w:t xml:space="preserve">) in soil pits at </w:t>
+      </w:r>
+      <w:proofErr w:type="spellStart"/>
+      <w:r>
+        <w:t>Tanguro</w:t>
+      </w:r>
+      <w:proofErr w:type="spellEnd"/>
+      <w:r>
+        <w:t xml:space="preserve"> Ranch.  Data is the mean and standard error of a week of </w:t>
+      </w:r>
+      <w:r>
+        <w:t>TDR</w:t>
+      </w:r>
+      <w:r>
+        <w:t xml:space="preserve"> readings (taken every 6 hours) for the sampling months and a representative week earlier in the wet season (November) and later in the wet season (February) than when gas samples were collected.</w:t>
+      </w:r>
+    </w:p>
+    <w:p/>
+    <w:p/>
+    <w:p>
+      <w:r>
+        <w:br w:type="page"/>
+      </w:r>
+    </w:p>
+    <w:p>
       <w:bookmarkStart w:id="0" w:name="_GoBack"/>
       <w:bookmarkEnd w:id="0"/>
-      <w:r>
-        <w:t>Funding was provided by a National Science Foundation Graduate Research Fellowship and a University of Minnesota Graduate Student Fellowship to C.S.O., and grants from the National Science Foundation and the Gordon and Betty Moore Foundation.  Stakeholder outreach and public engagement support was provided by the University of Minnesota Institute on the Environment, and contributions by General Mills, Mosaic, Cargill, Pentair, Google, Kellogg’s, Mars, and PepsiCo.  Funders had no role in study design, data collection and analysis, decision to publish, or preparation of the manuscript.</w:t>
-      </w:r>
-    </w:p>
-    <w:p/>
-    <w:p/>
-    <w:p/>
+    </w:p>
+    <w:p/>
+    <w:p/>
+    <w:p>
+      <w:pPr>
+        <w:rPr>
+          <w:b/>
+        </w:rPr>
+      </w:pPr>
+      <w:r>
+        <w:rPr>
+          <w:b/>
+        </w:rPr>
+        <w:br w:type="page"/>
+      </w:r>
+    </w:p>
+    <w:p>
+      <w:pPr>
+        <w:rPr>
+          <w:rFonts w:eastAsia="Times New Roman"/>
+          <w:b/>
+          <w:bCs/>
+          <w:kern w:val="28"/>
+        </w:rPr>
+      </w:pPr>
+      <w:r>
+        <w:rPr>
+          <w:b/>
+        </w:rPr>
+        <w:t>References and Notes:</w:t>
+      </w:r>
+    </w:p>
+    <w:p/>
+    <w:p>
+      <w:pPr>
+        <w:rPr>
+          <w:b/>
+        </w:rPr>
+      </w:pPr>
+      <w:r>
+        <w:rPr>
+          <w:b/>
+        </w:rPr>
+        <w:br w:type="page"/>
+      </w:r>
+    </w:p>
+    <w:p>
+      <w:pPr>
+        <w:rPr>
+          <w:b/>
+        </w:rPr>
+      </w:pPr>
+      <w:r>
+        <w:rPr>
+          <w:b/>
+        </w:rPr>
+        <w:t>Acknowledgements</w:t>
+      </w:r>
+    </w:p>
+    <w:p/>
+    <w:p>
+      <w:r>
+        <w:t xml:space="preserve">FIELD TEAM!!!!!  IPAM TEAM!!!!! </w:t>
+      </w:r>
+      <w:r>
+        <w:t xml:space="preserve"> </w:t>
+      </w:r>
+      <w:r>
+        <w:t xml:space="preserve">We thank </w:t>
+      </w:r>
+      <w:r>
+        <w:t xml:space="preserve">M. Dolan, P. Brando and P. </w:t>
+      </w:r>
+      <w:proofErr w:type="spellStart"/>
+      <w:r>
+        <w:t>Leferve</w:t>
+      </w:r>
+      <w:proofErr w:type="spellEnd"/>
+      <w:r>
+        <w:t xml:space="preserve"> </w:t>
+      </w:r>
+      <w:r>
+        <w:t xml:space="preserve">for </w:t>
+      </w:r>
+      <w:r>
+        <w:t xml:space="preserve">technical support and assistance with figure creation.  We are grateful to </w:t>
+      </w:r>
+      <w:r>
+        <w:t xml:space="preserve">M. </w:t>
+      </w:r>
+      <w:proofErr w:type="spellStart"/>
+      <w:r>
+        <w:t>Macedo</w:t>
+      </w:r>
+      <w:proofErr w:type="spellEnd"/>
+      <w:r>
+        <w:t xml:space="preserve">, </w:t>
+      </w:r>
+      <w:r>
+        <w:t xml:space="preserve">S. </w:t>
+      </w:r>
+      <w:proofErr w:type="spellStart"/>
+      <w:r>
+        <w:t>Hobbie</w:t>
+      </w:r>
+      <w:proofErr w:type="spellEnd"/>
+      <w:r>
+        <w:t>, J. Finlay</w:t>
+      </w:r>
+      <w:r>
+        <w:t>, and (</w:t>
+      </w:r>
+      <w:r>
+        <w:rPr>
+          <w:b/>
+        </w:rPr>
+        <w:t>who else?</w:t>
+      </w:r>
+      <w:r>
+        <w:t xml:space="preserve">) for helpful conversations.  </w:t>
+      </w:r>
+      <w:proofErr w:type="gramStart"/>
+      <w:r>
+        <w:t>Funding was provided by a National Science Foundation Graduate Research Fellowship and a University of Minnesota Graduate Student Fellowship</w:t>
+      </w:r>
+      <w:proofErr w:type="gramEnd"/>
+      <w:r>
+        <w:t xml:space="preserve"> to C.S.O., and grants from the National Science Foundation and the Gordon and Betty Moore Foundation.  </w:t>
+      </w:r>
+      <w:proofErr w:type="gramStart"/>
+      <w:r>
+        <w:t>Stakeholder outreach and public engagement support was provided by the University of Minnesota Institute on the Environment, and contributions by General Mills, Mosaic, Cargill, Pentair, Google, Kellogg’s, Mars, and PepsiCo</w:t>
+      </w:r>
+      <w:proofErr w:type="gramEnd"/>
+      <w:r>
+        <w:t xml:space="preserve">.  Funders had no role in study design, data collection and analysis, decision to publish, or preparation </w:t>
+      </w:r>
+      <w:proofErr w:type="gramStart"/>
+      <w:r>
+        <w:t>of</w:t>
+      </w:r>
+      <w:proofErr w:type="gramEnd"/>
+      <w:r>
+        <w:t xml:space="preserve"> the manuscript.</w:t>
+      </w:r>
+    </w:p>
+    <w:p/>
+    <w:p/>
+    <w:p/>
+    <w:p/>
+    <w:p/>
+    <w:p>
+      <w:pPr>
+        <w:rPr>
+          <w:rFonts w:ascii="Times New Roman" w:eastAsia="Times New Roman" w:hAnsi="Times New Roman" w:cs="Times New Roman"/>
+          <w:b/>
+        </w:rPr>
+      </w:pPr>
+      <w:r>
+        <w:rPr>
+          <w:b/>
+        </w:rPr>
+        <w:br w:type="page"/>
+      </w:r>
+    </w:p>
+    <w:p>
+      <w:pPr>
+        <w:pStyle w:val="Acknowledgement"/>
+        <w:spacing w:before="0"/>
+        <w:ind w:left="0" w:firstLine="0"/>
+      </w:pPr>
+      <w:r>
+        <w:rPr>
+          <w:b/>
+        </w:rPr>
+        <w:t>Supplemental Figures</w:t>
+      </w:r>
+      <w:r>
+        <w:rPr>
+          <w:b/>
+        </w:rPr>
+        <w:t>:</w:t>
+      </w:r>
+      <w:r>
+        <w:t xml:space="preserve"> </w:t>
+      </w:r>
+    </w:p>
     <w:p/>
     <w:sectPr>
       <w:pgSz w:w="12240" w:h="15840"/>
@@ -1325,6 +2484,18 @@
       <w:contextualSpacing/>
     </w:pPr>
   </w:style>
+  <w:style w:type="paragraph" w:customStyle="1" w:styleId="Acknowledgement">
+    <w:name w:val="Acknowledgement"/>
+    <w:basedOn w:val="Normal"/>
+    <w:rsid w:val="00F7325B"/>
+    <w:pPr>
+      <w:spacing w:before="120"/>
+      <w:ind w:left="720" w:hanging="720"/>
+    </w:pPr>
+    <w:rPr>
+      <w:rFonts w:ascii="Times New Roman" w:eastAsia="Times New Roman" w:hAnsi="Times New Roman" w:cs="Times New Roman"/>
+    </w:rPr>
+  </w:style>
 </w:styles>
 </file>
 
@@ -1601,6 +2772,18 @@
       <w:ind w:left="720"/>
       <w:contextualSpacing/>
     </w:pPr>
+  </w:style>
+  <w:style w:type="paragraph" w:customStyle="1" w:styleId="Acknowledgement">
+    <w:name w:val="Acknowledgement"/>
+    <w:basedOn w:val="Normal"/>
+    <w:rsid w:val="00F7325B"/>
+    <w:pPr>
+      <w:spacing w:before="120"/>
+      <w:ind w:left="720" w:hanging="720"/>
+    </w:pPr>
+    <w:rPr>
+      <w:rFonts w:ascii="Times New Roman" w:eastAsia="Times New Roman" w:hAnsi="Times New Roman" w:cs="Times New Roman"/>
+    </w:rPr>
   </w:style>
 </w:styles>
 </file>

</xml_diff>

<commit_message>
more results and added boxplots
</commit_message>
<xml_diff>
--- a/TanguroPitGas-Manuscript-worddoc.docx
+++ b/TanguroPitGas-Manuscript-worddoc.docx
@@ -30,7 +30,11 @@
     <w:p/>
     <w:p>
       <w:r>
-        <w:t>Christine S. O</w:t>
+        <w:t xml:space="preserve">Christine S. </w:t>
+      </w:r>
+      <w:proofErr w:type="spellStart"/>
+      <w:r>
+        <w:t>O</w:t>
       </w:r>
       <w:r>
         <w:t>’</w:t>
@@ -42,19 +46,43 @@
         <w:rPr>
           <w:vertAlign w:val="superscript"/>
         </w:rPr>
-        <w:t>a,b,∗</w:t>
-      </w:r>
-      <w:r>
-        <w:t>, Michael Coe</w:t>
-      </w:r>
+        <w:t>a</w:t>
+      </w:r>
+      <w:proofErr w:type="gramStart"/>
       <w:r>
         <w:rPr>
           <w:vertAlign w:val="superscript"/>
         </w:rPr>
+        <w:t>,b</w:t>
+      </w:r>
+      <w:proofErr w:type="spellEnd"/>
+      <w:r>
+        <w:rPr>
+          <w:vertAlign w:val="superscript"/>
+        </w:rPr>
+        <w:t>,∗</w:t>
+      </w:r>
+      <w:proofErr w:type="gramEnd"/>
+      <w:r>
+        <w:t xml:space="preserve">, Michael </w:t>
+      </w:r>
+      <w:proofErr w:type="spellStart"/>
+      <w:r>
+        <w:t>Coe</w:t>
+      </w:r>
+      <w:r>
+        <w:rPr>
+          <w:vertAlign w:val="superscript"/>
+        </w:rPr>
         <w:t>c</w:t>
       </w:r>
-      <w:r>
-        <w:t>, Eric Davidson</w:t>
+      <w:proofErr w:type="spellEnd"/>
+      <w:r>
+        <w:t xml:space="preserve">, Eric </w:t>
+      </w:r>
+      <w:proofErr w:type="spellStart"/>
+      <w:r>
+        <w:t>Davidson</w:t>
       </w:r>
       <w:r>
         <w:rPr>
@@ -62,11 +90,21 @@
         </w:rPr>
         <w:t>d</w:t>
       </w:r>
+      <w:proofErr w:type="spellEnd"/>
       <w:r>
         <w:t xml:space="preserve">, </w:t>
       </w:r>
-      <w:r>
-        <w:t>KathiJo Jankowski</w:t>
+      <w:proofErr w:type="spellStart"/>
+      <w:r>
+        <w:t>KathiJo</w:t>
+      </w:r>
+      <w:proofErr w:type="spellEnd"/>
+      <w:r>
+        <w:t xml:space="preserve"> </w:t>
+      </w:r>
+      <w:proofErr w:type="spellStart"/>
+      <w:r>
+        <w:t>Jankowski</w:t>
       </w:r>
       <w:r>
         <w:rPr>
@@ -74,11 +112,16 @@
         </w:rPr>
         <w:t>e</w:t>
       </w:r>
+      <w:proofErr w:type="spellEnd"/>
       <w:r>
         <w:t xml:space="preserve">, </w:t>
       </w:r>
       <w:r>
-        <w:t>Chris Neill</w:t>
+        <w:t xml:space="preserve">Chris </w:t>
+      </w:r>
+      <w:proofErr w:type="spellStart"/>
+      <w:r>
+        <w:t>Neill</w:t>
       </w:r>
       <w:r>
         <w:rPr>
@@ -86,8 +129,13 @@
         </w:rPr>
         <w:t>e</w:t>
       </w:r>
-      <w:r>
-        <w:t>, Rodney Venterea</w:t>
+      <w:proofErr w:type="spellEnd"/>
+      <w:r>
+        <w:t xml:space="preserve">, Rodney </w:t>
+      </w:r>
+      <w:proofErr w:type="spellStart"/>
+      <w:r>
+        <w:t>Venterea</w:t>
       </w:r>
       <w:r>
         <w:rPr>
@@ -95,12 +143,15 @@
         </w:rPr>
         <w:t>f,g</w:t>
       </w:r>
+      <w:proofErr w:type="spellEnd"/>
       <w:r>
         <w:t xml:space="preserve"> </w:t>
       </w:r>
     </w:p>
     <w:p/>
     <w:p>
+      <w:proofErr w:type="spellStart"/>
+      <w:proofErr w:type="gramStart"/>
       <w:r>
         <w:rPr>
           <w:vertAlign w:val="superscript"/>
@@ -108,11 +159,17 @@
         <w:t>a</w:t>
       </w:r>
       <w:r>
-        <w:t>UMN, EEB</w:t>
+        <w:t>UMN</w:t>
+      </w:r>
+      <w:proofErr w:type="spellEnd"/>
+      <w:proofErr w:type="gramEnd"/>
+      <w:r>
+        <w:t>, EEB</w:t>
       </w:r>
       <w:r>
         <w:t xml:space="preserve">; </w:t>
       </w:r>
+      <w:proofErr w:type="spellStart"/>
       <w:r>
         <w:rPr>
           <w:vertAlign w:val="superscript"/>
@@ -120,14 +177,24 @@
         <w:t>b</w:t>
       </w:r>
       <w:r>
-        <w:t>UMN, IonE</w:t>
-      </w:r>
+        <w:t>UMN</w:t>
+      </w:r>
+      <w:proofErr w:type="spellEnd"/>
+      <w:r>
+        <w:t xml:space="preserve">, </w:t>
+      </w:r>
+      <w:proofErr w:type="spellStart"/>
+      <w:r>
+        <w:t>IonE</w:t>
+      </w:r>
+      <w:proofErr w:type="spellEnd"/>
       <w:r>
         <w:t>;</w:t>
       </w:r>
       <w:r>
         <w:t xml:space="preserve"> </w:t>
       </w:r>
+      <w:proofErr w:type="spellStart"/>
       <w:r>
         <w:rPr>
           <w:vertAlign w:val="superscript"/>
@@ -137,6 +204,7 @@
       <w:r>
         <w:t>WHRC</w:t>
       </w:r>
+      <w:proofErr w:type="spellEnd"/>
       <w:r>
         <w:t>;</w:t>
       </w:r>
@@ -144,6 +212,7 @@
         <w:t>  </w:t>
       </w:r>
+      <w:proofErr w:type="spellStart"/>
       <w:r>
         <w:rPr>
           <w:vertAlign w:val="superscript"/>
@@ -153,6 +222,7 @@
       <w:r>
         <w:t>UMD</w:t>
       </w:r>
+      <w:proofErr w:type="spellEnd"/>
       <w:r>
         <w:t>;</w:t>
       </w:r>
@@ -160,6 +230,7 @@
         <w:t>  </w:t>
       </w:r>
+      <w:proofErr w:type="spellStart"/>
       <w:r>
         <w:rPr>
           <w:vertAlign w:val="superscript"/>
@@ -169,6 +240,7 @@
       <w:r>
         <w:t>MBL</w:t>
       </w:r>
+      <w:proofErr w:type="spellEnd"/>
       <w:r>
         <w:t>;</w:t>
       </w:r>
@@ -176,6 +248,7 @@
         <w:t>  </w:t>
       </w:r>
+      <w:proofErr w:type="spellStart"/>
       <w:r>
         <w:rPr>
           <w:vertAlign w:val="superscript"/>
@@ -183,7 +256,11 @@
         <w:t>f</w:t>
       </w:r>
       <w:r>
-        <w:t>USDA-ARS</w:t>
+        <w:t>USDA</w:t>
+      </w:r>
+      <w:proofErr w:type="spellEnd"/>
+      <w:r>
+        <w:t>-ARS</w:t>
       </w:r>
       <w:r>
         <w:t>;</w:t>
@@ -191,6 +268,7 @@
       <w:r>
         <w:t xml:space="preserve"> </w:t>
       </w:r>
+      <w:proofErr w:type="spellStart"/>
       <w:r>
         <w:rPr>
           <w:vertAlign w:val="superscript"/>
@@ -198,7 +276,11 @@
         <w:t>g</w:t>
       </w:r>
       <w:r>
-        <w:t xml:space="preserve">UMN, SWC </w:t>
+        <w:t>UMN</w:t>
+      </w:r>
+      <w:proofErr w:type="spellEnd"/>
+      <w:r>
+        <w:t xml:space="preserve">, SWC </w:t>
       </w:r>
     </w:p>
     <w:p>
@@ -233,13 +315,25 @@
         </w:rPr>
         <w:t>on</w:t>
       </w:r>
-      <w:bookmarkStart w:id="0" w:name="_GoBack"/>
-      <w:bookmarkEnd w:id="0"/>
       <w:r>
         <w:rPr>
           <w:highlight w:val="yellow"/>
         </w:rPr>
-        <w:t>ight; save for morning.</w:t>
+        <w:t xml:space="preserve">ight; </w:t>
+      </w:r>
+      <w:proofErr w:type="gramStart"/>
+      <w:r>
+        <w:rPr>
+          <w:highlight w:val="yellow"/>
+        </w:rPr>
+        <w:t>save</w:t>
+      </w:r>
+      <w:proofErr w:type="gramEnd"/>
+      <w:r>
+        <w:rPr>
+          <w:highlight w:val="yellow"/>
+        </w:rPr>
+        <w:t xml:space="preserve"> for morning.</w:t>
       </w:r>
       <w:r>
         <w:t xml:space="preserve"> </w:t>
@@ -323,8 +417,16 @@
         <w:rPr>
           <w:i/>
         </w:rPr>
-        <w:t>00 words) after gone to bed zzzzzzzzzz</w:t>
-      </w:r>
+        <w:t xml:space="preserve">00 words) after gone to bed </w:t>
+      </w:r>
+      <w:proofErr w:type="spellStart"/>
+      <w:r>
+        <w:rPr>
+          <w:i/>
+        </w:rPr>
+        <w:t>zzzzzzzzzz</w:t>
+      </w:r>
+      <w:proofErr w:type="spellEnd"/>
     </w:p>
     <w:p/>
     <w:p>
@@ -360,7 +462,15 @@
         </w:numPr>
       </w:pPr>
       <w:r>
-        <w:t>Point to soil metaanaylses that usually max out at 20 cm</w:t>
+        <w:t xml:space="preserve">Point to soil </w:t>
+      </w:r>
+      <w:proofErr w:type="spellStart"/>
+      <w:r>
+        <w:t>metaanaylses</w:t>
+      </w:r>
+      <w:proofErr w:type="spellEnd"/>
+      <w:r>
+        <w:t xml:space="preserve"> that usually max out at 20 cm</w:t>
       </w:r>
     </w:p>
     <w:p>
@@ -396,7 +506,15 @@
         </w:numPr>
       </w:pPr>
       <w:r>
-        <w:t>They also matter for global biogeochem cycling because these soils are large reservoirs of C and N</w:t>
+        <w:t xml:space="preserve">They also matter for global </w:t>
+      </w:r>
+      <w:proofErr w:type="spellStart"/>
+      <w:r>
+        <w:t>biogeochem</w:t>
+      </w:r>
+      <w:proofErr w:type="spellEnd"/>
+      <w:r>
+        <w:t xml:space="preserve"> cycling because these soils are large reservoirs of C and N</w:t>
       </w:r>
     </w:p>
     <w:p>
@@ -408,7 +526,15 @@
         </w:numPr>
       </w:pPr>
       <w:r>
-        <w:t>Let’s look at the literature: do a bar graph or table of studies that have looked below 1 meter and summarize what they say about soil biogeochem and if they had a global change implication, what we know about that, too</w:t>
+        <w:t xml:space="preserve">Let’s look at the literature: do a bar graph or table of studies that have looked below 1 meter and summarize what they say about soil </w:t>
+      </w:r>
+      <w:proofErr w:type="spellStart"/>
+      <w:r>
+        <w:t>biogeochem</w:t>
+      </w:r>
+      <w:proofErr w:type="spellEnd"/>
+      <w:r>
+        <w:t xml:space="preserve"> and if they had a global change implication, what we know about that, too</w:t>
       </w:r>
     </w:p>
     <w:p>
@@ -429,7 +555,15 @@
         <w:t xml:space="preserve">figure out some of them because of the plant community implications and because of the </w:t>
       </w:r>
       <w:r>
-        <w:t>landscape level biogeochem implications</w:t>
+        <w:t xml:space="preserve">landscape level </w:t>
+      </w:r>
+      <w:proofErr w:type="spellStart"/>
+      <w:r>
+        <w:t>biogeochem</w:t>
+      </w:r>
+      <w:proofErr w:type="spellEnd"/>
+      <w:r>
+        <w:t xml:space="preserve"> implications</w:t>
       </w:r>
     </w:p>
     <w:p>
@@ -481,28 +615,148 @@
         <w:t>Sampling wa</w:t>
       </w:r>
       <w:r>
-        <w:t>s conducted at Tanguro Ranch, a</w:t>
-      </w:r>
-      <w:r>
-        <w:t xml:space="preserve"> 32,000 hectare industrial farm loca</w:t>
-      </w:r>
-      <w:r>
-        <w:t>ted in Mato Grosso, Brazil (Figure</w:t>
-      </w:r>
-      <w:r>
-        <w:t xml:space="preserve"> 1).  Tanguro Ranch is surrounded by closed-canopy tropical forest (25m height) typical of southeastern Amazonia, a region of transitional forest between cerrado (tropical savanna) to the east and more diverse, high-statured forests to the northwest.  This area of Amazonia is also marked by lower precipitation and higher seasonality than central Amazonia.  Mean annual precipitation (MAP) at Tanguro Ranch averaged 1900 mm/year between 1987 and 2007 and ranged from 1500 to 2500 mm yr-1 (Tanguro Ranch, unpublished results).  The wet season extends from September to April with a dry season between May and August</w:t>
+        <w:t xml:space="preserve">s conducted at </w:t>
+      </w:r>
+      <w:proofErr w:type="spellStart"/>
+      <w:r>
+        <w:t>Tanguro</w:t>
+      </w:r>
+      <w:proofErr w:type="spellEnd"/>
+      <w:r>
+        <w:t xml:space="preserve"> Ranch, a</w:t>
+      </w:r>
+      <w:r>
+        <w:t xml:space="preserve"> 32</w:t>
+      </w:r>
+      <w:proofErr w:type="gramStart"/>
+      <w:r>
+        <w:t>,000 hectare</w:t>
+      </w:r>
+      <w:proofErr w:type="gramEnd"/>
+      <w:r>
+        <w:t xml:space="preserve"> industrial farm loca</w:t>
+      </w:r>
+      <w:r>
+        <w:t xml:space="preserve">ted in </w:t>
+      </w:r>
+      <w:proofErr w:type="spellStart"/>
+      <w:r>
+        <w:t>Mato</w:t>
+      </w:r>
+      <w:proofErr w:type="spellEnd"/>
+      <w:r>
+        <w:t xml:space="preserve"> </w:t>
+      </w:r>
+      <w:proofErr w:type="spellStart"/>
+      <w:r>
+        <w:t>Grosso</w:t>
+      </w:r>
+      <w:proofErr w:type="spellEnd"/>
+      <w:r>
+        <w:t>, Brazil (Figure</w:t>
+      </w:r>
+      <w:r>
+        <w:t xml:space="preserve"> 1).  </w:t>
+      </w:r>
+      <w:proofErr w:type="spellStart"/>
+      <w:r>
+        <w:t>Tanguro</w:t>
+      </w:r>
+      <w:proofErr w:type="spellEnd"/>
+      <w:r>
+        <w:t xml:space="preserve"> Ranch is surrounded by closed-canopy tropical forest (25m height) typical of southeastern Amazonia, a region of transitional forest between </w:t>
+      </w:r>
+      <w:proofErr w:type="spellStart"/>
+      <w:r>
+        <w:t>cerrado</w:t>
+      </w:r>
+      <w:proofErr w:type="spellEnd"/>
+      <w:r>
+        <w:t xml:space="preserve"> (tropical savanna) to the east and more diverse, high-statured forests to the northwest.  This area of Amazonia is also marked by lower precipitation and higher seasonality than central Amazonia.  Mean annual precipitation (MAP) at </w:t>
+      </w:r>
+      <w:proofErr w:type="spellStart"/>
+      <w:r>
+        <w:t>Tanguro</w:t>
+      </w:r>
+      <w:proofErr w:type="spellEnd"/>
+      <w:r>
+        <w:t xml:space="preserve"> Ranch averaged 1900 mm/year between 1987 and 2007 and ranged from 1500 to 2500 mm yr-1 (</w:t>
+      </w:r>
+      <w:proofErr w:type="spellStart"/>
+      <w:r>
+        <w:t>Tanguro</w:t>
+      </w:r>
+      <w:proofErr w:type="spellEnd"/>
+      <w:r>
+        <w:t xml:space="preserve"> Ranch, unpublished results).  The wet season extends from September to April with a dry season between May and August</w:t>
       </w:r>
       <w:r>
         <w:t>.</w:t>
       </w:r>
       <w:r>
-        <w:t xml:space="preserve">  Mean annual temperature (MAT) is 27 C, but temperatures vary between forested areas and cropland areas both diurniall</w:t>
-      </w:r>
-      <w:r>
-        <w:t>y and on average over the year</w:t>
-      </w:r>
-      <w:r>
-        <w:t>.  Tanguro Ranch is located on the Brazilian Shield and the underlying parent material is Precambrian gneisses (Projeto Radambrasil, 1981).  Upland soils are ustic Oxisols (55</w:t>
+        <w:t xml:space="preserve">  Mean annual temperature (MAT) is 27 C, but temperatures vary between forested areas and cropland areas both </w:t>
+      </w:r>
+      <w:proofErr w:type="spellStart"/>
+      <w:r>
+        <w:t>diurniall</w:t>
+      </w:r>
+      <w:r>
+        <w:t>y</w:t>
+      </w:r>
+      <w:proofErr w:type="spellEnd"/>
+      <w:r>
+        <w:t xml:space="preserve"> and on average over the year</w:t>
+      </w:r>
+      <w:r>
+        <w:t xml:space="preserve">.  </w:t>
+      </w:r>
+      <w:proofErr w:type="spellStart"/>
+      <w:r>
+        <w:t>Tanguro</w:t>
+      </w:r>
+      <w:proofErr w:type="spellEnd"/>
+      <w:r>
+        <w:t xml:space="preserve"> Ranch is located on the Brazilian Shield and the underlying parent material is Precambrian </w:t>
+      </w:r>
+      <w:proofErr w:type="gramStart"/>
+      <w:r>
+        <w:t>gneisses</w:t>
+      </w:r>
+      <w:proofErr w:type="gramEnd"/>
+      <w:r>
+        <w:t xml:space="preserve"> (</w:t>
+      </w:r>
+      <w:proofErr w:type="spellStart"/>
+      <w:r>
+        <w:t>Projeto</w:t>
+      </w:r>
+      <w:proofErr w:type="spellEnd"/>
+      <w:r>
+        <w:t xml:space="preserve"> </w:t>
+      </w:r>
+      <w:proofErr w:type="spellStart"/>
+      <w:r>
+        <w:t>Radambrasil</w:t>
+      </w:r>
+      <w:proofErr w:type="spellEnd"/>
+      <w:r>
+        <w:t xml:space="preserve">, 1981).  Upland soils are </w:t>
+      </w:r>
+      <w:proofErr w:type="spellStart"/>
+      <w:r>
+        <w:t>ustic</w:t>
+      </w:r>
+      <w:proofErr w:type="spellEnd"/>
+      <w:r>
+        <w:t xml:space="preserve"> </w:t>
+      </w:r>
+      <w:proofErr w:type="spellStart"/>
+      <w:r>
+        <w:t>Oxisols</w:t>
+      </w:r>
+      <w:proofErr w:type="spellEnd"/>
+      <w:r>
+        <w:t xml:space="preserve"> (55</w:t>
       </w:r>
       <w:r>
         <w:t>%</w:t>
@@ -520,7 +774,15 @@
         <w:t>%</w:t>
       </w:r>
       <w:r>
-        <w:t xml:space="preserve"> clay mean texture, Oliviera et al., 1992, Soil Survey Staff, 1999) with high infiltration rates and little lateral water movement in upper soil horizons (depth to water table</w:t>
+        <w:t xml:space="preserve"> clay mean texture, </w:t>
+      </w:r>
+      <w:proofErr w:type="spellStart"/>
+      <w:r>
+        <w:t>Oliviera</w:t>
+      </w:r>
+      <w:proofErr w:type="spellEnd"/>
+      <w:r>
+        <w:t xml:space="preserve"> et al., 1992, Soil Survey Staff, 1999) with high infiltration rates and little lateral water movement in upper soil horizons (depth to water table</w:t>
       </w:r>
       <w:r>
         <w:t xml:space="preserve"> estimated to be between 20-40m</w:t>
@@ -594,13 +856,29 @@
         <w:t xml:space="preserve"> (cleared between 1982-83)</w:t>
       </w:r>
       <w:r>
-        <w:t>, Tanguro now primarily plants soybeans, a nitrogen-fixing legume</w:t>
+        <w:t xml:space="preserve">, </w:t>
+      </w:r>
+      <w:proofErr w:type="spellStart"/>
+      <w:r>
+        <w:t>Tanguro</w:t>
+      </w:r>
+      <w:proofErr w:type="spellEnd"/>
+      <w:r>
+        <w:t xml:space="preserve"> now primarily plants soybeans, a nitrogen-fixing legume</w:t>
       </w:r>
       <w:r>
         <w:t xml:space="preserve"> (conversion from pasture to soy between 2003-8)</w:t>
       </w:r>
       <w:r>
-        <w:t>. Highly intensively managed, Tanguro’s croplands receive multiple applications per year of fertilizer (phosphorous [P] and potassium [K]</w:t>
+        <w:t xml:space="preserve">. Highly intensively managed, </w:t>
+      </w:r>
+      <w:proofErr w:type="spellStart"/>
+      <w:r>
+        <w:t>Tanguro’s</w:t>
+      </w:r>
+      <w:proofErr w:type="spellEnd"/>
+      <w:r>
+        <w:t xml:space="preserve"> croplands receive multiple applications per year of fertilizer (phosphorous [P] and potassium [K]</w:t>
       </w:r>
       <w:r>
         <w:t>; nitrogen [N] on some double-cropped fields</w:t>
@@ -609,13 +887,29 @@
         <w:t>), pesticide, herbicide</w:t>
       </w:r>
       <w:r>
-        <w:t>, fungicide</w:t>
-      </w:r>
-      <w:r>
-        <w:t xml:space="preserve"> and soil additives (lime) to moderate soil p</w:t>
-      </w:r>
-      <w:r>
-        <w:t>H (Grupo A. Maggi, pers. comm.)</w:t>
+        <w:t xml:space="preserve">, </w:t>
+      </w:r>
+      <w:proofErr w:type="gramStart"/>
+      <w:r>
+        <w:t>fungicide</w:t>
+      </w:r>
+      <w:r>
+        <w:t xml:space="preserve"> and soil additives</w:t>
+      </w:r>
+      <w:proofErr w:type="gramEnd"/>
+      <w:r>
+        <w:t xml:space="preserve"> (lime) to moderate soil p</w:t>
+      </w:r>
+      <w:r>
+        <w:t>H (</w:t>
+      </w:r>
+      <w:proofErr w:type="spellStart"/>
+      <w:r>
+        <w:t>Grupo</w:t>
+      </w:r>
+      <w:proofErr w:type="spellEnd"/>
+      <w:r>
+        <w:t xml:space="preserve"> A. Maggi, pers. comm.)</w:t>
       </w:r>
       <w:r>
         <w:t xml:space="preserve">.  </w:t>
@@ -767,7 +1061,31 @@
     <w:p/>
     <w:p>
       <w:r>
-        <w:t xml:space="preserve">Four 10m soil pits were permanently installed across Tanguro Ranch.  C2, K4 and M8 are located in intact forest, while Mutum (MU) pit is located in the center of a soybean field.  </w:t>
+        <w:t xml:space="preserve">Four </w:t>
+      </w:r>
+      <w:proofErr w:type="gramStart"/>
+      <w:r>
+        <w:t>10m soil</w:t>
+      </w:r>
+      <w:proofErr w:type="gramEnd"/>
+      <w:r>
+        <w:t xml:space="preserve"> pits were permanently installed across </w:t>
+      </w:r>
+      <w:proofErr w:type="spellStart"/>
+      <w:r>
+        <w:t>Tanguro</w:t>
+      </w:r>
+      <w:proofErr w:type="spellEnd"/>
+      <w:r>
+        <w:t xml:space="preserve"> Ranch.  C2, K4 and M8 are located in intact forest, while </w:t>
+      </w:r>
+      <w:proofErr w:type="spellStart"/>
+      <w:r>
+        <w:t>Mutum</w:t>
+      </w:r>
+      <w:proofErr w:type="spellEnd"/>
+      <w:r>
+        <w:t xml:space="preserve"> (MU) pit is located in the center of a soybean field.  </w:t>
       </w:r>
       <w:r>
         <w:t xml:space="preserve">We installed </w:t>
@@ -779,7 +1097,15 @@
         <w:t xml:space="preserve"> horizontally into </w:t>
       </w:r>
       <w:r>
-        <w:t>the side of each soil pit at depths of 15, 40, 75, 150, 250, 350 and 450 cm.  Tubes were between 50 and 200 cm long in order to ensure that gas samples were drawn from soil pore space beyond the zone affected by the exposed pit wall (based on measured temperature and soil moisture</w:t>
+        <w:t xml:space="preserve">the side of each soil pit at depths of 15, 40, 75, 150, 250, 350 and 450 cm.  </w:t>
+      </w:r>
+      <w:proofErr w:type="gramStart"/>
+      <w:r>
+        <w:t>Tubes were between 50 and 200 cm long in order to ensure that gas samples were drawn from soil pore space beyond the zone affected by the exposed pit wall</w:t>
+      </w:r>
+      <w:proofErr w:type="gramEnd"/>
+      <w:r>
+        <w:t xml:space="preserve"> (based on measured temperature and soil moisture</w:t>
       </w:r>
       <w:r>
         <w:t xml:space="preserve"> pilot data</w:t>
@@ -791,13 +1117,21 @@
         <w:t xml:space="preserve"> and septum for gas sampling.  One week after installation, w</w:t>
       </w:r>
       <w:r>
-        <w:t>e withdrew between 24 and 96 mL of gas (depending on tube length) wh</w:t>
+        <w:t>e withdrew between 24 and 96 mL of gas (depending on tube length</w:t>
+      </w:r>
+      <w:proofErr w:type="gramStart"/>
+      <w:r>
+        <w:t>) wh</w:t>
       </w:r>
       <w:r>
         <w:t xml:space="preserve">ich we subsequently discarded </w:t>
       </w:r>
       <w:r>
-        <w:t>as a flushing protocol; tubes</w:t>
+        <w:t>as a flushing</w:t>
+      </w:r>
+      <w:proofErr w:type="gramEnd"/>
+      <w:r>
+        <w:t xml:space="preserve"> protocol; tubes</w:t>
       </w:r>
       <w:r>
         <w:t xml:space="preserve"> subsequently</w:t>
@@ -818,10 +1152,26 @@
         <w:t xml:space="preserve">At each sampling date, three samples per depth </w:t>
       </w:r>
       <w:r>
-        <w:t xml:space="preserve">were collected using a 12mL polypropylene syringe (Monoject) that withdrew 12mL of gas </w:t>
-      </w:r>
-      <w:r>
-        <w:t>which was then injected into a 9mL glass vial</w:t>
+        <w:t>were collected using a 12mL polypropylene syringe (</w:t>
+      </w:r>
+      <w:proofErr w:type="spellStart"/>
+      <w:r>
+        <w:t>Monoject</w:t>
+      </w:r>
+      <w:proofErr w:type="spellEnd"/>
+      <w:r>
+        <w:t xml:space="preserve">) that withdrew 12mL of </w:t>
+      </w:r>
+      <w:proofErr w:type="gramStart"/>
+      <w:r>
+        <w:t xml:space="preserve">gas </w:t>
+      </w:r>
+      <w:r>
+        <w:t>which was then injected</w:t>
+      </w:r>
+      <w:proofErr w:type="gramEnd"/>
+      <w:r>
+        <w:t xml:space="preserve"> into a 9mL glass vial</w:t>
       </w:r>
       <w:r>
         <w:t xml:space="preserve"> (</w:t>
@@ -844,18 +1194,28 @@
       <w:r>
         <w:t xml:space="preserve">  We used un-evacuated vials containing “ambient” (lab) air (</w:t>
       </w:r>
+      <w:proofErr w:type="spellStart"/>
       <w:r>
         <w:rPr>
           <w:i/>
         </w:rPr>
         <w:t>sensu</w:t>
       </w:r>
-      <w:r>
-        <w:t xml:space="preserve"> Venterea 2005</w:t>
-      </w:r>
+      <w:proofErr w:type="spellEnd"/>
       <w:r>
         <w:t xml:space="preserve"> </w:t>
       </w:r>
+      <w:proofErr w:type="spellStart"/>
+      <w:r>
+        <w:t>Venterea</w:t>
+      </w:r>
+      <w:proofErr w:type="spellEnd"/>
+      <w:r>
+        <w:t xml:space="preserve"> 2005</w:t>
+      </w:r>
+      <w:r>
+        <w:t xml:space="preserve"> </w:t>
+      </w:r>
       <w:r>
         <w:fldChar w:fldCharType="begin"/>
       </w:r>
@@ -887,19 +1247,51 @@
         <w:t xml:space="preserve">analyzed by gas chromatography </w:t>
       </w:r>
       <w:r>
-        <w:t xml:space="preserve">using a headspace autosampler at the University of Minnesota (Teledyne Tekmar, Mason, OH). </w:t>
+        <w:t xml:space="preserve">using a headspace </w:t>
+      </w:r>
+      <w:proofErr w:type="spellStart"/>
+      <w:r>
+        <w:t>autosampler</w:t>
+      </w:r>
+      <w:proofErr w:type="spellEnd"/>
+      <w:r>
+        <w:t xml:space="preserve"> at the University of Minnesota (Teledyne </w:t>
+      </w:r>
+      <w:proofErr w:type="spellStart"/>
+      <w:r>
+        <w:t>Tekmar</w:t>
+      </w:r>
+      <w:proofErr w:type="spellEnd"/>
+      <w:r>
+        <w:t xml:space="preserve">, Mason, OH). </w:t>
       </w:r>
       <w:r>
         <w:t xml:space="preserve"> </w:t>
       </w:r>
       <w:r>
-        <w:t>The autosampler was modified to fill multiple sample loops from each vial.  Sample loops fed into a flame ionization detector for CH4, an electron capture detector for N2O and a thermal</w:t>
+        <w:t xml:space="preserve">The </w:t>
+      </w:r>
+      <w:proofErr w:type="spellStart"/>
+      <w:r>
+        <w:t>autosampler</w:t>
+      </w:r>
+      <w:proofErr w:type="spellEnd"/>
+      <w:r>
+        <w:t xml:space="preserve"> was modified to fill multiple sample loops from each vial.  Sample loops fed into a flame ionization detector for CH4, an electron capture detector for N2O and a thermal</w:t>
       </w:r>
       <w:r>
         <w:t xml:space="preserve"> conductivity detector for CO2</w:t>
       </w:r>
       <w:r>
-        <w:t xml:space="preserve">.  Standard curves and system calibration were done using analytical grade standards (Scott Specialty Gases, Plumsteadville, PA).  </w:t>
+        <w:t xml:space="preserve">.  Standard curves and system calibration were done using analytical grade standards (Scott Specialty Gases, </w:t>
+      </w:r>
+      <w:proofErr w:type="spellStart"/>
+      <w:r>
+        <w:t>Plumsteadville</w:t>
+      </w:r>
+      <w:proofErr w:type="spellEnd"/>
+      <w:r>
+        <w:t xml:space="preserve">, PA).  </w:t>
       </w:r>
     </w:p>
     <w:p/>
@@ -940,13 +1332,29 @@
         <w:t>variable,</w:t>
       </w:r>
       <w:r>
-        <w:t xml:space="preserve"> ~20 uS).  Data was recorded </w:t>
+        <w:t xml:space="preserve"> ~20 </w:t>
+      </w:r>
+      <w:proofErr w:type="spellStart"/>
+      <w:r>
+        <w:t>uS</w:t>
+      </w:r>
+      <w:proofErr w:type="spellEnd"/>
+      <w:r>
+        <w:t xml:space="preserve">).  Data was recorded </w:t>
       </w:r>
       <w:r>
         <w:t>by</w:t>
       </w:r>
       <w:r>
-        <w:t xml:space="preserve"> dataloggers (Campbell Scientific) and downloaded weekly.</w:t>
+        <w:t xml:space="preserve"> </w:t>
+      </w:r>
+      <w:proofErr w:type="spellStart"/>
+      <w:r>
+        <w:t>dataloggers</w:t>
+      </w:r>
+      <w:proofErr w:type="spellEnd"/>
+      <w:r>
+        <w:t xml:space="preserve"> (Campbell Scientific) and downloaded weekly.</w:t>
       </w:r>
       <w:r>
         <w:t xml:space="preserve">  Temperature and moisture data are reported as averages over a single week in November, December, January and February.  These months were chosen to complement gas samples taken during </w:t>
@@ -990,8 +1398,16 @@
         <w:rPr>
           <w:bCs/>
         </w:rPr>
-        <w:t>Time domain reflectometry</w:t>
-      </w:r>
+        <w:t xml:space="preserve">Time domain </w:t>
+      </w:r>
+      <w:proofErr w:type="spellStart"/>
+      <w:r>
+        <w:rPr>
+          <w:bCs/>
+        </w:rPr>
+        <w:t>reflectometry</w:t>
+      </w:r>
+      <w:proofErr w:type="spellEnd"/>
       <w:r>
         <w:t> (</w:t>
       </w:r>
@@ -1005,7 +1421,15 @@
         <w:t>)</w:t>
       </w:r>
       <w:r>
-        <w:t xml:space="preserve"> soil moisture meters were installed at 0, 30, 50, 100, 200, 300, 400, 500, 600, 700, 800 and 900 cm depths in each soil pit.  Data was collected in the same datalogger as was used to record thermocouple data (Campbell Scientific) and was downloaded weekly.</w:t>
+        <w:t xml:space="preserve"> soil moisture meters were installed at 0, 30, 50, 100, 200, 300, 400, 500, 600, 700, 800 and 900 cm depths in each soil pit.  Data was collected in the same </w:t>
+      </w:r>
+      <w:proofErr w:type="spellStart"/>
+      <w:r>
+        <w:t>datalogger</w:t>
+      </w:r>
+      <w:proofErr w:type="spellEnd"/>
+      <w:r>
+        <w:t xml:space="preserve"> as was used to record thermocouple data (Campbell Scientific) and was downloaded weekly.</w:t>
       </w:r>
       <w:r>
         <w:t xml:space="preserve">  </w:t>
@@ -1038,7 +1462,15 @@
         <w:t xml:space="preserve"> of the two. </w:t>
       </w:r>
       <w:r>
-        <w:t xml:space="preserve">  We report both the measured data and the estimated data in depth figures (e.g, Figure 4), but statistical analyses using VWC as a predictor variable use the estimated, depth-matched VWC data.</w:t>
+        <w:t xml:space="preserve">  We report both the measured data and the estimated data in depth figures (</w:t>
+      </w:r>
+      <w:proofErr w:type="spellStart"/>
+      <w:r>
+        <w:t>e.g</w:t>
+      </w:r>
+      <w:proofErr w:type="spellEnd"/>
+      <w:r>
+        <w:t>, Figure 4), but statistical analyses using VWC as a predictor variable use the estimated, depth-matched VWC data.</w:t>
       </w:r>
     </w:p>
     <w:p/>
@@ -1080,7 +1512,15 @@
         <w:t xml:space="preserve"> (Figure 3)</w:t>
       </w:r>
       <w:r>
-        <w:t>.  Forest pit C2 also has higher temperatures at depth, but the increase continues after 1m depth and the temperature pattern is more variable, decreasing at 45cm (</w:t>
+        <w:t xml:space="preserve">.  Forest pit C2 also has higher temperatures at depth, but the increase continues after 1m </w:t>
+      </w:r>
+      <w:proofErr w:type="gramStart"/>
+      <w:r>
+        <w:t>depth</w:t>
+      </w:r>
+      <w:proofErr w:type="gramEnd"/>
+      <w:r>
+        <w:t xml:space="preserve"> and the temperature pattern is more variable, decreasing at 45cm (</w:t>
       </w:r>
       <w:r>
         <w:rPr>
@@ -1095,7 +1535,23 @@
         <w:t>r?</w:t>
       </w:r>
       <w:r>
-        <w:t xml:space="preserve">), increasing at 75cm depth, before decreasing at 1.5m, after which temperatures continue to rise down the soil column.  Mutum pit (soybean) has soil temperatures that have larger standard error values at each depth – the forest pits, by contrast, have variable surface soil temperatures, but relatively small standard errors for deeper temperatures.  Further, Mutum’s soil temperatures are significantly </w:t>
+        <w:t xml:space="preserve">), increasing at 75cm depth, before decreasing at 1.5m, after which temperatures continue to rise down the soil column.  </w:t>
+      </w:r>
+      <w:proofErr w:type="spellStart"/>
+      <w:r>
+        <w:t>Mutum</w:t>
+      </w:r>
+      <w:proofErr w:type="spellEnd"/>
+      <w:r>
+        <w:t xml:space="preserve"> pit (soybean) has soil temperatures that have larger standard error values at each depth – the forest pits, by contrast, have variable surface soil temperatures, but relatively small standard errors for deeper temperatures.  Further, </w:t>
+      </w:r>
+      <w:proofErr w:type="spellStart"/>
+      <w:r>
+        <w:t>Mutum’s</w:t>
+      </w:r>
+      <w:proofErr w:type="spellEnd"/>
+      <w:r>
+        <w:t xml:space="preserve"> soil temperatures are significantly </w:t>
       </w:r>
       <w:r>
         <w:t>warmer</w:t>
@@ -1176,7 +1632,15 @@
         <w:t xml:space="preserve">  Depth in all three cases is positively related to VWC (P&lt;0.001).</w:t>
       </w:r>
       <w:r>
-        <w:t xml:space="preserve">  Mutum, </w:t>
+        <w:t xml:space="preserve">  </w:t>
+      </w:r>
+      <w:proofErr w:type="spellStart"/>
+      <w:r>
+        <w:t>Mutum</w:t>
+      </w:r>
+      <w:proofErr w:type="spellEnd"/>
+      <w:r>
+        <w:t xml:space="preserve">, </w:t>
       </w:r>
       <w:r>
         <w:t xml:space="preserve">in </w:t>
@@ -1212,6 +1676,22 @@
       </w:r>
     </w:p>
     <w:p/>
+    <w:p/>
+    <w:p/>
+    <w:p/>
+    <w:p/>
+    <w:p/>
+    <w:p/>
+    <w:p/>
+    <w:p/>
+    <w:p/>
+    <w:p/>
+    <w:p/>
+    <w:p/>
+    <w:p/>
+    <w:p/>
+    <w:p/>
+    <w:p/>
     <w:p>
       <w:r>
         <w:t>Nitrous oxide concentrations fall at depth (p&lt;0.01, Table 3), in some cases dramatically (</w:t>
@@ -1238,7 +1718,15 @@
         <w:t xml:space="preserve">Because of large drops in N2O in from shallow to deeper soil, the model points to an overall negative effect of depth on N2O, but there </w:t>
       </w:r>
       <w:r>
-        <w:t>are several exceptions to this pattern: in February sampling, N2O rises at depth in pits C2 (forest) and Mutum (soy), while K4 sampling in December and February shows a slight increase with depth.</w:t>
+        <w:t xml:space="preserve">are several exceptions to this pattern: in February sampling, N2O rises at depth in pits C2 (forest) and </w:t>
+      </w:r>
+      <w:proofErr w:type="spellStart"/>
+      <w:r>
+        <w:t>Mutum</w:t>
+      </w:r>
+      <w:proofErr w:type="spellEnd"/>
+      <w:r>
+        <w:t xml:space="preserve"> (soy), while K4 sampling in December and February shows a slight increase with depth.</w:t>
       </w:r>
       <w:r>
         <w:t xml:space="preserve">  </w:t>
@@ -1274,13 +1762,55 @@
         <w:t>, indicating slow diffusion within the soil column.</w:t>
       </w:r>
       <w:r>
-        <w:t xml:space="preserve">  Neither VWC nor temperature are significant predictors of N2O (Table 3), even in models where Month is not used as a predictor variable.</w:t>
-      </w:r>
-    </w:p>
-    <w:p/>
-    <w:p>
-      <w:r>
-        <w:t>These are super fun and awesome to think about.  The patterns for the results sections are:</w:t>
+        <w:t xml:space="preserve">  Neither VWC nor </w:t>
+      </w:r>
+      <w:proofErr w:type="gramStart"/>
+      <w:r>
+        <w:t>temperature are</w:t>
+      </w:r>
+      <w:proofErr w:type="gramEnd"/>
+      <w:r>
+        <w:t xml:space="preserve"> significant predictors of N2O (Table 3), even in models where Month is not used as a predictor variable.</w:t>
+      </w:r>
+    </w:p>
+    <w:p/>
+    <w:p>
+      <w:r>
+        <w:t xml:space="preserve">Carbon dioxide values respond strongly to VWC (p&lt;0.001, Table 4), which increases </w:t>
+      </w:r>
+      <w:r>
+        <w:t xml:space="preserve">significantly </w:t>
+      </w:r>
+      <w:r>
+        <w:t xml:space="preserve">with depth (Table 2).  </w:t>
+      </w:r>
+      <w:r>
+        <w:t xml:space="preserve">However, CO2 in pit M8 initially decreases with depth before increasing, while </w:t>
+      </w:r>
+      <w:proofErr w:type="spellStart"/>
+      <w:r>
+        <w:t>Mutum</w:t>
+      </w:r>
+      <w:proofErr w:type="spellEnd"/>
+      <w:r>
+        <w:t xml:space="preserve"> begins to </w:t>
+      </w:r>
+      <w:r>
+        <w:t>see CO2 decreases by ~1m depths.  Values are high</w:t>
+      </w:r>
+    </w:p>
+    <w:p/>
+    <w:p>
+      <w:r>
+        <w:t xml:space="preserve">These are </w:t>
+      </w:r>
+      <w:proofErr w:type="gramStart"/>
+      <w:r>
+        <w:t>super</w:t>
+      </w:r>
+      <w:proofErr w:type="gramEnd"/>
+      <w:r>
+        <w:t xml:space="preserve"> fun and awesome to think about.  The patterns for the results sections are:</w:t>
       </w:r>
     </w:p>
     <w:p>
@@ -1292,7 +1822,15 @@
         </w:numPr>
       </w:pPr>
       <w:r>
-        <w:t>Regression table (table 3): month and VWC are significant, but our R2 isn’t that high (0.417).</w:t>
+        <w:t xml:space="preserve">CO2 – ppm values are crazy high – not surprising, but pretty cool to see.  Lots of respiration going on, </w:t>
+      </w:r>
+      <w:proofErr w:type="spellStart"/>
+      <w:r>
+        <w:t>moreso</w:t>
+      </w:r>
+      <w:proofErr w:type="spellEnd"/>
+      <w:r>
+        <w:t xml:space="preserve"> in the wetter month.  Can be seen in the regression table where VWC and month both come out as significant predictors (table 4, R2 = 0.661).</w:t>
       </w:r>
     </w:p>
     <w:p>
@@ -1304,7 +1842,34 @@
         </w:numPr>
       </w:pPr>
       <w:r>
-        <w:t>CO2 – ppm values are crazy high – not surprising, but pretty cool to see.  Lots of respiration going on, moreso in the wetter month.  Can be seen in the regression table where VWC and month both come out as significant predictors (table 4, R2 = 0.661).</w:t>
+        <w:t xml:space="preserve">CO2 – the pattern of whether soil </w:t>
+      </w:r>
+      <w:proofErr w:type="spellStart"/>
+      <w:r>
+        <w:t>resp</w:t>
+      </w:r>
+      <w:proofErr w:type="spellEnd"/>
+      <w:r>
+        <w:t xml:space="preserve"> goes up or </w:t>
+      </w:r>
+      <w:proofErr w:type="gramStart"/>
+      <w:r>
+        <w:t>down</w:t>
+      </w:r>
+      <w:proofErr w:type="gramEnd"/>
+      <w:r>
+        <w:t xml:space="preserve"> as you get deeper is pretty variable between pits – goes down in M8, goes up in the others.</w:t>
+      </w:r>
+      <w:r>
+        <w:t xml:space="preserve">  That said</w:t>
+      </w:r>
+      <w:proofErr w:type="gramStart"/>
+      <w:r>
+        <w:t>,</w:t>
+      </w:r>
+      <w:proofErr w:type="gramEnd"/>
+      <w:r>
+        <w:t xml:space="preserve"> M8 is only dropping to the same CO2 ppm as the other pits, so maybe it just had a particularly elevated top 1m of soil that week.</w:t>
       </w:r>
     </w:p>
     <w:p>
@@ -1316,10 +1881,15 @@
         </w:numPr>
       </w:pPr>
       <w:r>
-        <w:t>CO2 – the pattern of whether soil resp goes up or down as you get deeper is pretty variable between pits – goes down in M8, goes up in the others.</w:t>
-      </w:r>
-      <w:r>
-        <w:t xml:space="preserve">  That said, M8 is only dropping to the same CO2 ppm as the other pits, so maybe it just had a particularly elevated top 1m of soil that week.</w:t>
+        <w:t>Methane is pretty fascinating because sample depth comes out as the best explainer in the model (Table 5, I didn’t include the AIC info)</w:t>
+      </w:r>
+      <w:proofErr w:type="gramStart"/>
+      <w:r>
+        <w:t>,</w:t>
+      </w:r>
+      <w:proofErr w:type="gramEnd"/>
+      <w:r>
+        <w:t xml:space="preserve"> the model only explains 33% of the variation.</w:t>
       </w:r>
     </w:p>
     <w:p>
@@ -1331,7 +1901,7 @@
         </w:numPr>
       </w:pPr>
       <w:r>
-        <w:t>Methane is pretty fascinating because sample depth comes out as the best explainer in the model (Table 5, I didn’t include the AIC info), the model only explains 33% of the variation.</w:t>
+        <w:t>CH4 – the months don’t vary much, which is interesting.</w:t>
       </w:r>
     </w:p>
     <w:p>
@@ -1343,7 +1913,7 @@
         </w:numPr>
       </w:pPr>
       <w:r>
-        <w:t>CH4 – the months don’t vary much, which is interesting.</w:t>
+        <w:t>CH4 drops with depth (except M8, which is doing its own thing).</w:t>
       </w:r>
     </w:p>
     <w:p>
@@ -1355,18 +1925,6 @@
         </w:numPr>
       </w:pPr>
       <w:r>
-        <w:t>CH4 drops with depth (except M8, which is doing its own thing).</w:t>
-      </w:r>
-    </w:p>
-    <w:p>
-      <w:pPr>
-        <w:pStyle w:val="ListParagraph"/>
-        <w:numPr>
-          <w:ilvl w:val="0"/>
-          <w:numId w:val="2"/>
-        </w:numPr>
-      </w:pPr>
-      <w:r>
         <w:t>CH4 – these standing ppm values are too high, which Eric pointed out, so I need to go back and make sure that these samples’ data got processed appropriately.</w:t>
       </w:r>
     </w:p>
@@ -1403,8 +1961,13 @@
     </w:p>
     <w:p/>
     <w:p>
-      <w:r>
-        <w:t>Mutum samples all decrease</w:t>
+      <w:proofErr w:type="spellStart"/>
+      <w:r>
+        <w:t>Mutum</w:t>
+      </w:r>
+      <w:proofErr w:type="spellEnd"/>
+      <w:r>
+        <w:t xml:space="preserve"> samples all decrease</w:t>
       </w:r>
       <w:r>
         <w:t xml:space="preserve"> in N2O concentrations</w:t>
@@ -1419,6 +1982,13 @@
         <w:t>that in that area plants are competing well for available N, or that there isn’t as much N available in the immediate half meter below the surface soil.  Rising N2O concentrations below the rooting zone could mean that leaching is moving available N beyond the reach of plants at that a larger proportion of N is being nitrified or denitrified.</w:t>
       </w:r>
     </w:p>
+    <w:p/>
+    <w:p>
+      <w:r>
+        <w:t>N2O: Regression table (table 3): month and VWC are significant, but our R2 isn’t that high (0.417).</w:t>
+      </w:r>
+    </w:p>
+    <w:p/>
     <w:p/>
     <w:p>
       <w:r>
@@ -1705,7 +2275,23 @@
         <w:t xml:space="preserve"> </w:t>
       </w:r>
       <w:r>
-        <w:t xml:space="preserve">Map of study site Tanguro Ranch (courtesy Paul Leferve).  Dark areas are forested parcels; light areas are agricultural fields. Soil pits (squares) sampled in this investigation include the southern three forest pits (green squares within forest block “A” in inset) and an agricultural forest pit (yellow square) in the southern half of the farm.  </w:t>
+        <w:t xml:space="preserve">Map of study site </w:t>
+      </w:r>
+      <w:proofErr w:type="spellStart"/>
+      <w:r>
+        <w:t>Tanguro</w:t>
+      </w:r>
+      <w:proofErr w:type="spellEnd"/>
+      <w:r>
+        <w:t xml:space="preserve"> Ranch (courtesy Paul </w:t>
+      </w:r>
+      <w:proofErr w:type="spellStart"/>
+      <w:r>
+        <w:t>Leferve</w:t>
+      </w:r>
+      <w:proofErr w:type="spellEnd"/>
+      <w:r>
+        <w:t xml:space="preserve">).  Dark areas are forested parcels; light areas are agricultural fields. Soil pits (squares) sampled in this investigation include the southern three forest pits (green squares within forest block “A” in inset) and an agricultural forest pit (yellow square) in the southern half of the farm.  </w:t>
       </w:r>
       <w:r>
         <w:t xml:space="preserve">Color overlay indicates what year soy/maize double cropping began, where applicable.  </w:t>
@@ -1834,7 +2420,15 @@
         <w:t xml:space="preserve"> </w:t>
       </w:r>
       <w:r>
-        <w:t>Standing presence (ppm) of trace gases in soil pore space in soil pits at Tanguro Ranch.  Sampling was conducted in December 2013 and February 2014.  C2, K4 and M8 are located within intact forest, while MU is located within cultivated soybean.  Error bars represent the standard error.</w:t>
+        <w:t xml:space="preserve">Standing presence (ppm) of trace gases in soil pore space in soil pits at </w:t>
+      </w:r>
+      <w:proofErr w:type="spellStart"/>
+      <w:r>
+        <w:t>Tanguro</w:t>
+      </w:r>
+      <w:proofErr w:type="spellEnd"/>
+      <w:r>
+        <w:t xml:space="preserve"> Ranch.  Sampling was conducted in December 2013 and February 2014.  C2, K4 and M8 are located within intact forest, while MU is located within cultivated soybean.  Error bars represent the standard error.</w:t>
       </w:r>
     </w:p>
     <w:p/>
@@ -1901,8 +2495,8 @@
     </w:p>
     <w:p/>
     <w:p>
-      <w:bookmarkStart w:id="1" w:name="OLE_LINK1"/>
-      <w:bookmarkStart w:id="2" w:name="OLE_LINK2"/>
+      <w:bookmarkStart w:id="0" w:name="OLE_LINK1"/>
+      <w:bookmarkStart w:id="1" w:name="OLE_LINK2"/>
       <w:r>
         <w:rPr>
           <w:b/>
@@ -1919,14 +2513,22 @@
         <w:t xml:space="preserve"> </w:t>
       </w:r>
       <w:r>
-        <w:t xml:space="preserve">Soil temperature (C) in soil pits at Tanguro Ranch.  </w:t>
+        <w:t xml:space="preserve">Soil temperature (C) in soil pits at </w:t>
+      </w:r>
+      <w:proofErr w:type="spellStart"/>
+      <w:r>
+        <w:t>Tanguro</w:t>
+      </w:r>
+      <w:proofErr w:type="spellEnd"/>
+      <w:r>
+        <w:t xml:space="preserve"> Ranch.  </w:t>
       </w:r>
       <w:r>
         <w:t>Data is the mean and standard error of a week of thermocouple readings (taken every 6 hours) for the sampling months and a representative week earlier in the wet season (November) and later in the wet season (February) than when gas samples were collected.</w:t>
       </w:r>
     </w:p>
+    <w:bookmarkEnd w:id="0"/>
     <w:bookmarkEnd w:id="1"/>
-    <w:bookmarkEnd w:id="2"/>
     <w:p/>
     <w:p/>
     <w:p>
@@ -2009,10 +2611,36 @@
         <w:t xml:space="preserve">Soil </w:t>
       </w:r>
       <w:r>
-        <w:t>volumetric water content (fraction</w:t>
-      </w:r>
-      <w:r>
-        <w:t xml:space="preserve">) in soil pits at Tanguro Ranch.  Data is the mean and standard error of a week of </w:t>
+        <w:t>volumetric water content (</w:t>
+      </w:r>
+      <w:r>
+        <w:t>cm</w:t>
+      </w:r>
+      <w:r>
+        <w:rPr>
+          <w:vertAlign w:val="superscript"/>
+        </w:rPr>
+        <w:t>3</w:t>
+      </w:r>
+      <w:r>
+        <w:t xml:space="preserve"> cm</w:t>
+      </w:r>
+      <w:r>
+        <w:rPr>
+          <w:vertAlign w:val="superscript"/>
+        </w:rPr>
+        <w:t>-3</w:t>
+      </w:r>
+      <w:r>
+        <w:t xml:space="preserve">) in soil pits at </w:t>
+      </w:r>
+      <w:proofErr w:type="spellStart"/>
+      <w:r>
+        <w:t>Tanguro</w:t>
+      </w:r>
+      <w:proofErr w:type="spellEnd"/>
+      <w:r>
+        <w:t xml:space="preserve"> Ranch.  Data is the mean and standard error of a week of </w:t>
       </w:r>
       <w:r>
         <w:t>TDR</w:t>
@@ -2022,7 +2650,192 @@
       </w:r>
     </w:p>
     <w:p/>
-    <w:p/>
+    <w:p>
+      <w:r>
+        <w:br w:type="page"/>
+      </w:r>
+    </w:p>
+    <w:p>
+      <w:r>
+        <w:rPr>
+          <w:noProof/>
+        </w:rPr>
+        <w:drawing>
+          <wp:inline distT="0" distB="0" distL="0" distR="0" wp14:anchorId="6372BE2F" wp14:editId="3463021B">
+            <wp:extent cx="5486400" cy="3656457"/>
+            <wp:effectExtent l="0" t="0" r="0" b="1270"/>
+            <wp:docPr id="15" name="Picture 11"/>
+            <wp:cNvGraphicFramePr>
+              <a:graphicFrameLocks xmlns:a="http://schemas.openxmlformats.org/drawingml/2006/main" noChangeAspect="1"/>
+            </wp:cNvGraphicFramePr>
+            <a:graphic xmlns:a="http://schemas.openxmlformats.org/drawingml/2006/main">
+              <a:graphicData uri="http://schemas.openxmlformats.org/drawingml/2006/picture">
+                <pic:pic xmlns:pic="http://schemas.openxmlformats.org/drawingml/2006/picture">
+                  <pic:nvPicPr>
+                    <pic:cNvPr id="0" name="Picture 11"/>
+                    <pic:cNvPicPr>
+                      <a:picLocks noChangeAspect="1" noChangeArrowheads="1"/>
+                    </pic:cNvPicPr>
+                  </pic:nvPicPr>
+                  <pic:blipFill>
+                    <a:blip r:embed="rId10">
+                      <a:extLst>
+                        <a:ext uri="{28A0092B-C50C-407E-A947-70E740481C1C}">
+                          <a14:useLocalDpi xmlns:a14="http://schemas.microsoft.com/office/drawing/2010/main" val="0"/>
+                        </a:ext>
+                      </a:extLst>
+                    </a:blip>
+                    <a:srcRect/>
+                    <a:stretch>
+                      <a:fillRect/>
+                    </a:stretch>
+                  </pic:blipFill>
+                  <pic:spPr bwMode="auto">
+                    <a:xfrm>
+                      <a:off x="0" y="0"/>
+                      <a:ext cx="5486400" cy="3656457"/>
+                    </a:xfrm>
+                    <a:prstGeom prst="rect">
+                      <a:avLst/>
+                    </a:prstGeom>
+                    <a:noFill/>
+                    <a:ln>
+                      <a:noFill/>
+                    </a:ln>
+                  </pic:spPr>
+                </pic:pic>
+              </a:graphicData>
+            </a:graphic>
+          </wp:inline>
+        </w:drawing>
+      </w:r>
+    </w:p>
+    <w:p>
+      <w:r>
+        <w:rPr>
+          <w:b/>
+        </w:rPr>
+        <w:t xml:space="preserve">Figure </w:t>
+      </w:r>
+      <w:r>
+        <w:rPr>
+          <w:b/>
+        </w:rPr>
+        <w:t>5</w:t>
+      </w:r>
+      <w:r>
+        <w:rPr>
+          <w:b/>
+        </w:rPr>
+        <w:t>.</w:t>
+      </w:r>
+      <w:r>
+        <w:t xml:space="preserve"> Boxplots comparing trace gas presence between land uses</w:t>
+      </w:r>
+      <w:r>
+        <w:t>.</w:t>
+      </w:r>
+      <w:r>
+        <w:t xml:space="preserve"> Significant ANOVA results are delineated (ANOVA results were the same whether transforming or not log transforming trace gas data).</w:t>
+      </w:r>
+      <w:r>
+        <w:t xml:space="preserve">  </w:t>
+      </w:r>
+    </w:p>
+    <w:p/>
+    <w:p/>
+    <w:p>
+      <w:r>
+        <w:br w:type="page"/>
+      </w:r>
+    </w:p>
+    <w:p>
+      <w:r>
+        <w:rPr>
+          <w:noProof/>
+        </w:rPr>
+        <w:drawing>
+          <wp:inline distT="0" distB="0" distL="0" distR="0" wp14:anchorId="436E2AE1" wp14:editId="4AA100E2">
+            <wp:extent cx="5486400" cy="1830172"/>
+            <wp:effectExtent l="0" t="0" r="0" b="0"/>
+            <wp:docPr id="16" name="Picture 12"/>
+            <wp:cNvGraphicFramePr>
+              <a:graphicFrameLocks xmlns:a="http://schemas.openxmlformats.org/drawingml/2006/main" noChangeAspect="1"/>
+            </wp:cNvGraphicFramePr>
+            <a:graphic xmlns:a="http://schemas.openxmlformats.org/drawingml/2006/main">
+              <a:graphicData uri="http://schemas.openxmlformats.org/drawingml/2006/picture">
+                <pic:pic xmlns:pic="http://schemas.openxmlformats.org/drawingml/2006/picture">
+                  <pic:nvPicPr>
+                    <pic:cNvPr id="0" name="Picture 12"/>
+                    <pic:cNvPicPr>
+                      <a:picLocks noChangeAspect="1" noChangeArrowheads="1"/>
+                    </pic:cNvPicPr>
+                  </pic:nvPicPr>
+                  <pic:blipFill>
+                    <a:blip r:embed="rId11">
+                      <a:extLst>
+                        <a:ext uri="{28A0092B-C50C-407E-A947-70E740481C1C}">
+                          <a14:useLocalDpi xmlns:a14="http://schemas.microsoft.com/office/drawing/2010/main" val="0"/>
+                        </a:ext>
+                      </a:extLst>
+                    </a:blip>
+                    <a:srcRect/>
+                    <a:stretch>
+                      <a:fillRect/>
+                    </a:stretch>
+                  </pic:blipFill>
+                  <pic:spPr bwMode="auto">
+                    <a:xfrm>
+                      <a:off x="0" y="0"/>
+                      <a:ext cx="5486400" cy="1830172"/>
+                    </a:xfrm>
+                    <a:prstGeom prst="rect">
+                      <a:avLst/>
+                    </a:prstGeom>
+                    <a:noFill/>
+                    <a:ln>
+                      <a:noFill/>
+                    </a:ln>
+                  </pic:spPr>
+                </pic:pic>
+              </a:graphicData>
+            </a:graphic>
+          </wp:inline>
+        </w:drawing>
+      </w:r>
+    </w:p>
+    <w:p/>
+    <w:p>
+      <w:r>
+        <w:rPr>
+          <w:b/>
+        </w:rPr>
+        <w:t xml:space="preserve">Figure </w:t>
+      </w:r>
+      <w:r>
+        <w:rPr>
+          <w:b/>
+        </w:rPr>
+        <w:t>6</w:t>
+      </w:r>
+      <w:r>
+        <w:rPr>
+          <w:b/>
+        </w:rPr>
+        <w:t>.</w:t>
+      </w:r>
+      <w:r>
+        <w:t xml:space="preserve"> Boxplots comparing trace gas presence between land uses</w:t>
+      </w:r>
+      <w:r>
+        <w:t>, grouped by soil pit depth</w:t>
+      </w:r>
+      <w:r>
+        <w:t xml:space="preserve">. </w:t>
+      </w:r>
+      <w:bookmarkStart w:id="2" w:name="_GoBack"/>
+      <w:bookmarkEnd w:id="2"/>
+    </w:p>
     <w:p>
       <w:r>
         <w:br w:type="page"/>
@@ -2130,12 +2943,21 @@
                 <w:color w:val="000000"/>
               </w:rPr>
             </w:pPr>
-            <w:r>
-              <w:rPr>
-                <w:rFonts w:ascii="Calibri" w:hAnsi="Calibri" w:cs="Calibri"/>
-                <w:color w:val="000000"/>
-              </w:rPr>
-              <w:t>t value</w:t>
+            <w:proofErr w:type="gramStart"/>
+            <w:r>
+              <w:rPr>
+                <w:rFonts w:ascii="Calibri" w:hAnsi="Calibri" w:cs="Calibri"/>
+                <w:color w:val="000000"/>
+              </w:rPr>
+              <w:t>t</w:t>
+            </w:r>
+            <w:proofErr w:type="gramEnd"/>
+            <w:r>
+              <w:rPr>
+                <w:rFonts w:ascii="Calibri" w:hAnsi="Calibri" w:cs="Calibri"/>
+                <w:color w:val="000000"/>
+              </w:rPr>
+              <w:t xml:space="preserve"> value</w:t>
             </w:r>
           </w:p>
         </w:tc>
@@ -2154,12 +2976,30 @@
                 <w:color w:val="000000"/>
               </w:rPr>
             </w:pPr>
-            <w:r>
-              <w:rPr>
-                <w:rFonts w:ascii="Calibri" w:hAnsi="Calibri" w:cs="Calibri"/>
-                <w:color w:val="000000"/>
-              </w:rPr>
-              <w:t>Pr(&gt;|t|)</w:t>
+            <w:proofErr w:type="spellStart"/>
+            <w:proofErr w:type="gramStart"/>
+            <w:r>
+              <w:rPr>
+                <w:rFonts w:ascii="Calibri" w:hAnsi="Calibri" w:cs="Calibri"/>
+                <w:color w:val="000000"/>
+              </w:rPr>
+              <w:t>Pr</w:t>
+            </w:r>
+            <w:proofErr w:type="spellEnd"/>
+            <w:r>
+              <w:rPr>
+                <w:rFonts w:ascii="Calibri" w:hAnsi="Calibri" w:cs="Calibri"/>
+                <w:color w:val="000000"/>
+              </w:rPr>
+              <w:t>(</w:t>
+            </w:r>
+            <w:proofErr w:type="gramEnd"/>
+            <w:r>
+              <w:rPr>
+                <w:rFonts w:ascii="Calibri" w:hAnsi="Calibri" w:cs="Calibri"/>
+                <w:color w:val="000000"/>
+              </w:rPr>
+              <w:t>&gt;|t|)</w:t>
             </w:r>
           </w:p>
         </w:tc>
@@ -2570,6 +3410,7 @@
                 <w:color w:val="000000"/>
               </w:rPr>
             </w:pPr>
+            <w:proofErr w:type="spellStart"/>
             <w:r>
               <w:rPr>
                 <w:rFonts w:ascii="Calibri" w:hAnsi="Calibri" w:cs="Calibri"/>
@@ -2577,6 +3418,7 @@
               </w:rPr>
               <w:t>PitIDMutum</w:t>
             </w:r>
+            <w:proofErr w:type="spellEnd"/>
           </w:p>
         </w:tc>
         <w:tc>
@@ -2699,6 +3541,7 @@
                 <w:color w:val="000000"/>
               </w:rPr>
             </w:pPr>
+            <w:proofErr w:type="spellStart"/>
             <w:r>
               <w:rPr>
                 <w:rFonts w:ascii="Calibri" w:hAnsi="Calibri" w:cs="Calibri"/>
@@ -2706,6 +3549,7 @@
               </w:rPr>
               <w:t>MonthFeb</w:t>
             </w:r>
+            <w:proofErr w:type="spellEnd"/>
           </w:p>
         </w:tc>
         <w:tc>
@@ -2828,6 +3672,7 @@
                 <w:color w:val="000000"/>
               </w:rPr>
             </w:pPr>
+            <w:proofErr w:type="spellStart"/>
             <w:r>
               <w:rPr>
                 <w:rFonts w:ascii="Calibri" w:hAnsi="Calibri" w:cs="Calibri"/>
@@ -2835,6 +3680,7 @@
               </w:rPr>
               <w:t>MonthJan</w:t>
             </w:r>
+            <w:proofErr w:type="spellEnd"/>
           </w:p>
         </w:tc>
         <w:tc>
@@ -2957,6 +3803,7 @@
                 <w:color w:val="000000"/>
               </w:rPr>
             </w:pPr>
+            <w:proofErr w:type="spellStart"/>
             <w:r>
               <w:rPr>
                 <w:rFonts w:ascii="Calibri" w:hAnsi="Calibri" w:cs="Calibri"/>
@@ -2964,6 +3811,7 @@
               </w:rPr>
               <w:t>MonthNov</w:t>
             </w:r>
+            <w:proofErr w:type="spellEnd"/>
           </w:p>
         </w:tc>
         <w:tc>
@@ -3086,6 +3934,8 @@
                 <w:color w:val="000000"/>
               </w:rPr>
             </w:pPr>
+            <w:proofErr w:type="spellStart"/>
+            <w:proofErr w:type="gramStart"/>
             <w:r>
               <w:rPr>
                 <w:rFonts w:ascii="Calibri" w:hAnsi="Calibri" w:cs="Calibri"/>
@@ -3093,6 +3943,8 @@
               </w:rPr>
               <w:t>sampledepth</w:t>
             </w:r>
+            <w:proofErr w:type="spellEnd"/>
+            <w:proofErr w:type="gramEnd"/>
           </w:p>
         </w:tc>
         <w:tc>
@@ -3223,8 +4075,54 @@
                 <w:i/>
                 <w:color w:val="000000"/>
               </w:rPr>
-              <w:t>Model: meanTemperature ~ PitID + Month + sampledepth</w:t>
-            </w:r>
+              <w:t xml:space="preserve">Model: </w:t>
+            </w:r>
+            <w:proofErr w:type="spellStart"/>
+            <w:r>
+              <w:rPr>
+                <w:rFonts w:ascii="Calibri" w:hAnsi="Calibri" w:cs="Calibri"/>
+                <w:i/>
+                <w:color w:val="000000"/>
+              </w:rPr>
+              <w:t>meanTemperature</w:t>
+            </w:r>
+            <w:proofErr w:type="spellEnd"/>
+            <w:r>
+              <w:rPr>
+                <w:rFonts w:ascii="Calibri" w:hAnsi="Calibri" w:cs="Calibri"/>
+                <w:i/>
+                <w:color w:val="000000"/>
+              </w:rPr>
+              <w:t xml:space="preserve"> ~ </w:t>
+            </w:r>
+            <w:proofErr w:type="spellStart"/>
+            <w:r>
+              <w:rPr>
+                <w:rFonts w:ascii="Calibri" w:hAnsi="Calibri" w:cs="Calibri"/>
+                <w:i/>
+                <w:color w:val="000000"/>
+              </w:rPr>
+              <w:t>PitID</w:t>
+            </w:r>
+            <w:proofErr w:type="spellEnd"/>
+            <w:r>
+              <w:rPr>
+                <w:rFonts w:ascii="Calibri" w:hAnsi="Calibri" w:cs="Calibri"/>
+                <w:i/>
+                <w:color w:val="000000"/>
+              </w:rPr>
+              <w:t xml:space="preserve"> + Month + </w:t>
+            </w:r>
+            <w:proofErr w:type="spellStart"/>
+            <w:r>
+              <w:rPr>
+                <w:rFonts w:ascii="Calibri" w:hAnsi="Calibri" w:cs="Calibri"/>
+                <w:i/>
+                <w:color w:val="000000"/>
+              </w:rPr>
+              <w:t>sampledepth</w:t>
+            </w:r>
+            <w:proofErr w:type="spellEnd"/>
           </w:p>
           <w:p>
             <w:pPr>
@@ -3305,9 +4203,11 @@
       <w:r>
         <w:t xml:space="preserve"> </w:t>
       </w:r>
+      <w:proofErr w:type="gramStart"/>
       <w:r>
         <w:t>Regression table with mean temperature as the response variable and pit, month and depth as the predictor variables.</w:t>
       </w:r>
+      <w:proofErr w:type="gramEnd"/>
     </w:p>
     <w:p/>
     <w:p/>
@@ -3401,12 +4301,21 @@
                 <w:color w:val="000000"/>
               </w:rPr>
             </w:pPr>
-            <w:r>
-              <w:rPr>
-                <w:rFonts w:ascii="Calibri" w:eastAsia="Times New Roman" w:hAnsi="Calibri" w:cs="Times New Roman"/>
-                <w:color w:val="000000"/>
-              </w:rPr>
-              <w:t>t value</w:t>
+            <w:proofErr w:type="gramStart"/>
+            <w:r>
+              <w:rPr>
+                <w:rFonts w:ascii="Calibri" w:eastAsia="Times New Roman" w:hAnsi="Calibri" w:cs="Times New Roman"/>
+                <w:color w:val="000000"/>
+              </w:rPr>
+              <w:t>t</w:t>
+            </w:r>
+            <w:proofErr w:type="gramEnd"/>
+            <w:r>
+              <w:rPr>
+                <w:rFonts w:ascii="Calibri" w:eastAsia="Times New Roman" w:hAnsi="Calibri" w:cs="Times New Roman"/>
+                <w:color w:val="000000"/>
+              </w:rPr>
+              <w:t xml:space="preserve"> value</w:t>
             </w:r>
           </w:p>
         </w:tc>
@@ -3423,12 +4332,30 @@
                 <w:color w:val="000000"/>
               </w:rPr>
             </w:pPr>
-            <w:r>
-              <w:rPr>
-                <w:rFonts w:ascii="Calibri" w:eastAsia="Times New Roman" w:hAnsi="Calibri" w:cs="Times New Roman"/>
-                <w:color w:val="000000"/>
-              </w:rPr>
-              <w:t>Pr(&gt;|t|)</w:t>
+            <w:proofErr w:type="spellStart"/>
+            <w:proofErr w:type="gramStart"/>
+            <w:r>
+              <w:rPr>
+                <w:rFonts w:ascii="Calibri" w:eastAsia="Times New Roman" w:hAnsi="Calibri" w:cs="Times New Roman"/>
+                <w:color w:val="000000"/>
+              </w:rPr>
+              <w:t>Pr</w:t>
+            </w:r>
+            <w:proofErr w:type="spellEnd"/>
+            <w:r>
+              <w:rPr>
+                <w:rFonts w:ascii="Calibri" w:eastAsia="Times New Roman" w:hAnsi="Calibri" w:cs="Times New Roman"/>
+                <w:color w:val="000000"/>
+              </w:rPr>
+              <w:t>(</w:t>
+            </w:r>
+            <w:proofErr w:type="gramEnd"/>
+            <w:r>
+              <w:rPr>
+                <w:rFonts w:ascii="Calibri" w:eastAsia="Times New Roman" w:hAnsi="Calibri" w:cs="Times New Roman"/>
+                <w:color w:val="000000"/>
+              </w:rPr>
+              <w:t>&gt;|t|)</w:t>
             </w:r>
           </w:p>
         </w:tc>
@@ -3835,6 +4762,7 @@
                 <w:color w:val="000000"/>
               </w:rPr>
             </w:pPr>
+            <w:proofErr w:type="spellStart"/>
             <w:r>
               <w:rPr>
                 <w:rFonts w:ascii="Calibri" w:eastAsia="Times New Roman" w:hAnsi="Calibri" w:cs="Times New Roman"/>
@@ -3842,6 +4770,7 @@
               </w:rPr>
               <w:t>PitIDMutum</w:t>
             </w:r>
+            <w:proofErr w:type="spellEnd"/>
           </w:p>
         </w:tc>
         <w:tc>
@@ -3961,6 +4890,7 @@
                 <w:color w:val="000000"/>
               </w:rPr>
             </w:pPr>
+            <w:proofErr w:type="spellStart"/>
             <w:r>
               <w:rPr>
                 <w:rFonts w:ascii="Calibri" w:eastAsia="Times New Roman" w:hAnsi="Calibri" w:cs="Times New Roman"/>
@@ -3968,6 +4898,7 @@
               </w:rPr>
               <w:t>MonthFeb</w:t>
             </w:r>
+            <w:proofErr w:type="spellEnd"/>
           </w:p>
         </w:tc>
         <w:tc>
@@ -4087,6 +5018,7 @@
                 <w:color w:val="000000"/>
               </w:rPr>
             </w:pPr>
+            <w:proofErr w:type="spellStart"/>
             <w:r>
               <w:rPr>
                 <w:rFonts w:ascii="Calibri" w:eastAsia="Times New Roman" w:hAnsi="Calibri" w:cs="Times New Roman"/>
@@ -4094,6 +5026,7 @@
               </w:rPr>
               <w:t>MonthJan</w:t>
             </w:r>
+            <w:proofErr w:type="spellEnd"/>
           </w:p>
         </w:tc>
         <w:tc>
@@ -4206,6 +5139,7 @@
                 <w:color w:val="000000"/>
               </w:rPr>
             </w:pPr>
+            <w:proofErr w:type="spellStart"/>
             <w:r>
               <w:rPr>
                 <w:rFonts w:ascii="Calibri" w:eastAsia="Times New Roman" w:hAnsi="Calibri" w:cs="Times New Roman"/>
@@ -4213,6 +5147,7 @@
               </w:rPr>
               <w:t>MonthNov</w:t>
             </w:r>
+            <w:proofErr w:type="spellEnd"/>
           </w:p>
         </w:tc>
         <w:tc>
@@ -4325,6 +5260,8 @@
                 <w:color w:val="000000"/>
               </w:rPr>
             </w:pPr>
+            <w:proofErr w:type="spellStart"/>
+            <w:proofErr w:type="gramStart"/>
             <w:r>
               <w:rPr>
                 <w:rFonts w:ascii="Calibri" w:eastAsia="Times New Roman" w:hAnsi="Calibri" w:cs="Times New Roman"/>
@@ -4332,6 +5269,8 @@
               </w:rPr>
               <w:t>sampledepth</w:t>
             </w:r>
+            <w:proofErr w:type="spellEnd"/>
+            <w:proofErr w:type="gramEnd"/>
           </w:p>
         </w:tc>
         <w:tc>
@@ -4462,24 +5401,62 @@
                 <w:i/>
                 <w:color w:val="000000"/>
               </w:rPr>
-              <w:t>Model: mea</w:t>
-            </w:r>
+              <w:t xml:space="preserve">Model: </w:t>
+            </w:r>
+            <w:proofErr w:type="spellStart"/>
             <w:r>
               <w:rPr>
                 <w:rFonts w:ascii="Calibri" w:hAnsi="Calibri" w:cs="Calibri"/>
                 <w:i/>
                 <w:color w:val="000000"/>
               </w:rPr>
+              <w:t>mea</w:t>
+            </w:r>
+            <w:r>
+              <w:rPr>
+                <w:rFonts w:ascii="Calibri" w:hAnsi="Calibri" w:cs="Calibri"/>
+                <w:i/>
+                <w:color w:val="000000"/>
+              </w:rPr>
               <w:t>nVWC</w:t>
             </w:r>
+            <w:proofErr w:type="spellEnd"/>
             <w:r>
               <w:rPr>
                 <w:rFonts w:ascii="Calibri" w:hAnsi="Calibri" w:cs="Calibri"/>
                 <w:i/>
                 <w:color w:val="000000"/>
               </w:rPr>
-              <w:t xml:space="preserve"> ~ PitID + Month + sampledepth</w:t>
-            </w:r>
+              <w:t xml:space="preserve"> ~ </w:t>
+            </w:r>
+            <w:proofErr w:type="spellStart"/>
+            <w:r>
+              <w:rPr>
+                <w:rFonts w:ascii="Calibri" w:hAnsi="Calibri" w:cs="Calibri"/>
+                <w:i/>
+                <w:color w:val="000000"/>
+              </w:rPr>
+              <w:t>PitID</w:t>
+            </w:r>
+            <w:proofErr w:type="spellEnd"/>
+            <w:r>
+              <w:rPr>
+                <w:rFonts w:ascii="Calibri" w:hAnsi="Calibri" w:cs="Calibri"/>
+                <w:i/>
+                <w:color w:val="000000"/>
+              </w:rPr>
+              <w:t xml:space="preserve"> + Month + </w:t>
+            </w:r>
+            <w:proofErr w:type="spellStart"/>
+            <w:r>
+              <w:rPr>
+                <w:rFonts w:ascii="Calibri" w:hAnsi="Calibri" w:cs="Calibri"/>
+                <w:i/>
+                <w:color w:val="000000"/>
+              </w:rPr>
+              <w:t>sampledepth</w:t>
+            </w:r>
+            <w:proofErr w:type="spellEnd"/>
           </w:p>
           <w:p>
             <w:pPr>
@@ -4559,9 +5536,11 @@
       <w:r>
         <w:t xml:space="preserve"> </w:t>
       </w:r>
+      <w:proofErr w:type="gramStart"/>
       <w:r>
         <w:t>Regression table with mean VWC as the response variable and pit, month and depth as the predictor variables.</w:t>
       </w:r>
+      <w:proofErr w:type="gramEnd"/>
     </w:p>
     <w:p/>
     <w:p>
@@ -4659,12 +5638,21 @@
                 <w:color w:val="000000"/>
               </w:rPr>
             </w:pPr>
-            <w:r>
-              <w:rPr>
-                <w:rFonts w:ascii="Calibri" w:eastAsia="Times New Roman" w:hAnsi="Calibri" w:cs="Times New Roman"/>
-                <w:color w:val="000000"/>
-              </w:rPr>
-              <w:t>t value</w:t>
+            <w:proofErr w:type="gramStart"/>
+            <w:r>
+              <w:rPr>
+                <w:rFonts w:ascii="Calibri" w:eastAsia="Times New Roman" w:hAnsi="Calibri" w:cs="Times New Roman"/>
+                <w:color w:val="000000"/>
+              </w:rPr>
+              <w:t>t</w:t>
+            </w:r>
+            <w:proofErr w:type="gramEnd"/>
+            <w:r>
+              <w:rPr>
+                <w:rFonts w:ascii="Calibri" w:eastAsia="Times New Roman" w:hAnsi="Calibri" w:cs="Times New Roman"/>
+                <w:color w:val="000000"/>
+              </w:rPr>
+              <w:t xml:space="preserve"> value</w:t>
             </w:r>
           </w:p>
         </w:tc>
@@ -4681,12 +5669,30 @@
                 <w:color w:val="000000"/>
               </w:rPr>
             </w:pPr>
-            <w:r>
-              <w:rPr>
-                <w:rFonts w:ascii="Calibri" w:eastAsia="Times New Roman" w:hAnsi="Calibri" w:cs="Times New Roman"/>
-                <w:color w:val="000000"/>
-              </w:rPr>
-              <w:t>Pr(&gt;|t|)</w:t>
+            <w:proofErr w:type="spellStart"/>
+            <w:proofErr w:type="gramStart"/>
+            <w:r>
+              <w:rPr>
+                <w:rFonts w:ascii="Calibri" w:eastAsia="Times New Roman" w:hAnsi="Calibri" w:cs="Times New Roman"/>
+                <w:color w:val="000000"/>
+              </w:rPr>
+              <w:t>Pr</w:t>
+            </w:r>
+            <w:proofErr w:type="spellEnd"/>
+            <w:r>
+              <w:rPr>
+                <w:rFonts w:ascii="Calibri" w:eastAsia="Times New Roman" w:hAnsi="Calibri" w:cs="Times New Roman"/>
+                <w:color w:val="000000"/>
+              </w:rPr>
+              <w:t>(</w:t>
+            </w:r>
+            <w:proofErr w:type="gramEnd"/>
+            <w:r>
+              <w:rPr>
+                <w:rFonts w:ascii="Calibri" w:eastAsia="Times New Roman" w:hAnsi="Calibri" w:cs="Times New Roman"/>
+                <w:color w:val="000000"/>
+              </w:rPr>
+              <w:t>&gt;|t|)</w:t>
             </w:r>
           </w:p>
         </w:tc>
@@ -4833,6 +5839,8 @@
                 <w:color w:val="000000"/>
               </w:rPr>
             </w:pPr>
+            <w:proofErr w:type="spellStart"/>
+            <w:proofErr w:type="gramStart"/>
             <w:r>
               <w:rPr>
                 <w:rFonts w:ascii="Calibri" w:eastAsia="Times New Roman" w:hAnsi="Calibri" w:cs="Times New Roman"/>
@@ -4840,6 +5848,8 @@
               </w:rPr>
               <w:t>meandegC</w:t>
             </w:r>
+            <w:proofErr w:type="spellEnd"/>
+            <w:proofErr w:type="gramEnd"/>
           </w:p>
         </w:tc>
         <w:tc>
@@ -4957,6 +5967,8 @@
                 <w:color w:val="000000"/>
               </w:rPr>
             </w:pPr>
+            <w:proofErr w:type="spellStart"/>
+            <w:proofErr w:type="gramStart"/>
             <w:r>
               <w:rPr>
                 <w:rFonts w:ascii="Calibri" w:eastAsia="Times New Roman" w:hAnsi="Calibri" w:cs="Times New Roman"/>
@@ -4964,6 +5976,8 @@
               </w:rPr>
               <w:t>meanVW</w:t>
             </w:r>
+            <w:proofErr w:type="spellEnd"/>
+            <w:proofErr w:type="gramEnd"/>
           </w:p>
         </w:tc>
         <w:tc>
@@ -5081,6 +6095,7 @@
                 <w:color w:val="000000"/>
               </w:rPr>
             </w:pPr>
+            <w:proofErr w:type="spellStart"/>
             <w:r>
               <w:rPr>
                 <w:rFonts w:ascii="Calibri" w:eastAsia="Times New Roman" w:hAnsi="Calibri" w:cs="Times New Roman"/>
@@ -5088,6 +6103,7 @@
               </w:rPr>
               <w:t>Month.L</w:t>
             </w:r>
+            <w:proofErr w:type="spellEnd"/>
           </w:p>
         </w:tc>
         <w:tc>
@@ -5204,6 +6220,7 @@
                 <w:color w:val="000000"/>
               </w:rPr>
             </w:pPr>
+            <w:proofErr w:type="spellStart"/>
             <w:r>
               <w:rPr>
                 <w:rFonts w:ascii="Calibri" w:eastAsia="Times New Roman" w:hAnsi="Calibri" w:cs="Times New Roman"/>
@@ -5211,6 +6228,7 @@
               </w:rPr>
               <w:t>Month.Q</w:t>
             </w:r>
+            <w:proofErr w:type="spellEnd"/>
           </w:p>
         </w:tc>
         <w:tc>
@@ -5323,6 +6341,8 @@
                 <w:color w:val="000000"/>
               </w:rPr>
             </w:pPr>
+            <w:proofErr w:type="spellStart"/>
+            <w:proofErr w:type="gramStart"/>
             <w:r>
               <w:rPr>
                 <w:rFonts w:ascii="Calibri" w:eastAsia="Times New Roman" w:hAnsi="Calibri" w:cs="Times New Roman"/>
@@ -5330,6 +6350,8 @@
               </w:rPr>
               <w:t>sampledepth</w:t>
             </w:r>
+            <w:proofErr w:type="spellEnd"/>
+            <w:proofErr w:type="gramEnd"/>
           </w:p>
         </w:tc>
         <w:tc>
@@ -5442,13 +6464,63 @@
                 <w:color w:val="000000"/>
               </w:rPr>
             </w:pPr>
-            <w:r>
-              <w:rPr>
-                <w:rFonts w:ascii="Calibri" w:eastAsia="Times New Roman" w:hAnsi="Calibri" w:cs="Times New Roman"/>
-                <w:color w:val="000000"/>
-              </w:rPr>
-              <w:t>lm(formula = meanN2Oppm ~ meandegC + meanVW + Month + sampledepth</w:t>
-            </w:r>
+            <w:proofErr w:type="gramStart"/>
+            <w:r>
+              <w:rPr>
+                <w:rFonts w:ascii="Calibri" w:eastAsia="Times New Roman" w:hAnsi="Calibri" w:cs="Times New Roman"/>
+                <w:color w:val="000000"/>
+              </w:rPr>
+              <w:t>lm</w:t>
+            </w:r>
+            <w:proofErr w:type="gramEnd"/>
+            <w:r>
+              <w:rPr>
+                <w:rFonts w:ascii="Calibri" w:eastAsia="Times New Roman" w:hAnsi="Calibri" w:cs="Times New Roman"/>
+                <w:color w:val="000000"/>
+              </w:rPr>
+              <w:t xml:space="preserve">(formula = meanN2Oppm ~ </w:t>
+            </w:r>
+            <w:proofErr w:type="spellStart"/>
+            <w:r>
+              <w:rPr>
+                <w:rFonts w:ascii="Calibri" w:eastAsia="Times New Roman" w:hAnsi="Calibri" w:cs="Times New Roman"/>
+                <w:color w:val="000000"/>
+              </w:rPr>
+              <w:t>meandegC</w:t>
+            </w:r>
+            <w:proofErr w:type="spellEnd"/>
+            <w:r>
+              <w:rPr>
+                <w:rFonts w:ascii="Calibri" w:eastAsia="Times New Roman" w:hAnsi="Calibri" w:cs="Times New Roman"/>
+                <w:color w:val="000000"/>
+              </w:rPr>
+              <w:t xml:space="preserve"> + </w:t>
+            </w:r>
+            <w:proofErr w:type="spellStart"/>
+            <w:r>
+              <w:rPr>
+                <w:rFonts w:ascii="Calibri" w:eastAsia="Times New Roman" w:hAnsi="Calibri" w:cs="Times New Roman"/>
+                <w:color w:val="000000"/>
+              </w:rPr>
+              <w:t>meanVW</w:t>
+            </w:r>
+            <w:proofErr w:type="spellEnd"/>
+            <w:r>
+              <w:rPr>
+                <w:rFonts w:ascii="Calibri" w:eastAsia="Times New Roman" w:hAnsi="Calibri" w:cs="Times New Roman"/>
+                <w:color w:val="000000"/>
+              </w:rPr>
+              <w:t xml:space="preserve"> + Month + </w:t>
+            </w:r>
+            <w:proofErr w:type="spellStart"/>
+            <w:r>
+              <w:rPr>
+                <w:rFonts w:ascii="Calibri" w:eastAsia="Times New Roman" w:hAnsi="Calibri" w:cs="Times New Roman"/>
+                <w:color w:val="000000"/>
+              </w:rPr>
+              <w:t>sampledepth</w:t>
+            </w:r>
+            <w:proofErr w:type="spellEnd"/>
             <w:r>
               <w:rPr>
                 <w:rFonts w:ascii="Calibri" w:eastAsia="Times New Roman" w:hAnsi="Calibri" w:cs="Times New Roman"/>
@@ -5528,9 +6600,11 @@
       <w:r>
         <w:t xml:space="preserve"> </w:t>
       </w:r>
+      <w:proofErr w:type="gramStart"/>
       <w:r>
         <w:t>Regression table with ppm N2O as the response variable.</w:t>
       </w:r>
+      <w:proofErr w:type="gramEnd"/>
     </w:p>
     <w:p/>
     <w:tbl>
@@ -5622,12 +6696,21 @@
                 <w:color w:val="000000"/>
               </w:rPr>
             </w:pPr>
-            <w:r>
-              <w:rPr>
-                <w:rFonts w:ascii="Calibri" w:eastAsia="Times New Roman" w:hAnsi="Calibri" w:cs="Times New Roman"/>
-                <w:color w:val="000000"/>
-              </w:rPr>
-              <w:t>t value</w:t>
+            <w:proofErr w:type="gramStart"/>
+            <w:r>
+              <w:rPr>
+                <w:rFonts w:ascii="Calibri" w:eastAsia="Times New Roman" w:hAnsi="Calibri" w:cs="Times New Roman"/>
+                <w:color w:val="000000"/>
+              </w:rPr>
+              <w:t>t</w:t>
+            </w:r>
+            <w:proofErr w:type="gramEnd"/>
+            <w:r>
+              <w:rPr>
+                <w:rFonts w:ascii="Calibri" w:eastAsia="Times New Roman" w:hAnsi="Calibri" w:cs="Times New Roman"/>
+                <w:color w:val="000000"/>
+              </w:rPr>
+              <w:t xml:space="preserve"> value</w:t>
             </w:r>
           </w:p>
         </w:tc>
@@ -5644,12 +6727,30 @@
                 <w:color w:val="000000"/>
               </w:rPr>
             </w:pPr>
-            <w:r>
-              <w:rPr>
-                <w:rFonts w:ascii="Calibri" w:eastAsia="Times New Roman" w:hAnsi="Calibri" w:cs="Times New Roman"/>
-                <w:color w:val="000000"/>
-              </w:rPr>
-              <w:t>Pr(&gt;|t|)</w:t>
+            <w:proofErr w:type="spellStart"/>
+            <w:proofErr w:type="gramStart"/>
+            <w:r>
+              <w:rPr>
+                <w:rFonts w:ascii="Calibri" w:eastAsia="Times New Roman" w:hAnsi="Calibri" w:cs="Times New Roman"/>
+                <w:color w:val="000000"/>
+              </w:rPr>
+              <w:t>Pr</w:t>
+            </w:r>
+            <w:proofErr w:type="spellEnd"/>
+            <w:r>
+              <w:rPr>
+                <w:rFonts w:ascii="Calibri" w:eastAsia="Times New Roman" w:hAnsi="Calibri" w:cs="Times New Roman"/>
+                <w:color w:val="000000"/>
+              </w:rPr>
+              <w:t>(</w:t>
+            </w:r>
+            <w:proofErr w:type="gramEnd"/>
+            <w:r>
+              <w:rPr>
+                <w:rFonts w:ascii="Calibri" w:eastAsia="Times New Roman" w:hAnsi="Calibri" w:cs="Times New Roman"/>
+                <w:color w:val="000000"/>
+              </w:rPr>
+              <w:t>&gt;|t|)</w:t>
             </w:r>
           </w:p>
         </w:tc>
@@ -5796,6 +6897,8 @@
                 <w:color w:val="000000"/>
               </w:rPr>
             </w:pPr>
+            <w:proofErr w:type="spellStart"/>
+            <w:proofErr w:type="gramStart"/>
             <w:r>
               <w:rPr>
                 <w:rFonts w:ascii="Calibri" w:eastAsia="Times New Roman" w:hAnsi="Calibri" w:cs="Times New Roman"/>
@@ -5803,6 +6906,8 @@
               </w:rPr>
               <w:t>meandegC</w:t>
             </w:r>
+            <w:proofErr w:type="spellEnd"/>
+            <w:proofErr w:type="gramEnd"/>
           </w:p>
         </w:tc>
         <w:tc>
@@ -5920,6 +7025,8 @@
                 <w:color w:val="000000"/>
               </w:rPr>
             </w:pPr>
+            <w:proofErr w:type="spellStart"/>
+            <w:proofErr w:type="gramStart"/>
             <w:r>
               <w:rPr>
                 <w:rFonts w:ascii="Calibri" w:eastAsia="Times New Roman" w:hAnsi="Calibri" w:cs="Times New Roman"/>
@@ -5927,6 +7034,8 @@
               </w:rPr>
               <w:t>meanVW</w:t>
             </w:r>
+            <w:proofErr w:type="spellEnd"/>
+            <w:proofErr w:type="gramEnd"/>
           </w:p>
         </w:tc>
         <w:tc>
@@ -6044,6 +7153,7 @@
                 <w:color w:val="000000"/>
               </w:rPr>
             </w:pPr>
+            <w:proofErr w:type="spellStart"/>
             <w:r>
               <w:rPr>
                 <w:rFonts w:ascii="Calibri" w:eastAsia="Times New Roman" w:hAnsi="Calibri" w:cs="Times New Roman"/>
@@ -6051,6 +7161,7 @@
               </w:rPr>
               <w:t>Month.L</w:t>
             </w:r>
+            <w:proofErr w:type="spellEnd"/>
           </w:p>
         </w:tc>
         <w:tc>
@@ -6167,6 +7278,7 @@
                 <w:color w:val="000000"/>
               </w:rPr>
             </w:pPr>
+            <w:proofErr w:type="spellStart"/>
             <w:r>
               <w:rPr>
                 <w:rFonts w:ascii="Calibri" w:eastAsia="Times New Roman" w:hAnsi="Calibri" w:cs="Times New Roman"/>
@@ -6174,6 +7286,7 @@
               </w:rPr>
               <w:t>Month.Q</w:t>
             </w:r>
+            <w:proofErr w:type="spellEnd"/>
           </w:p>
         </w:tc>
         <w:tc>
@@ -6286,6 +7399,7 @@
                 <w:color w:val="000000"/>
               </w:rPr>
             </w:pPr>
+            <w:proofErr w:type="gramStart"/>
             <w:r>
               <w:rPr>
                 <w:rFonts w:ascii="Calibri" w:eastAsia="Times New Roman" w:hAnsi="Calibri" w:cs="Times New Roman"/>
@@ -6298,7 +7412,47 @@
                 <w:rFonts w:ascii="Calibri" w:eastAsia="Times New Roman" w:hAnsi="Calibri" w:cs="Times New Roman"/>
                 <w:color w:val="000000"/>
               </w:rPr>
-              <w:t>m(formula = meanCO2ppm ~ meandegC + meanVW + Month</w:t>
+              <w:t>m</w:t>
+            </w:r>
+            <w:proofErr w:type="gramEnd"/>
+            <w:r>
+              <w:rPr>
+                <w:rFonts w:ascii="Calibri" w:eastAsia="Times New Roman" w:hAnsi="Calibri" w:cs="Times New Roman"/>
+                <w:color w:val="000000"/>
+              </w:rPr>
+              <w:t xml:space="preserve">(formula = meanCO2ppm ~ </w:t>
+            </w:r>
+            <w:proofErr w:type="spellStart"/>
+            <w:r>
+              <w:rPr>
+                <w:rFonts w:ascii="Calibri" w:eastAsia="Times New Roman" w:hAnsi="Calibri" w:cs="Times New Roman"/>
+                <w:color w:val="000000"/>
+              </w:rPr>
+              <w:t>meandegC</w:t>
+            </w:r>
+            <w:proofErr w:type="spellEnd"/>
+            <w:r>
+              <w:rPr>
+                <w:rFonts w:ascii="Calibri" w:eastAsia="Times New Roman" w:hAnsi="Calibri" w:cs="Times New Roman"/>
+                <w:color w:val="000000"/>
+              </w:rPr>
+              <w:t xml:space="preserve"> + </w:t>
+            </w:r>
+            <w:proofErr w:type="spellStart"/>
+            <w:r>
+              <w:rPr>
+                <w:rFonts w:ascii="Calibri" w:eastAsia="Times New Roman" w:hAnsi="Calibri" w:cs="Times New Roman"/>
+                <w:color w:val="000000"/>
+              </w:rPr>
+              <w:t>meanVW</w:t>
+            </w:r>
+            <w:proofErr w:type="spellEnd"/>
+            <w:r>
+              <w:rPr>
+                <w:rFonts w:ascii="Calibri" w:eastAsia="Times New Roman" w:hAnsi="Calibri" w:cs="Times New Roman"/>
+                <w:color w:val="000000"/>
+              </w:rPr>
+              <w:t xml:space="preserve"> + Month</w:t>
             </w:r>
             <w:r>
               <w:rPr>
@@ -6356,7 +7510,23 @@
                 <w:rFonts w:ascii="Calibri" w:eastAsia="Times New Roman" w:hAnsi="Calibri" w:cs="Times New Roman"/>
                 <w:color w:val="000000"/>
               </w:rPr>
-              <w:t>F-statistic: 33.34 on 4 and 43 DF,  p-value: 1.144e-12</w:t>
+              <w:t>F-statistic: 33.34 on 4 and 43 DF</w:t>
+            </w:r>
+            <w:proofErr w:type="gramStart"/>
+            <w:r>
+              <w:rPr>
+                <w:rFonts w:ascii="Calibri" w:eastAsia="Times New Roman" w:hAnsi="Calibri" w:cs="Times New Roman"/>
+                <w:color w:val="000000"/>
+              </w:rPr>
+              <w:t>,  p</w:t>
+            </w:r>
+            <w:proofErr w:type="gramEnd"/>
+            <w:r>
+              <w:rPr>
+                <w:rFonts w:ascii="Calibri" w:eastAsia="Times New Roman" w:hAnsi="Calibri" w:cs="Times New Roman"/>
+                <w:color w:val="000000"/>
+              </w:rPr>
+              <w:t>-value: 1.144e-12</w:t>
             </w:r>
           </w:p>
         </w:tc>
@@ -6379,6 +7549,7 @@
       <w:r>
         <w:t xml:space="preserve"> </w:t>
       </w:r>
+      <w:proofErr w:type="gramStart"/>
       <w:r>
         <w:t xml:space="preserve">Regression table with ppm </w:t>
       </w:r>
@@ -6388,6 +7559,7 @@
       <w:r>
         <w:t xml:space="preserve"> as the response variable.</w:t>
       </w:r>
+      <w:proofErr w:type="gramEnd"/>
     </w:p>
     <w:p>
       <w:pPr>
@@ -6485,12 +7657,21 @@
                 <w:color w:val="000000"/>
               </w:rPr>
             </w:pPr>
-            <w:r>
-              <w:rPr>
-                <w:rFonts w:ascii="Calibri" w:eastAsia="Times New Roman" w:hAnsi="Calibri" w:cs="Times New Roman"/>
-                <w:color w:val="000000"/>
-              </w:rPr>
-              <w:t>t value</w:t>
+            <w:proofErr w:type="gramStart"/>
+            <w:r>
+              <w:rPr>
+                <w:rFonts w:ascii="Calibri" w:eastAsia="Times New Roman" w:hAnsi="Calibri" w:cs="Times New Roman"/>
+                <w:color w:val="000000"/>
+              </w:rPr>
+              <w:t>t</w:t>
+            </w:r>
+            <w:proofErr w:type="gramEnd"/>
+            <w:r>
+              <w:rPr>
+                <w:rFonts w:ascii="Calibri" w:eastAsia="Times New Roman" w:hAnsi="Calibri" w:cs="Times New Roman"/>
+                <w:color w:val="000000"/>
+              </w:rPr>
+              <w:t xml:space="preserve"> value</w:t>
             </w:r>
           </w:p>
         </w:tc>
@@ -6507,12 +7688,30 @@
                 <w:color w:val="000000"/>
               </w:rPr>
             </w:pPr>
-            <w:r>
-              <w:rPr>
-                <w:rFonts w:ascii="Calibri" w:eastAsia="Times New Roman" w:hAnsi="Calibri" w:cs="Times New Roman"/>
-                <w:color w:val="000000"/>
-              </w:rPr>
-              <w:t>Pr(&gt;|t|)</w:t>
+            <w:proofErr w:type="spellStart"/>
+            <w:proofErr w:type="gramStart"/>
+            <w:r>
+              <w:rPr>
+                <w:rFonts w:ascii="Calibri" w:eastAsia="Times New Roman" w:hAnsi="Calibri" w:cs="Times New Roman"/>
+                <w:color w:val="000000"/>
+              </w:rPr>
+              <w:t>Pr</w:t>
+            </w:r>
+            <w:proofErr w:type="spellEnd"/>
+            <w:r>
+              <w:rPr>
+                <w:rFonts w:ascii="Calibri" w:eastAsia="Times New Roman" w:hAnsi="Calibri" w:cs="Times New Roman"/>
+                <w:color w:val="000000"/>
+              </w:rPr>
+              <w:t>(</w:t>
+            </w:r>
+            <w:proofErr w:type="gramEnd"/>
+            <w:r>
+              <w:rPr>
+                <w:rFonts w:ascii="Calibri" w:eastAsia="Times New Roman" w:hAnsi="Calibri" w:cs="Times New Roman"/>
+                <w:color w:val="000000"/>
+              </w:rPr>
+              <w:t>&gt;|t|)</w:t>
             </w:r>
           </w:p>
         </w:tc>
@@ -6659,6 +7858,8 @@
                 <w:color w:val="000000"/>
               </w:rPr>
             </w:pPr>
+            <w:proofErr w:type="spellStart"/>
+            <w:proofErr w:type="gramStart"/>
             <w:r>
               <w:rPr>
                 <w:rFonts w:ascii="Calibri" w:eastAsia="Times New Roman" w:hAnsi="Calibri" w:cs="Times New Roman"/>
@@ -6666,6 +7867,8 @@
               </w:rPr>
               <w:t>meandegC</w:t>
             </w:r>
+            <w:proofErr w:type="spellEnd"/>
+            <w:proofErr w:type="gramEnd"/>
           </w:p>
         </w:tc>
         <w:tc>
@@ -6783,6 +7986,8 @@
                 <w:color w:val="000000"/>
               </w:rPr>
             </w:pPr>
+            <w:proofErr w:type="spellStart"/>
+            <w:proofErr w:type="gramStart"/>
             <w:r>
               <w:rPr>
                 <w:rFonts w:ascii="Calibri" w:eastAsia="Times New Roman" w:hAnsi="Calibri" w:cs="Times New Roman"/>
@@ -6790,6 +7995,8 @@
               </w:rPr>
               <w:t>meanVW</w:t>
             </w:r>
+            <w:proofErr w:type="spellEnd"/>
+            <w:proofErr w:type="gramEnd"/>
           </w:p>
         </w:tc>
         <w:tc>
@@ -6914,6 +8121,7 @@
                 <w:color w:val="000000"/>
               </w:rPr>
             </w:pPr>
+            <w:proofErr w:type="spellStart"/>
             <w:r>
               <w:rPr>
                 <w:rFonts w:ascii="Calibri" w:eastAsia="Times New Roman" w:hAnsi="Calibri" w:cs="Times New Roman"/>
@@ -6921,6 +8129,7 @@
               </w:rPr>
               <w:t>Month.L</w:t>
             </w:r>
+            <w:proofErr w:type="spellEnd"/>
           </w:p>
         </w:tc>
         <w:tc>
@@ -7037,6 +8246,7 @@
                 <w:color w:val="000000"/>
               </w:rPr>
             </w:pPr>
+            <w:proofErr w:type="spellStart"/>
             <w:r>
               <w:rPr>
                 <w:rFonts w:ascii="Calibri" w:eastAsia="Times New Roman" w:hAnsi="Calibri" w:cs="Times New Roman"/>
@@ -7044,6 +8254,7 @@
               </w:rPr>
               <w:t>Month.Q</w:t>
             </w:r>
+            <w:proofErr w:type="spellEnd"/>
           </w:p>
         </w:tc>
         <w:tc>
@@ -7156,6 +8367,8 @@
                 <w:color w:val="000000"/>
               </w:rPr>
             </w:pPr>
+            <w:proofErr w:type="spellStart"/>
+            <w:proofErr w:type="gramStart"/>
             <w:r>
               <w:rPr>
                 <w:rFonts w:ascii="Calibri" w:eastAsia="Times New Roman" w:hAnsi="Calibri" w:cs="Times New Roman"/>
@@ -7163,6 +8376,8 @@
               </w:rPr>
               <w:t>sampledepth</w:t>
             </w:r>
+            <w:proofErr w:type="spellEnd"/>
+            <w:proofErr w:type="gramEnd"/>
           </w:p>
         </w:tc>
         <w:tc>
@@ -7275,20 +8490,70 @@
                 <w:color w:val="000000"/>
               </w:rPr>
             </w:pPr>
-            <w:r>
-              <w:rPr>
-                <w:rFonts w:ascii="Calibri" w:eastAsia="Times New Roman" w:hAnsi="Calibri" w:cs="Times New Roman"/>
-                <w:color w:val="000000"/>
-              </w:rPr>
-              <w:t xml:space="preserve">lm(formula = </w:t>
-            </w:r>
-            <w:r>
-              <w:rPr>
-                <w:rFonts w:ascii="Calibri" w:eastAsia="Times New Roman" w:hAnsi="Calibri" w:cs="Times New Roman"/>
-                <w:color w:val="000000"/>
-              </w:rPr>
-              <w:t>meanCH4ppm ~ meandegC + meanVW + Month + sampledepth</w:t>
-            </w:r>
+            <w:proofErr w:type="gramStart"/>
+            <w:r>
+              <w:rPr>
+                <w:rFonts w:ascii="Calibri" w:eastAsia="Times New Roman" w:hAnsi="Calibri" w:cs="Times New Roman"/>
+                <w:color w:val="000000"/>
+              </w:rPr>
+              <w:t>lm</w:t>
+            </w:r>
+            <w:proofErr w:type="gramEnd"/>
+            <w:r>
+              <w:rPr>
+                <w:rFonts w:ascii="Calibri" w:eastAsia="Times New Roman" w:hAnsi="Calibri" w:cs="Times New Roman"/>
+                <w:color w:val="000000"/>
+              </w:rPr>
+              <w:t xml:space="preserve">(formula = </w:t>
+            </w:r>
+            <w:r>
+              <w:rPr>
+                <w:rFonts w:ascii="Calibri" w:eastAsia="Times New Roman" w:hAnsi="Calibri" w:cs="Times New Roman"/>
+                <w:color w:val="000000"/>
+              </w:rPr>
+              <w:t xml:space="preserve">meanCH4ppm ~ </w:t>
+            </w:r>
+            <w:proofErr w:type="spellStart"/>
+            <w:r>
+              <w:rPr>
+                <w:rFonts w:ascii="Calibri" w:eastAsia="Times New Roman" w:hAnsi="Calibri" w:cs="Times New Roman"/>
+                <w:color w:val="000000"/>
+              </w:rPr>
+              <w:t>meandegC</w:t>
+            </w:r>
+            <w:proofErr w:type="spellEnd"/>
+            <w:r>
+              <w:rPr>
+                <w:rFonts w:ascii="Calibri" w:eastAsia="Times New Roman" w:hAnsi="Calibri" w:cs="Times New Roman"/>
+                <w:color w:val="000000"/>
+              </w:rPr>
+              <w:t xml:space="preserve"> + </w:t>
+            </w:r>
+            <w:proofErr w:type="spellStart"/>
+            <w:r>
+              <w:rPr>
+                <w:rFonts w:ascii="Calibri" w:eastAsia="Times New Roman" w:hAnsi="Calibri" w:cs="Times New Roman"/>
+                <w:color w:val="000000"/>
+              </w:rPr>
+              <w:t>meanVW</w:t>
+            </w:r>
+            <w:proofErr w:type="spellEnd"/>
+            <w:r>
+              <w:rPr>
+                <w:rFonts w:ascii="Calibri" w:eastAsia="Times New Roman" w:hAnsi="Calibri" w:cs="Times New Roman"/>
+                <w:color w:val="000000"/>
+              </w:rPr>
+              <w:t xml:space="preserve"> + Month + </w:t>
+            </w:r>
+            <w:proofErr w:type="spellStart"/>
+            <w:r>
+              <w:rPr>
+                <w:rFonts w:ascii="Calibri" w:eastAsia="Times New Roman" w:hAnsi="Calibri" w:cs="Times New Roman"/>
+                <w:color w:val="000000"/>
+              </w:rPr>
+              <w:t>sampledepth</w:t>
+            </w:r>
+            <w:proofErr w:type="spellEnd"/>
             <w:r>
               <w:rPr>
                 <w:rFonts w:ascii="Calibri" w:eastAsia="Times New Roman" w:hAnsi="Calibri" w:cs="Times New Roman"/>
@@ -7331,7 +8596,23 @@
                 <w:rFonts w:ascii="Calibri" w:eastAsia="Times New Roman" w:hAnsi="Calibri" w:cs="Times New Roman"/>
                 <w:color w:val="000000"/>
               </w:rPr>
-              <w:t>F-statistic:   2.7 on 5 and 43 DF,  p-value: 0.03297</w:t>
+              <w:t>F-statistic:   2.7 on 5 and 43 DF</w:t>
+            </w:r>
+            <w:proofErr w:type="gramStart"/>
+            <w:r>
+              <w:rPr>
+                <w:rFonts w:ascii="Calibri" w:eastAsia="Times New Roman" w:hAnsi="Calibri" w:cs="Times New Roman"/>
+                <w:color w:val="000000"/>
+              </w:rPr>
+              <w:t>,  p</w:t>
+            </w:r>
+            <w:proofErr w:type="gramEnd"/>
+            <w:r>
+              <w:rPr>
+                <w:rFonts w:ascii="Calibri" w:eastAsia="Times New Roman" w:hAnsi="Calibri" w:cs="Times New Roman"/>
+                <w:color w:val="000000"/>
+              </w:rPr>
+              <w:t>-value: 0.03297</w:t>
             </w:r>
           </w:p>
         </w:tc>
@@ -7360,9 +8641,11 @@
       <w:r>
         <w:t xml:space="preserve"> </w:t>
       </w:r>
+      <w:proofErr w:type="gramStart"/>
       <w:r>
         <w:t>Regression table with ppm CH4 as the response variable.</w:t>
       </w:r>
+      <w:proofErr w:type="gramEnd"/>
     </w:p>
     <w:p/>
     <w:p>
@@ -7825,8 +9108,13 @@
         <w:t xml:space="preserve">We thank </w:t>
       </w:r>
       <w:r>
-        <w:t>M. Dolan, P. Brando and P. Leferve</w:t>
-      </w:r>
+        <w:t xml:space="preserve">M. Dolan, P. Brando and P. </w:t>
+      </w:r>
+      <w:proofErr w:type="spellStart"/>
+      <w:r>
+        <w:t>Leferve</w:t>
+      </w:r>
+      <w:proofErr w:type="spellEnd"/>
       <w:r>
         <w:t xml:space="preserve"> (</w:t>
       </w:r>
@@ -7861,13 +9149,26 @@
         <w:t xml:space="preserve">technical support and assistance with figure creation.  We are grateful to </w:t>
       </w:r>
       <w:r>
-        <w:t>M. Macedo</w:t>
-      </w:r>
+        <w:t xml:space="preserve">M. </w:t>
+      </w:r>
+      <w:proofErr w:type="spellStart"/>
+      <w:r>
+        <w:t>Macedo</w:t>
+      </w:r>
+      <w:proofErr w:type="spellEnd"/>
       <w:r>
         <w:t xml:space="preserve">, </w:t>
       </w:r>
       <w:r>
-        <w:t>S. Hobbie, J. Finlay</w:t>
+        <w:t xml:space="preserve">S. </w:t>
+      </w:r>
+      <w:proofErr w:type="spellStart"/>
+      <w:r>
+        <w:t>Hobbie</w:t>
+      </w:r>
+      <w:proofErr w:type="spellEnd"/>
+      <w:r>
+        <w:t>, J. Finlay</w:t>
       </w:r>
       <w:r>
         <w:t>, and (</w:t>
@@ -7879,7 +9180,23 @@
         <w:t>who else?</w:t>
       </w:r>
       <w:r>
-        <w:t>) for helpful conversations.  Funding was provided by a National Science Foundation Graduate Research Fellowship and a University of Minnesota Graduate Student Fellowship to C.S.O., and grants from the National Science Foundation and the Gordon and Betty Moore Foundation.  Stakeholder outreach and public engagement support was provided by the University of Minnesota Institute on the Environment, and contributions by General Mills, Mosaic, Cargill, Pentair, Google, Kellogg’s, Mars, and PepsiCo.  Funders had no role in study design, data collection and analysis, decision to publish, or preparation of the manuscript.</w:t>
+        <w:t xml:space="preserve">) for helpful conversations.  </w:t>
+      </w:r>
+      <w:proofErr w:type="gramStart"/>
+      <w:r>
+        <w:t>Funding was provided by a National Science Foundation Graduate Research Fellowship and a University of Minnesota Graduate Student Fellowship</w:t>
+      </w:r>
+      <w:proofErr w:type="gramEnd"/>
+      <w:r>
+        <w:t xml:space="preserve"> to C.S.O., and grants from the National Science Foundation and the Gordon and Betty Moore Foundation.  </w:t>
+      </w:r>
+      <w:proofErr w:type="gramStart"/>
+      <w:r>
+        <w:t>Stakeholder outreach and public engagement support was provided by the University of Minnesota Institute on the Environment, and contributions by General Mills, Mosaic, Cargill, Pentair, Google, Kellogg’s, Mars, and PepsiCo</w:t>
+      </w:r>
+      <w:proofErr w:type="gramEnd"/>
+      <w:r>
+        <w:t>.  Funders had no role in study design, data collection and analysis, decision to publish, or preparation of the manuscript.</w:t>
       </w:r>
     </w:p>
     <w:p/>
@@ -7947,7 +9264,7 @@
                     </pic:cNvPicPr>
                   </pic:nvPicPr>
                   <pic:blipFill>
-                    <a:blip r:embed="rId10">
+                    <a:blip r:embed="rId12">
                       <a:extLst>
                         <a:ext uri="{28A0092B-C50C-407E-A947-70E740481C1C}">
                           <a14:useLocalDpi xmlns:a14="http://schemas.microsoft.com/office/drawing/2010/main" val="0"/>
@@ -7981,14 +9298,24 @@
     </w:p>
     <w:p/>
     <w:p>
+      <w:proofErr w:type="gramStart"/>
       <w:r>
         <w:rPr>
           <w:b/>
         </w:rPr>
         <w:t>Supplemental Figure S1.</w:t>
       </w:r>
-      <w:r>
-        <w:t xml:space="preserve"> Standing presence (ppm) of trace gases in soil pore space in soil pits at Tanguro Ranch.  Colors indicate the order in which the vial was sampled (approximately 1 minute gap between samples), used to assess whether samples were in good agreement.</w:t>
+      <w:proofErr w:type="gramEnd"/>
+      <w:r>
+        <w:t xml:space="preserve"> Standing presence (ppm) of trace gases in soil pore space in soil pits at </w:t>
+      </w:r>
+      <w:proofErr w:type="spellStart"/>
+      <w:r>
+        <w:t>Tanguro</w:t>
+      </w:r>
+      <w:proofErr w:type="spellEnd"/>
+      <w:r>
+        <w:t xml:space="preserve"> Ranch.  Colors indicate the order in which the vial was sampled (approximately 1 minute gap between samples), used to assess whether samples were in good agreement.</w:t>
       </w:r>
     </w:p>
     <w:p>

</xml_diff>